<commit_message>
docker - image file updated
</commit_message>
<xml_diff>
--- a/Docker/2-image.docx
+++ b/Docker/2-image.docx
@@ -1868,23 +1868,7 @@
           <w:sz w:val="28"/>
           <w:szCs w:val="28"/>
         </w:rPr>
-        <w:t>Local storage</w:t>
-      </w:r>
-      <w:r>
-        <w:rPr>
-          <w:rFonts w:asciiTheme="majorBidi" w:hAnsiTheme="majorBidi" w:cstheme="majorBidi"/>
-          <w:sz w:val="28"/>
-          <w:szCs w:val="28"/>
-        </w:rPr>
-        <w:t xml:space="preserve"> </w:t>
-      </w:r>
-      <w:r>
-        <w:rPr>
-          <w:rFonts w:asciiTheme="majorBidi" w:hAnsiTheme="majorBidi" w:cstheme="majorBidi"/>
-          <w:sz w:val="28"/>
-          <w:szCs w:val="28"/>
-        </w:rPr>
-        <w:t>→</w:t>
+        <w:t>Local storage →</w:t>
       </w:r>
       <w:r>
         <w:rPr>
@@ -1964,31 +1948,7 @@
           <w:sz w:val="28"/>
           <w:szCs w:val="28"/>
         </w:rPr>
-        <w:t>There are t</w:t>
-      </w:r>
-      <w:r>
-        <w:rPr>
-          <w:rFonts w:asciiTheme="majorBidi" w:hAnsiTheme="majorBidi" w:cstheme="majorBidi"/>
-          <w:sz w:val="28"/>
-          <w:szCs w:val="28"/>
-        </w:rPr>
-        <w:t>wo methods</w:t>
-      </w:r>
-      <w:r>
-        <w:rPr>
-          <w:rFonts w:asciiTheme="majorBidi" w:hAnsiTheme="majorBidi" w:cstheme="majorBidi"/>
-          <w:sz w:val="28"/>
-          <w:szCs w:val="28"/>
-        </w:rPr>
-        <w:t xml:space="preserve"> for creating images</w:t>
-      </w:r>
-      <w:r>
-        <w:rPr>
-          <w:rFonts w:asciiTheme="majorBidi" w:hAnsiTheme="majorBidi" w:cstheme="majorBidi"/>
-          <w:sz w:val="28"/>
-          <w:szCs w:val="28"/>
-        </w:rPr>
-        <w:t>:</w:t>
+        <w:t>There are two methods for creating images:</w:t>
       </w:r>
     </w:p>
     <w:p>
@@ -2216,39 +2176,6 @@
       <w:r>
         <w:rPr>
           <w:rFonts w:asciiTheme="majorBidi" w:hAnsiTheme="majorBidi" w:cstheme="majorBidi"/>
-          <w:sz w:val="28"/>
-          <w:szCs w:val="28"/>
-        </w:rPr>
-        <w:lastRenderedPageBreak/>
-        <w:t>List images</w:t>
-      </w:r>
-      <w:r>
-        <w:rPr>
-          <w:rFonts w:asciiTheme="majorBidi" w:hAnsiTheme="majorBidi" w:cstheme="majorBidi"/>
-          <w:sz w:val="28"/>
-          <w:szCs w:val="28"/>
-        </w:rPr>
-        <w:t xml:space="preserve"> </w:t>
-      </w:r>
-      <w:r>
-        <w:rPr>
-          <w:rFonts w:asciiTheme="majorBidi" w:hAnsiTheme="majorBidi" w:cstheme="majorBidi"/>
-          <w:sz w:val="28"/>
-          <w:szCs w:val="28"/>
-        </w:rPr>
-        <w:t>→</w:t>
-      </w:r>
-      <w:r>
-        <w:rPr>
-          <w:rFonts w:asciiTheme="majorBidi" w:hAnsiTheme="majorBidi" w:cstheme="majorBidi"/>
-          <w:sz w:val="28"/>
-          <w:szCs w:val="28"/>
-        </w:rPr>
-        <w:t xml:space="preserve"> </w:t>
-      </w:r>
-      <w:r>
-        <w:rPr>
-          <w:rFonts w:asciiTheme="majorBidi" w:hAnsiTheme="majorBidi" w:cstheme="majorBidi"/>
           <w:b/>
           <w:bCs/>
           <w:i/>
@@ -2256,6 +2183,7 @@
           <w:sz w:val="28"/>
           <w:szCs w:val="28"/>
         </w:rPr>
+        <w:lastRenderedPageBreak/>
         <w:t>docker images</w:t>
       </w:r>
       <w:r>
@@ -2264,23 +2192,7 @@
           <w:sz w:val="28"/>
           <w:szCs w:val="28"/>
         </w:rPr>
-        <w:t xml:space="preserve"> </w:t>
-      </w:r>
-      <w:r>
-        <w:rPr>
-          <w:rFonts w:asciiTheme="majorBidi" w:hAnsiTheme="majorBidi" w:cstheme="majorBidi"/>
-          <w:sz w:val="28"/>
-          <w:szCs w:val="28"/>
-        </w:rPr>
-        <w:t>or</w:t>
-      </w:r>
-      <w:r>
-        <w:rPr>
-          <w:rFonts w:asciiTheme="majorBidi" w:hAnsiTheme="majorBidi" w:cstheme="majorBidi"/>
-          <w:sz w:val="28"/>
-          <w:szCs w:val="28"/>
-        </w:rPr>
-        <w:t xml:space="preserve"> </w:t>
+        <w:t xml:space="preserve"> or </w:t>
       </w:r>
       <w:r>
         <w:rPr>
@@ -2308,7 +2220,63 @@
           <w:sz w:val="28"/>
           <w:szCs w:val="28"/>
         </w:rPr>
-        <w:t>→</w:t>
+        <w:t xml:space="preserve">→ </w:t>
+      </w:r>
+      <w:r>
+        <w:rPr>
+          <w:rFonts w:asciiTheme="majorBidi" w:hAnsiTheme="majorBidi" w:cstheme="majorBidi"/>
+          <w:sz w:val="28"/>
+          <w:szCs w:val="28"/>
+        </w:rPr>
+        <w:t>Shows all local images.</w:t>
+      </w:r>
+    </w:p>
+    <w:p>
+      <w:pPr>
+        <w:pStyle w:val="ListParagraph"/>
+        <w:ind w:left="360"/>
+        <w:rPr>
+          <w:rFonts w:asciiTheme="majorBidi" w:hAnsiTheme="majorBidi" w:cstheme="majorBidi"/>
+          <w:sz w:val="28"/>
+          <w:szCs w:val="28"/>
+          <w:u w:val="single"/>
+        </w:rPr>
+      </w:pPr>
+      <w:r>
+        <w:rPr>
+          <w:rFonts w:asciiTheme="majorBidi" w:hAnsiTheme="majorBidi" w:cstheme="majorBidi"/>
+          <w:sz w:val="28"/>
+          <w:szCs w:val="28"/>
+          <w:u w:val="single"/>
+        </w:rPr>
+        <w:t>Important options:</w:t>
+      </w:r>
+    </w:p>
+    <w:p>
+      <w:pPr>
+        <w:pStyle w:val="ListParagraph"/>
+        <w:numPr>
+          <w:ilvl w:val="0"/>
+          <w:numId w:val="14"/>
+        </w:numPr>
+        <w:ind w:left="720"/>
+        <w:rPr>
+          <w:rFonts w:asciiTheme="majorBidi" w:hAnsiTheme="majorBidi" w:cstheme="majorBidi"/>
+          <w:sz w:val="28"/>
+          <w:szCs w:val="28"/>
+        </w:rPr>
+      </w:pPr>
+      <w:r>
+        <w:rPr>
+          <w:rFonts w:asciiTheme="majorBidi" w:hAnsiTheme="majorBidi" w:cstheme="majorBidi"/>
+          <w:b/>
+          <w:bCs/>
+          <w:i/>
+          <w:iCs/>
+          <w:sz w:val="28"/>
+          <w:szCs w:val="28"/>
+        </w:rPr>
+        <w:t>-a</w:t>
       </w:r>
       <w:r>
         <w:rPr>
@@ -2324,7 +2292,322 @@
           <w:sz w:val="28"/>
           <w:szCs w:val="28"/>
         </w:rPr>
-        <w:t>Shows all local images.</w:t>
+        <w:t xml:space="preserve">→ </w:t>
+      </w:r>
+      <w:r>
+        <w:rPr>
+          <w:rFonts w:asciiTheme="majorBidi" w:hAnsiTheme="majorBidi" w:cstheme="majorBidi"/>
+          <w:sz w:val="28"/>
+          <w:szCs w:val="28"/>
+        </w:rPr>
+        <w:t>show all images</w:t>
+      </w:r>
+      <w:r>
+        <w:rPr>
+          <w:rFonts w:asciiTheme="majorBidi" w:hAnsiTheme="majorBidi" w:cstheme="majorBidi"/>
+          <w:sz w:val="28"/>
+          <w:szCs w:val="28"/>
+        </w:rPr>
+        <w:t xml:space="preserve"> </w:t>
+      </w:r>
+      <w:r>
+        <w:rPr>
+          <w:rFonts w:asciiTheme="majorBidi" w:hAnsiTheme="majorBidi" w:cstheme="majorBidi"/>
+          <w:sz w:val="28"/>
+          <w:szCs w:val="28"/>
+        </w:rPr>
+        <w:t>(including intermediate)</w:t>
+      </w:r>
+    </w:p>
+    <w:p>
+      <w:pPr>
+        <w:pStyle w:val="ListParagraph"/>
+        <w:numPr>
+          <w:ilvl w:val="0"/>
+          <w:numId w:val="14"/>
+        </w:numPr>
+        <w:ind w:left="720"/>
+        <w:rPr>
+          <w:rFonts w:asciiTheme="majorBidi" w:hAnsiTheme="majorBidi" w:cstheme="majorBidi"/>
+          <w:b/>
+          <w:bCs/>
+          <w:i/>
+          <w:iCs/>
+          <w:sz w:val="28"/>
+          <w:szCs w:val="28"/>
+        </w:rPr>
+      </w:pPr>
+      <w:r>
+        <w:rPr>
+          <w:rFonts w:asciiTheme="majorBidi" w:hAnsiTheme="majorBidi" w:cstheme="majorBidi"/>
+          <w:b/>
+          <w:bCs/>
+          <w:i/>
+          <w:iCs/>
+          <w:sz w:val="28"/>
+          <w:szCs w:val="28"/>
+        </w:rPr>
+        <w:t>-q</w:t>
+      </w:r>
+      <w:r>
+        <w:rPr>
+          <w:rFonts w:asciiTheme="majorBidi" w:hAnsiTheme="majorBidi" w:cstheme="majorBidi"/>
+          <w:sz w:val="28"/>
+          <w:szCs w:val="28"/>
+        </w:rPr>
+        <w:t xml:space="preserve"> </w:t>
+      </w:r>
+      <w:r>
+        <w:rPr>
+          <w:rFonts w:asciiTheme="majorBidi" w:hAnsiTheme="majorBidi" w:cstheme="majorBidi"/>
+          <w:sz w:val="28"/>
+          <w:szCs w:val="28"/>
+        </w:rPr>
+        <w:t xml:space="preserve">→ </w:t>
+      </w:r>
+      <w:r>
+        <w:rPr>
+          <w:rFonts w:asciiTheme="majorBidi" w:hAnsiTheme="majorBidi" w:cstheme="majorBidi"/>
+          <w:sz w:val="28"/>
+          <w:szCs w:val="28"/>
+        </w:rPr>
+        <w:t>show only image IDs</w:t>
+      </w:r>
+      <w:r>
+        <w:rPr>
+          <w:rFonts w:asciiTheme="majorBidi" w:hAnsiTheme="majorBidi" w:cstheme="majorBidi"/>
+          <w:sz w:val="28"/>
+          <w:szCs w:val="28"/>
+        </w:rPr>
+        <w:t xml:space="preserve">. Example: </w:t>
+      </w:r>
+      <w:r>
+        <w:rPr>
+          <w:rFonts w:asciiTheme="majorBidi" w:hAnsiTheme="majorBidi" w:cstheme="majorBidi"/>
+          <w:b/>
+          <w:bCs/>
+          <w:i/>
+          <w:iCs/>
+          <w:sz w:val="28"/>
+          <w:szCs w:val="28"/>
+        </w:rPr>
+        <w:t xml:space="preserve">docker </w:t>
+      </w:r>
+      <w:proofErr w:type="spellStart"/>
+      <w:r>
+        <w:rPr>
+          <w:rFonts w:asciiTheme="majorBidi" w:hAnsiTheme="majorBidi" w:cstheme="majorBidi"/>
+          <w:b/>
+          <w:bCs/>
+          <w:i/>
+          <w:iCs/>
+          <w:sz w:val="28"/>
+          <w:szCs w:val="28"/>
+        </w:rPr>
+        <w:t>rmi</w:t>
+      </w:r>
+      <w:proofErr w:type="spellEnd"/>
+      <w:r>
+        <w:rPr>
+          <w:rFonts w:asciiTheme="majorBidi" w:hAnsiTheme="majorBidi" w:cstheme="majorBidi"/>
+          <w:b/>
+          <w:bCs/>
+          <w:i/>
+          <w:iCs/>
+          <w:sz w:val="28"/>
+          <w:szCs w:val="28"/>
+        </w:rPr>
+        <w:t xml:space="preserve"> $(docker images -q)</w:t>
+      </w:r>
+    </w:p>
+    <w:p>
+      <w:pPr>
+        <w:pStyle w:val="ListParagraph"/>
+        <w:numPr>
+          <w:ilvl w:val="0"/>
+          <w:numId w:val="14"/>
+        </w:numPr>
+        <w:ind w:left="720"/>
+        <w:rPr>
+          <w:rFonts w:asciiTheme="majorBidi" w:hAnsiTheme="majorBidi" w:cstheme="majorBidi"/>
+          <w:b/>
+          <w:bCs/>
+          <w:i/>
+          <w:iCs/>
+          <w:sz w:val="28"/>
+          <w:szCs w:val="28"/>
+        </w:rPr>
+      </w:pPr>
+      <w:r>
+        <w:rPr>
+          <w:rFonts w:asciiTheme="majorBidi" w:hAnsiTheme="majorBidi" w:cstheme="majorBidi"/>
+          <w:b/>
+          <w:bCs/>
+          <w:i/>
+          <w:iCs/>
+          <w:sz w:val="28"/>
+          <w:szCs w:val="28"/>
+        </w:rPr>
+        <w:t>--no-</w:t>
+      </w:r>
+      <w:proofErr w:type="spellStart"/>
+      <w:r>
+        <w:rPr>
+          <w:rFonts w:asciiTheme="majorBidi" w:hAnsiTheme="majorBidi" w:cstheme="majorBidi"/>
+          <w:b/>
+          <w:bCs/>
+          <w:i/>
+          <w:iCs/>
+          <w:sz w:val="28"/>
+          <w:szCs w:val="28"/>
+        </w:rPr>
+        <w:t>trunc</w:t>
+      </w:r>
+      <w:proofErr w:type="spellEnd"/>
+      <w:r>
+        <w:rPr>
+          <w:rFonts w:asciiTheme="majorBidi" w:hAnsiTheme="majorBidi" w:cstheme="majorBidi"/>
+          <w:sz w:val="28"/>
+          <w:szCs w:val="28"/>
+        </w:rPr>
+        <w:t xml:space="preserve"> </w:t>
+      </w:r>
+      <w:r>
+        <w:rPr>
+          <w:rFonts w:asciiTheme="majorBidi" w:hAnsiTheme="majorBidi" w:cstheme="majorBidi"/>
+          <w:sz w:val="28"/>
+          <w:szCs w:val="28"/>
+        </w:rPr>
+        <w:t xml:space="preserve">→ </w:t>
+      </w:r>
+      <w:r>
+        <w:rPr>
+          <w:rFonts w:asciiTheme="majorBidi" w:hAnsiTheme="majorBidi" w:cstheme="majorBidi"/>
+          <w:sz w:val="28"/>
+          <w:szCs w:val="28"/>
+        </w:rPr>
+        <w:t>show full image ID</w:t>
+      </w:r>
+      <w:r>
+        <w:rPr>
+          <w:rFonts w:asciiTheme="majorBidi" w:hAnsiTheme="majorBidi" w:cstheme="majorBidi"/>
+          <w:sz w:val="28"/>
+          <w:szCs w:val="28"/>
+        </w:rPr>
+        <w:t xml:space="preserve">. Example: </w:t>
+      </w:r>
+      <w:r>
+        <w:rPr>
+          <w:rFonts w:asciiTheme="majorBidi" w:hAnsiTheme="majorBidi" w:cstheme="majorBidi"/>
+          <w:b/>
+          <w:bCs/>
+          <w:i/>
+          <w:iCs/>
+          <w:sz w:val="28"/>
+          <w:szCs w:val="28"/>
+        </w:rPr>
+        <w:t>docker images --no-</w:t>
+      </w:r>
+      <w:proofErr w:type="spellStart"/>
+      <w:r>
+        <w:rPr>
+          <w:rFonts w:asciiTheme="majorBidi" w:hAnsiTheme="majorBidi" w:cstheme="majorBidi"/>
+          <w:b/>
+          <w:bCs/>
+          <w:i/>
+          <w:iCs/>
+          <w:sz w:val="28"/>
+          <w:szCs w:val="28"/>
+        </w:rPr>
+        <w:t>trunc</w:t>
+      </w:r>
+      <w:proofErr w:type="spellEnd"/>
+    </w:p>
+    <w:p>
+      <w:pPr>
+        <w:pStyle w:val="ListParagraph"/>
+        <w:numPr>
+          <w:ilvl w:val="0"/>
+          <w:numId w:val="14"/>
+        </w:numPr>
+        <w:ind w:left="720"/>
+        <w:rPr>
+          <w:rFonts w:asciiTheme="majorBidi" w:hAnsiTheme="majorBidi" w:cstheme="majorBidi"/>
+          <w:sz w:val="28"/>
+          <w:szCs w:val="28"/>
+        </w:rPr>
+      </w:pPr>
+      <w:r>
+        <w:rPr>
+          <w:rFonts w:asciiTheme="majorBidi" w:hAnsiTheme="majorBidi" w:cstheme="majorBidi"/>
+          <w:b/>
+          <w:bCs/>
+          <w:i/>
+          <w:iCs/>
+          <w:sz w:val="28"/>
+          <w:szCs w:val="28"/>
+        </w:rPr>
+        <w:t>--filter</w:t>
+      </w:r>
+      <w:r>
+        <w:rPr>
+          <w:rFonts w:asciiTheme="majorBidi" w:hAnsiTheme="majorBidi" w:cstheme="majorBidi"/>
+          <w:sz w:val="28"/>
+          <w:szCs w:val="28"/>
+        </w:rPr>
+        <w:t xml:space="preserve"> </w:t>
+      </w:r>
+      <w:r>
+        <w:rPr>
+          <w:rFonts w:asciiTheme="majorBidi" w:hAnsiTheme="majorBidi" w:cstheme="majorBidi"/>
+          <w:sz w:val="28"/>
+          <w:szCs w:val="28"/>
+        </w:rPr>
+        <w:t xml:space="preserve">→ </w:t>
+      </w:r>
+      <w:r>
+        <w:rPr>
+          <w:rFonts w:asciiTheme="majorBidi" w:hAnsiTheme="majorBidi" w:cstheme="majorBidi"/>
+          <w:sz w:val="28"/>
+          <w:szCs w:val="28"/>
+        </w:rPr>
+        <w:t>filter images</w:t>
+      </w:r>
+      <w:r>
+        <w:rPr>
+          <w:rFonts w:asciiTheme="majorBidi" w:hAnsiTheme="majorBidi" w:cstheme="majorBidi"/>
+          <w:sz w:val="28"/>
+          <w:szCs w:val="28"/>
+        </w:rPr>
+        <w:t xml:space="preserve">. </w:t>
+      </w:r>
+      <w:r>
+        <w:rPr>
+          <w:rFonts w:asciiTheme="majorBidi" w:hAnsiTheme="majorBidi" w:cstheme="majorBidi"/>
+          <w:sz w:val="28"/>
+          <w:szCs w:val="28"/>
+        </w:rPr>
+        <w:t>Example:</w:t>
+      </w:r>
+      <w:r>
+        <w:rPr>
+          <w:rFonts w:asciiTheme="majorBidi" w:hAnsiTheme="majorBidi" w:cstheme="majorBidi"/>
+          <w:sz w:val="28"/>
+          <w:szCs w:val="28"/>
+        </w:rPr>
+        <w:t xml:space="preserve"> </w:t>
+      </w:r>
+      <w:r>
+        <w:rPr>
+          <w:rFonts w:asciiTheme="majorBidi" w:hAnsiTheme="majorBidi" w:cstheme="majorBidi"/>
+          <w:b/>
+          <w:bCs/>
+          <w:i/>
+          <w:iCs/>
+          <w:sz w:val="28"/>
+          <w:szCs w:val="28"/>
+        </w:rPr>
+        <w:t>docker images --filter dangling=true</w:t>
       </w:r>
     </w:p>
     <w:p>
@@ -2344,30 +2627,6 @@
       <w:r>
         <w:rPr>
           <w:rFonts w:asciiTheme="majorBidi" w:hAnsiTheme="majorBidi" w:cstheme="majorBidi"/>
-          <w:sz w:val="28"/>
-          <w:szCs w:val="28"/>
-        </w:rPr>
-        <w:t>Remove image</w:t>
-      </w:r>
-      <w:r>
-        <w:rPr>
-          <w:rFonts w:asciiTheme="majorBidi" w:hAnsiTheme="majorBidi" w:cstheme="majorBidi"/>
-          <w:sz w:val="28"/>
-          <w:szCs w:val="28"/>
-        </w:rPr>
-        <w:t xml:space="preserve"> </w:t>
-      </w:r>
-      <w:r>
-        <w:rPr>
-          <w:rFonts w:asciiTheme="majorBidi" w:hAnsiTheme="majorBidi" w:cstheme="majorBidi"/>
-          <w:sz w:val="28"/>
-          <w:szCs w:val="28"/>
-        </w:rPr>
-        <w:t xml:space="preserve">→ </w:t>
-      </w:r>
-      <w:r>
-        <w:rPr>
-          <w:rFonts w:asciiTheme="majorBidi" w:hAnsiTheme="majorBidi" w:cstheme="majorBidi"/>
           <w:b/>
           <w:bCs/>
           <w:i/>
@@ -2402,6 +2661,82 @@
           <w:szCs w:val="28"/>
         </w:rPr>
         <w:t xml:space="preserve"> nginx</w:t>
+      </w:r>
+      <w:r>
+        <w:rPr>
+          <w:rFonts w:asciiTheme="majorBidi" w:hAnsiTheme="majorBidi" w:cstheme="majorBidi"/>
+          <w:sz w:val="28"/>
+          <w:szCs w:val="28"/>
+        </w:rPr>
+        <w:t xml:space="preserve"> </w:t>
+      </w:r>
+      <w:r>
+        <w:rPr>
+          <w:rFonts w:asciiTheme="majorBidi" w:hAnsiTheme="majorBidi" w:cstheme="majorBidi"/>
+          <w:sz w:val="28"/>
+          <w:szCs w:val="28"/>
+        </w:rPr>
+        <w:t xml:space="preserve">→ </w:t>
+      </w:r>
+      <w:r>
+        <w:rPr>
+          <w:rFonts w:asciiTheme="majorBidi" w:hAnsiTheme="majorBidi" w:cstheme="majorBidi"/>
+          <w:sz w:val="28"/>
+          <w:szCs w:val="28"/>
+        </w:rPr>
+        <w:t>Remove image</w:t>
+      </w:r>
+      <w:r>
+        <w:rPr>
+          <w:rFonts w:asciiTheme="majorBidi" w:hAnsiTheme="majorBidi" w:cstheme="majorBidi"/>
+          <w:sz w:val="28"/>
+          <w:szCs w:val="28"/>
+        </w:rPr>
+        <w:t xml:space="preserve">. Use </w:t>
+      </w:r>
+      <w:r>
+        <w:rPr>
+          <w:rFonts w:asciiTheme="majorBidi" w:hAnsiTheme="majorBidi" w:cstheme="majorBidi"/>
+          <w:b/>
+          <w:bCs/>
+          <w:i/>
+          <w:iCs/>
+          <w:sz w:val="28"/>
+          <w:szCs w:val="28"/>
+        </w:rPr>
+        <w:t>-f</w:t>
+      </w:r>
+      <w:r>
+        <w:rPr>
+          <w:rFonts w:asciiTheme="majorBidi" w:hAnsiTheme="majorBidi" w:cstheme="majorBidi"/>
+          <w:sz w:val="28"/>
+          <w:szCs w:val="28"/>
+        </w:rPr>
+        <w:t xml:space="preserve"> </w:t>
+      </w:r>
+      <w:r>
+        <w:rPr>
+          <w:rFonts w:asciiTheme="majorBidi" w:hAnsiTheme="majorBidi" w:cstheme="majorBidi"/>
+          <w:sz w:val="28"/>
+          <w:szCs w:val="28"/>
+        </w:rPr>
+        <w:t>for</w:t>
+      </w:r>
+      <w:r>
+        <w:rPr>
+          <w:rFonts w:asciiTheme="majorBidi" w:hAnsiTheme="majorBidi" w:cstheme="majorBidi"/>
+          <w:sz w:val="28"/>
+          <w:szCs w:val="28"/>
+        </w:rPr>
+        <w:t xml:space="preserve"> force removal</w:t>
+      </w:r>
+      <w:r>
+        <w:rPr>
+          <w:rFonts w:asciiTheme="majorBidi" w:hAnsiTheme="majorBidi" w:cstheme="majorBidi"/>
+          <w:sz w:val="28"/>
+          <w:szCs w:val="28"/>
+        </w:rPr>
+        <w:t>.</w:t>
       </w:r>
     </w:p>
     <w:p>
@@ -2421,30 +2756,6 @@
       <w:r>
         <w:rPr>
           <w:rFonts w:asciiTheme="majorBidi" w:hAnsiTheme="majorBidi" w:cstheme="majorBidi"/>
-          <w:sz w:val="28"/>
-          <w:szCs w:val="28"/>
-        </w:rPr>
-        <w:t>Inspect image</w:t>
-      </w:r>
-      <w:r>
-        <w:rPr>
-          <w:rFonts w:asciiTheme="majorBidi" w:hAnsiTheme="majorBidi" w:cstheme="majorBidi"/>
-          <w:sz w:val="28"/>
-          <w:szCs w:val="28"/>
-        </w:rPr>
-        <w:t xml:space="preserve"> </w:t>
-      </w:r>
-      <w:r>
-        <w:rPr>
-          <w:rFonts w:asciiTheme="majorBidi" w:hAnsiTheme="majorBidi" w:cstheme="majorBidi"/>
-          <w:sz w:val="28"/>
-          <w:szCs w:val="28"/>
-        </w:rPr>
-        <w:t xml:space="preserve">→ </w:t>
-      </w:r>
-      <w:r>
-        <w:rPr>
-          <w:rFonts w:asciiTheme="majorBidi" w:hAnsiTheme="majorBidi" w:cstheme="majorBidi"/>
           <w:b/>
           <w:bCs/>
           <w:i/>
@@ -2547,6 +2858,7 @@
           <w:ilvl w:val="1"/>
           <w:numId w:val="9"/>
         </w:numPr>
+        <w:spacing w:after="0"/>
         <w:ind w:left="720"/>
         <w:rPr>
           <w:rFonts w:asciiTheme="majorBidi" w:hAnsiTheme="majorBidi" w:cstheme="majorBidi"/>
@@ -2561,6 +2873,354 @@
           <w:szCs w:val="28"/>
         </w:rPr>
         <w:t>environment variables</w:t>
+      </w:r>
+    </w:p>
+    <w:p>
+      <w:pPr>
+        <w:spacing w:after="60"/>
+        <w:ind w:left="360"/>
+        <w:rPr>
+          <w:rFonts w:asciiTheme="majorBidi" w:hAnsiTheme="majorBidi" w:cstheme="majorBidi"/>
+          <w:sz w:val="28"/>
+          <w:szCs w:val="28"/>
+          <w:u w:val="single"/>
+        </w:rPr>
+      </w:pPr>
+      <w:r>
+        <w:rPr>
+          <w:rFonts w:asciiTheme="majorBidi" w:hAnsiTheme="majorBidi" w:cstheme="majorBidi"/>
+          <w:sz w:val="28"/>
+          <w:szCs w:val="28"/>
+          <w:u w:val="single"/>
+        </w:rPr>
+        <w:t>important options:</w:t>
+      </w:r>
+    </w:p>
+    <w:p>
+      <w:pPr>
+        <w:pStyle w:val="ListParagraph"/>
+        <w:numPr>
+          <w:ilvl w:val="0"/>
+          <w:numId w:val="15"/>
+        </w:numPr>
+        <w:spacing w:after="0"/>
+        <w:ind w:left="720"/>
+        <w:rPr>
+          <w:rFonts w:asciiTheme="majorBidi" w:hAnsiTheme="majorBidi" w:cstheme="majorBidi"/>
+          <w:sz w:val="28"/>
+          <w:szCs w:val="28"/>
+        </w:rPr>
+      </w:pPr>
+      <w:r>
+        <w:rPr>
+          <w:rFonts w:asciiTheme="majorBidi" w:hAnsiTheme="majorBidi" w:cstheme="majorBidi"/>
+          <w:b/>
+          <w:bCs/>
+          <w:i/>
+          <w:iCs/>
+          <w:sz w:val="28"/>
+          <w:szCs w:val="28"/>
+        </w:rPr>
+        <w:t>-f</w:t>
+      </w:r>
+      <w:r>
+        <w:rPr>
+          <w:rFonts w:asciiTheme="majorBidi" w:hAnsiTheme="majorBidi" w:cstheme="majorBidi"/>
+          <w:sz w:val="28"/>
+          <w:szCs w:val="28"/>
+        </w:rPr>
+        <w:t xml:space="preserve"> or </w:t>
+      </w:r>
+      <w:r>
+        <w:rPr>
+          <w:rFonts w:asciiTheme="majorBidi" w:hAnsiTheme="majorBidi" w:cstheme="majorBidi"/>
+          <w:b/>
+          <w:bCs/>
+          <w:i/>
+          <w:iCs/>
+          <w:sz w:val="28"/>
+          <w:szCs w:val="28"/>
+        </w:rPr>
+        <w:t>--format</w:t>
+      </w:r>
+      <w:r>
+        <w:rPr>
+          <w:rFonts w:asciiTheme="majorBidi" w:hAnsiTheme="majorBidi" w:cstheme="majorBidi"/>
+          <w:sz w:val="28"/>
+          <w:szCs w:val="28"/>
+        </w:rPr>
+        <w:t xml:space="preserve"> </w:t>
+      </w:r>
+      <w:r>
+        <w:rPr>
+          <w:rFonts w:asciiTheme="majorBidi" w:hAnsiTheme="majorBidi" w:cstheme="majorBidi"/>
+          <w:sz w:val="28"/>
+          <w:szCs w:val="28"/>
+        </w:rPr>
+        <w:t xml:space="preserve">→ </w:t>
+      </w:r>
+      <w:r>
+        <w:rPr>
+          <w:rFonts w:asciiTheme="majorBidi" w:hAnsiTheme="majorBidi" w:cstheme="majorBidi"/>
+          <w:sz w:val="28"/>
+          <w:szCs w:val="28"/>
+        </w:rPr>
+        <w:t>extract specific information</w:t>
+      </w:r>
+    </w:p>
+    <w:p>
+      <w:pPr>
+        <w:spacing w:after="0"/>
+        <w:ind w:left="720"/>
+        <w:rPr>
+          <w:rFonts w:asciiTheme="majorBidi" w:hAnsiTheme="majorBidi" w:cstheme="majorBidi"/>
+          <w:sz w:val="28"/>
+          <w:szCs w:val="28"/>
+        </w:rPr>
+      </w:pPr>
+      <w:r>
+        <w:rPr>
+          <w:rFonts w:asciiTheme="majorBidi" w:hAnsiTheme="majorBidi" w:cstheme="majorBidi"/>
+          <w:sz w:val="28"/>
+          <w:szCs w:val="28"/>
+        </w:rPr>
+        <w:t>Example</w:t>
+      </w:r>
+      <w:r>
+        <w:rPr>
+          <w:rFonts w:asciiTheme="majorBidi" w:hAnsiTheme="majorBidi" w:cstheme="majorBidi"/>
+          <w:sz w:val="28"/>
+          <w:szCs w:val="28"/>
+        </w:rPr>
+        <w:t>s</w:t>
+      </w:r>
+      <w:r>
+        <w:rPr>
+          <w:rFonts w:asciiTheme="majorBidi" w:hAnsiTheme="majorBidi" w:cstheme="majorBidi"/>
+          <w:sz w:val="28"/>
+          <w:szCs w:val="28"/>
+        </w:rPr>
+        <w:t xml:space="preserve">: </w:t>
+      </w:r>
+    </w:p>
+    <w:p>
+      <w:pPr>
+        <w:pStyle w:val="ListParagraph"/>
+        <w:numPr>
+          <w:ilvl w:val="0"/>
+          <w:numId w:val="16"/>
+        </w:numPr>
+        <w:rPr>
+          <w:rFonts w:asciiTheme="majorBidi" w:hAnsiTheme="majorBidi" w:cstheme="majorBidi"/>
+          <w:sz w:val="28"/>
+          <w:szCs w:val="28"/>
+        </w:rPr>
+      </w:pPr>
+      <w:r>
+        <w:rPr>
+          <w:rFonts w:asciiTheme="majorBidi" w:hAnsiTheme="majorBidi" w:cstheme="majorBidi"/>
+          <w:sz w:val="28"/>
+          <w:szCs w:val="28"/>
+        </w:rPr>
+        <w:t>get image ID</w:t>
+      </w:r>
+      <w:r>
+        <w:rPr>
+          <w:rFonts w:asciiTheme="majorBidi" w:hAnsiTheme="majorBidi" w:cstheme="majorBidi"/>
+          <w:sz w:val="28"/>
+          <w:szCs w:val="28"/>
+        </w:rPr>
+        <w:t xml:space="preserve"> </w:t>
+      </w:r>
+      <w:r>
+        <w:rPr>
+          <w:rFonts w:asciiTheme="majorBidi" w:hAnsiTheme="majorBidi" w:cstheme="majorBidi"/>
+          <w:sz w:val="28"/>
+          <w:szCs w:val="28"/>
+        </w:rPr>
+        <w:t xml:space="preserve">→ </w:t>
+      </w:r>
+      <w:r>
+        <w:rPr>
+          <w:rFonts w:asciiTheme="majorBidi" w:hAnsiTheme="majorBidi" w:cstheme="majorBidi"/>
+          <w:b/>
+          <w:bCs/>
+          <w:i/>
+          <w:iCs/>
+          <w:sz w:val="28"/>
+          <w:szCs w:val="28"/>
+        </w:rPr>
+        <w:t>docker image inspect -f '{</w:t>
+      </w:r>
+      <w:proofErr w:type="gramStart"/>
+      <w:r>
+        <w:rPr>
+          <w:rFonts w:asciiTheme="majorBidi" w:hAnsiTheme="majorBidi" w:cstheme="majorBidi"/>
+          <w:b/>
+          <w:bCs/>
+          <w:i/>
+          <w:iCs/>
+          <w:sz w:val="28"/>
+          <w:szCs w:val="28"/>
+        </w:rPr>
+        <w:t>{.Id</w:t>
+      </w:r>
+      <w:proofErr w:type="gramEnd"/>
+      <w:r>
+        <w:rPr>
+          <w:rFonts w:asciiTheme="majorBidi" w:hAnsiTheme="majorBidi" w:cstheme="majorBidi"/>
+          <w:b/>
+          <w:bCs/>
+          <w:i/>
+          <w:iCs/>
+          <w:sz w:val="28"/>
+          <w:szCs w:val="28"/>
+        </w:rPr>
+        <w:t>}}' nginx</w:t>
+      </w:r>
+    </w:p>
+    <w:p>
+      <w:pPr>
+        <w:pStyle w:val="ListParagraph"/>
+        <w:numPr>
+          <w:ilvl w:val="0"/>
+          <w:numId w:val="16"/>
+        </w:numPr>
+        <w:rPr>
+          <w:rFonts w:asciiTheme="majorBidi" w:hAnsiTheme="majorBidi" w:cstheme="majorBidi"/>
+          <w:sz w:val="28"/>
+          <w:szCs w:val="28"/>
+        </w:rPr>
+      </w:pPr>
+      <w:r>
+        <w:rPr>
+          <w:rFonts w:asciiTheme="majorBidi" w:hAnsiTheme="majorBidi" w:cstheme="majorBidi"/>
+          <w:sz w:val="28"/>
+          <w:szCs w:val="28"/>
+        </w:rPr>
+        <w:t>get architecture</w:t>
+      </w:r>
+      <w:r>
+        <w:rPr>
+          <w:rFonts w:asciiTheme="majorBidi" w:hAnsiTheme="majorBidi" w:cstheme="majorBidi"/>
+          <w:sz w:val="28"/>
+          <w:szCs w:val="28"/>
+        </w:rPr>
+        <w:t xml:space="preserve"> </w:t>
+      </w:r>
+      <w:r>
+        <w:rPr>
+          <w:rFonts w:asciiTheme="majorBidi" w:hAnsiTheme="majorBidi" w:cstheme="majorBidi"/>
+          <w:sz w:val="28"/>
+          <w:szCs w:val="28"/>
+        </w:rPr>
+        <w:t xml:space="preserve">→ </w:t>
+      </w:r>
+      <w:r>
+        <w:rPr>
+          <w:rFonts w:asciiTheme="majorBidi" w:hAnsiTheme="majorBidi" w:cstheme="majorBidi"/>
+          <w:sz w:val="28"/>
+          <w:szCs w:val="28"/>
+        </w:rPr>
+        <w:t>docker image inspect -f '{</w:t>
+      </w:r>
+      <w:proofErr w:type="gramStart"/>
+      <w:r>
+        <w:rPr>
+          <w:rFonts w:asciiTheme="majorBidi" w:hAnsiTheme="majorBidi" w:cstheme="majorBidi"/>
+          <w:sz w:val="28"/>
+          <w:szCs w:val="28"/>
+        </w:rPr>
+        <w:t>{.Architecture</w:t>
+      </w:r>
+      <w:proofErr w:type="gramEnd"/>
+      <w:r>
+        <w:rPr>
+          <w:rFonts w:asciiTheme="majorBidi" w:hAnsiTheme="majorBidi" w:cstheme="majorBidi"/>
+          <w:sz w:val="28"/>
+          <w:szCs w:val="28"/>
+        </w:rPr>
+        <w:t>}}' nginx</w:t>
+      </w:r>
+    </w:p>
+    <w:p>
+      <w:pPr>
+        <w:pStyle w:val="ListParagraph"/>
+        <w:numPr>
+          <w:ilvl w:val="0"/>
+          <w:numId w:val="16"/>
+        </w:numPr>
+        <w:rPr>
+          <w:rFonts w:asciiTheme="majorBidi" w:hAnsiTheme="majorBidi" w:cstheme="majorBidi"/>
+          <w:b/>
+          <w:bCs/>
+          <w:i/>
+          <w:iCs/>
+          <w:sz w:val="28"/>
+          <w:szCs w:val="28"/>
+        </w:rPr>
+      </w:pPr>
+      <w:r>
+        <w:rPr>
+          <w:rFonts w:asciiTheme="majorBidi" w:hAnsiTheme="majorBidi" w:cstheme="majorBidi"/>
+          <w:sz w:val="28"/>
+          <w:szCs w:val="28"/>
+        </w:rPr>
+        <w:t>get creation date</w:t>
+      </w:r>
+      <w:r>
+        <w:rPr>
+          <w:rFonts w:asciiTheme="majorBidi" w:hAnsiTheme="majorBidi" w:cstheme="majorBidi"/>
+          <w:sz w:val="28"/>
+          <w:szCs w:val="28"/>
+        </w:rPr>
+        <w:t xml:space="preserve"> </w:t>
+      </w:r>
+      <w:r>
+        <w:rPr>
+          <w:rFonts w:asciiTheme="majorBidi" w:hAnsiTheme="majorBidi" w:cstheme="majorBidi"/>
+          <w:sz w:val="28"/>
+          <w:szCs w:val="28"/>
+        </w:rPr>
+        <w:t xml:space="preserve">→ </w:t>
+      </w:r>
+      <w:r>
+        <w:rPr>
+          <w:rFonts w:asciiTheme="majorBidi" w:hAnsiTheme="majorBidi" w:cstheme="majorBidi"/>
+          <w:b/>
+          <w:bCs/>
+          <w:i/>
+          <w:iCs/>
+          <w:sz w:val="28"/>
+          <w:szCs w:val="28"/>
+        </w:rPr>
+        <w:t>docker image inspect -f '{</w:t>
+      </w:r>
+      <w:proofErr w:type="gramStart"/>
+      <w:r>
+        <w:rPr>
+          <w:rFonts w:asciiTheme="majorBidi" w:hAnsiTheme="majorBidi" w:cstheme="majorBidi"/>
+          <w:b/>
+          <w:bCs/>
+          <w:i/>
+          <w:iCs/>
+          <w:sz w:val="28"/>
+          <w:szCs w:val="28"/>
+        </w:rPr>
+        <w:t>{.Created</w:t>
+      </w:r>
+      <w:proofErr w:type="gramEnd"/>
+      <w:r>
+        <w:rPr>
+          <w:rFonts w:asciiTheme="majorBidi" w:hAnsiTheme="majorBidi" w:cstheme="majorBidi"/>
+          <w:b/>
+          <w:bCs/>
+          <w:i/>
+          <w:iCs/>
+          <w:sz w:val="28"/>
+          <w:szCs w:val="28"/>
+        </w:rPr>
+        <w:t>}}' nginx</w:t>
       </w:r>
     </w:p>
     <w:p>
@@ -2580,30 +3240,6 @@
       <w:r>
         <w:rPr>
           <w:rFonts w:asciiTheme="majorBidi" w:hAnsiTheme="majorBidi" w:cstheme="majorBidi"/>
-          <w:sz w:val="28"/>
-          <w:szCs w:val="28"/>
-        </w:rPr>
-        <w:t>View image history</w:t>
-      </w:r>
-      <w:r>
-        <w:rPr>
-          <w:rFonts w:asciiTheme="majorBidi" w:hAnsiTheme="majorBidi" w:cstheme="majorBidi"/>
-          <w:sz w:val="28"/>
-          <w:szCs w:val="28"/>
-        </w:rPr>
-        <w:t xml:space="preserve"> </w:t>
-      </w:r>
-      <w:r>
-        <w:rPr>
-          <w:rFonts w:asciiTheme="majorBidi" w:hAnsiTheme="majorBidi" w:cstheme="majorBidi"/>
-          <w:sz w:val="28"/>
-          <w:szCs w:val="28"/>
-        </w:rPr>
-        <w:t xml:space="preserve">→ </w:t>
-      </w:r>
-      <w:r>
-        <w:rPr>
-          <w:rFonts w:asciiTheme="majorBidi" w:hAnsiTheme="majorBidi" w:cstheme="majorBidi"/>
           <w:b/>
           <w:bCs/>
           <w:i/>
@@ -2612,6 +3248,184 @@
           <w:szCs w:val="28"/>
         </w:rPr>
         <w:t>docker history nginx</w:t>
+      </w:r>
+      <w:r>
+        <w:rPr>
+          <w:rFonts w:asciiTheme="majorBidi" w:hAnsiTheme="majorBidi" w:cstheme="majorBidi"/>
+          <w:sz w:val="28"/>
+          <w:szCs w:val="28"/>
+        </w:rPr>
+        <w:t xml:space="preserve"> </w:t>
+      </w:r>
+      <w:r>
+        <w:rPr>
+          <w:rFonts w:asciiTheme="majorBidi" w:hAnsiTheme="majorBidi" w:cstheme="majorBidi"/>
+          <w:sz w:val="28"/>
+          <w:szCs w:val="28"/>
+        </w:rPr>
+        <w:t>→</w:t>
+      </w:r>
+      <w:r>
+        <w:rPr>
+          <w:rFonts w:asciiTheme="majorBidi" w:hAnsiTheme="majorBidi" w:cstheme="majorBidi"/>
+          <w:sz w:val="28"/>
+          <w:szCs w:val="28"/>
+        </w:rPr>
+        <w:t xml:space="preserve"> </w:t>
+      </w:r>
+      <w:r>
+        <w:rPr>
+          <w:rFonts w:asciiTheme="majorBidi" w:hAnsiTheme="majorBidi" w:cstheme="majorBidi"/>
+          <w:sz w:val="28"/>
+          <w:szCs w:val="28"/>
+        </w:rPr>
+        <w:t>View image history</w:t>
+      </w:r>
+    </w:p>
+    <w:p>
+      <w:pPr>
+        <w:pStyle w:val="ListParagraph"/>
+        <w:ind w:left="360"/>
+        <w:rPr>
+          <w:rFonts w:asciiTheme="majorBidi" w:hAnsiTheme="majorBidi" w:cstheme="majorBidi"/>
+          <w:sz w:val="28"/>
+          <w:szCs w:val="28"/>
+          <w:u w:val="single"/>
+        </w:rPr>
+      </w:pPr>
+      <w:r>
+        <w:rPr>
+          <w:rFonts w:asciiTheme="majorBidi" w:hAnsiTheme="majorBidi" w:cstheme="majorBidi"/>
+          <w:sz w:val="28"/>
+          <w:szCs w:val="28"/>
+          <w:u w:val="single"/>
+        </w:rPr>
+        <w:t>Important options</w:t>
+      </w:r>
+      <w:r>
+        <w:rPr>
+          <w:rFonts w:asciiTheme="majorBidi" w:hAnsiTheme="majorBidi" w:cstheme="majorBidi"/>
+          <w:sz w:val="28"/>
+          <w:szCs w:val="28"/>
+          <w:u w:val="single"/>
+        </w:rPr>
+        <w:t>:</w:t>
+      </w:r>
+    </w:p>
+    <w:p>
+      <w:pPr>
+        <w:pStyle w:val="ListParagraph"/>
+        <w:numPr>
+          <w:ilvl w:val="4"/>
+          <w:numId w:val="10"/>
+        </w:numPr>
+        <w:ind w:left="720"/>
+        <w:rPr>
+          <w:rFonts w:asciiTheme="majorBidi" w:hAnsiTheme="majorBidi" w:cstheme="majorBidi"/>
+          <w:sz w:val="28"/>
+          <w:szCs w:val="28"/>
+        </w:rPr>
+      </w:pPr>
+      <w:r>
+        <w:rPr>
+          <w:rFonts w:asciiTheme="majorBidi" w:hAnsiTheme="majorBidi" w:cstheme="majorBidi"/>
+          <w:b/>
+          <w:bCs/>
+          <w:i/>
+          <w:iCs/>
+          <w:sz w:val="28"/>
+          <w:szCs w:val="28"/>
+        </w:rPr>
+        <w:t>--no-</w:t>
+      </w:r>
+      <w:proofErr w:type="spellStart"/>
+      <w:r>
+        <w:rPr>
+          <w:rFonts w:asciiTheme="majorBidi" w:hAnsiTheme="majorBidi" w:cstheme="majorBidi"/>
+          <w:b/>
+          <w:bCs/>
+          <w:i/>
+          <w:iCs/>
+          <w:sz w:val="28"/>
+          <w:szCs w:val="28"/>
+        </w:rPr>
+        <w:t>trunc</w:t>
+      </w:r>
+      <w:proofErr w:type="spellEnd"/>
+      <w:r>
+        <w:rPr>
+          <w:rFonts w:asciiTheme="majorBidi" w:hAnsiTheme="majorBidi" w:cstheme="majorBidi"/>
+          <w:sz w:val="28"/>
+          <w:szCs w:val="28"/>
+        </w:rPr>
+        <w:t xml:space="preserve"> → show full commands</w:t>
+      </w:r>
+      <w:r>
+        <w:rPr>
+          <w:rFonts w:asciiTheme="majorBidi" w:hAnsiTheme="majorBidi" w:cstheme="majorBidi"/>
+          <w:sz w:val="28"/>
+          <w:szCs w:val="28"/>
+        </w:rPr>
+        <w:t xml:space="preserve">, </w:t>
+      </w:r>
+      <w:r>
+        <w:rPr>
+          <w:rFonts w:asciiTheme="majorBidi" w:hAnsiTheme="majorBidi" w:cstheme="majorBidi"/>
+          <w:sz w:val="28"/>
+          <w:szCs w:val="28"/>
+        </w:rPr>
+        <w:t>Shows full layer creation command.</w:t>
+      </w:r>
+      <w:r>
+        <w:rPr>
+          <w:rFonts w:asciiTheme="majorBidi" w:hAnsiTheme="majorBidi" w:cstheme="majorBidi"/>
+          <w:sz w:val="28"/>
+          <w:szCs w:val="28"/>
+        </w:rPr>
+        <w:t xml:space="preserve"> </w:t>
+      </w:r>
+      <w:r>
+        <w:rPr>
+          <w:rFonts w:asciiTheme="majorBidi" w:hAnsiTheme="majorBidi" w:cstheme="majorBidi"/>
+          <w:sz w:val="28"/>
+          <w:szCs w:val="28"/>
+        </w:rPr>
+        <w:t>Without this, commands are shortened.</w:t>
+      </w:r>
+    </w:p>
+    <w:p>
+      <w:pPr>
+        <w:pStyle w:val="ListParagraph"/>
+        <w:numPr>
+          <w:ilvl w:val="4"/>
+          <w:numId w:val="10"/>
+        </w:numPr>
+        <w:ind w:left="720"/>
+        <w:rPr>
+          <w:rFonts w:asciiTheme="majorBidi" w:hAnsiTheme="majorBidi" w:cstheme="majorBidi"/>
+          <w:sz w:val="28"/>
+          <w:szCs w:val="28"/>
+        </w:rPr>
+      </w:pPr>
+      <w:r>
+        <w:rPr>
+          <w:rFonts w:asciiTheme="majorBidi" w:hAnsiTheme="majorBidi" w:cstheme="majorBidi"/>
+          <w:b/>
+          <w:bCs/>
+          <w:i/>
+          <w:iCs/>
+          <w:sz w:val="28"/>
+          <w:szCs w:val="28"/>
+        </w:rPr>
+        <w:t>-q</w:t>
+      </w:r>
+      <w:r>
+        <w:rPr>
+          <w:rFonts w:asciiTheme="majorBidi" w:hAnsiTheme="majorBidi" w:cstheme="majorBidi"/>
+          <w:sz w:val="28"/>
+          <w:szCs w:val="28"/>
+        </w:rPr>
+        <w:t xml:space="preserve"> → show only layer IDs</w:t>
       </w:r>
     </w:p>
     <w:p>
@@ -2631,142 +3445,6 @@
       <w:r>
         <w:rPr>
           <w:rFonts w:asciiTheme="majorBidi" w:hAnsiTheme="majorBidi" w:cstheme="majorBidi"/>
-          <w:sz w:val="28"/>
-          <w:szCs w:val="28"/>
-        </w:rPr>
-        <w:t>Tag image</w:t>
-      </w:r>
-      <w:r>
-        <w:rPr>
-          <w:rFonts w:asciiTheme="majorBidi" w:hAnsiTheme="majorBidi" w:cstheme="majorBidi"/>
-          <w:sz w:val="28"/>
-          <w:szCs w:val="28"/>
-        </w:rPr>
-        <w:t xml:space="preserve"> </w:t>
-      </w:r>
-      <w:r>
-        <w:rPr>
-          <w:rFonts w:asciiTheme="majorBidi" w:hAnsiTheme="majorBidi" w:cstheme="majorBidi"/>
-          <w:sz w:val="28"/>
-          <w:szCs w:val="28"/>
-        </w:rPr>
-        <w:t xml:space="preserve">→ docker tag nginx </w:t>
-      </w:r>
-      <w:proofErr w:type="spellStart"/>
-      <w:r>
-        <w:rPr>
-          <w:rFonts w:asciiTheme="majorBidi" w:hAnsiTheme="majorBidi" w:cstheme="majorBidi"/>
-          <w:sz w:val="28"/>
-          <w:szCs w:val="28"/>
-        </w:rPr>
-        <w:t>myrepo</w:t>
-      </w:r>
-      <w:proofErr w:type="spellEnd"/>
-      <w:r>
-        <w:rPr>
-          <w:rFonts w:asciiTheme="majorBidi" w:hAnsiTheme="majorBidi" w:cstheme="majorBidi"/>
-          <w:sz w:val="28"/>
-          <w:szCs w:val="28"/>
-        </w:rPr>
-        <w:t>/nginx:1.0</w:t>
-      </w:r>
-      <w:r>
-        <w:rPr>
-          <w:rFonts w:asciiTheme="majorBidi" w:hAnsiTheme="majorBidi" w:cstheme="majorBidi"/>
-          <w:sz w:val="28"/>
-          <w:szCs w:val="28"/>
-        </w:rPr>
-        <w:t xml:space="preserve"> </w:t>
-      </w:r>
-      <w:r>
-        <w:rPr>
-          <w:rFonts w:asciiTheme="majorBidi" w:hAnsiTheme="majorBidi" w:cstheme="majorBidi"/>
-          <w:sz w:val="28"/>
-          <w:szCs w:val="28"/>
-        </w:rPr>
-        <w:t>→ Creates new reference to same image</w:t>
-      </w:r>
-      <w:r>
-        <w:rPr>
-          <w:rFonts w:asciiTheme="majorBidi" w:hAnsiTheme="majorBidi" w:cstheme="majorBidi"/>
-          <w:sz w:val="28"/>
-          <w:szCs w:val="28"/>
-        </w:rPr>
-        <w:t xml:space="preserve"> and it d</w:t>
-      </w:r>
-      <w:r>
-        <w:rPr>
-          <w:rFonts w:asciiTheme="majorBidi" w:hAnsiTheme="majorBidi" w:cstheme="majorBidi"/>
-          <w:sz w:val="28"/>
-          <w:szCs w:val="28"/>
-        </w:rPr>
-        <w:t>oes not duplicate data.</w:t>
-      </w:r>
-    </w:p>
-    <w:p>
-      <w:pPr>
-        <w:rPr>
-          <w:rFonts w:asciiTheme="majorBidi" w:hAnsiTheme="majorBidi" w:cstheme="majorBidi"/>
-          <w:b/>
-          <w:bCs/>
-          <w:sz w:val="28"/>
-          <w:szCs w:val="28"/>
-        </w:rPr>
-      </w:pPr>
-      <w:r>
-        <w:rPr>
-          <w:rFonts w:asciiTheme="majorBidi" w:hAnsiTheme="majorBidi" w:cstheme="majorBidi"/>
-          <w:b/>
-          <w:bCs/>
-          <w:sz w:val="28"/>
-          <w:szCs w:val="28"/>
-        </w:rPr>
-        <w:t>Image naming structure</w:t>
-      </w:r>
-    </w:p>
-    <w:p>
-      <w:pPr>
-        <w:rPr>
-          <w:rFonts w:asciiTheme="majorBidi" w:hAnsiTheme="majorBidi" w:cstheme="majorBidi"/>
-          <w:sz w:val="28"/>
-          <w:szCs w:val="28"/>
-        </w:rPr>
-      </w:pPr>
-      <w:r>
-        <w:rPr>
-          <w:rFonts w:asciiTheme="majorBidi" w:hAnsiTheme="majorBidi" w:cstheme="majorBidi"/>
-          <w:sz w:val="28"/>
-          <w:szCs w:val="28"/>
-        </w:rPr>
-        <w:t>Full image reference</w:t>
-      </w:r>
-      <w:r>
-        <w:rPr>
-          <w:rFonts w:asciiTheme="majorBidi" w:hAnsiTheme="majorBidi" w:cstheme="majorBidi"/>
-          <w:sz w:val="28"/>
-          <w:szCs w:val="28"/>
-        </w:rPr>
-        <w:t xml:space="preserve"> </w:t>
-      </w:r>
-      <w:r>
-        <w:rPr>
-          <w:rFonts w:asciiTheme="majorBidi" w:hAnsiTheme="majorBidi" w:cstheme="majorBidi"/>
-          <w:sz w:val="28"/>
-          <w:szCs w:val="28"/>
-        </w:rPr>
-        <w:t>→</w:t>
-      </w:r>
-      <w:r>
-        <w:rPr>
-          <w:rFonts w:asciiTheme="majorBidi" w:hAnsiTheme="majorBidi" w:cstheme="majorBidi"/>
-          <w:sz w:val="28"/>
-          <w:szCs w:val="28"/>
-        </w:rPr>
-        <w:t xml:space="preserve"> </w:t>
-      </w:r>
-      <w:r>
-        <w:rPr>
-          <w:rFonts w:asciiTheme="majorBidi" w:hAnsiTheme="majorBidi" w:cstheme="majorBidi"/>
           <w:b/>
           <w:bCs/>
           <w:i/>
@@ -2774,6 +3452,310 @@
           <w:sz w:val="28"/>
           <w:szCs w:val="28"/>
         </w:rPr>
+        <w:t xml:space="preserve">docker tag nginx </w:t>
+      </w:r>
+      <w:proofErr w:type="spellStart"/>
+      <w:r>
+        <w:rPr>
+          <w:rFonts w:asciiTheme="majorBidi" w:hAnsiTheme="majorBidi" w:cstheme="majorBidi"/>
+          <w:b/>
+          <w:bCs/>
+          <w:i/>
+          <w:iCs/>
+          <w:sz w:val="28"/>
+          <w:szCs w:val="28"/>
+        </w:rPr>
+        <w:t>myrepo</w:t>
+      </w:r>
+      <w:proofErr w:type="spellEnd"/>
+      <w:r>
+        <w:rPr>
+          <w:rFonts w:asciiTheme="majorBidi" w:hAnsiTheme="majorBidi" w:cstheme="majorBidi"/>
+          <w:b/>
+          <w:bCs/>
+          <w:i/>
+          <w:iCs/>
+          <w:sz w:val="28"/>
+          <w:szCs w:val="28"/>
+        </w:rPr>
+        <w:t>/nginx:1.0</w:t>
+      </w:r>
+      <w:r>
+        <w:rPr>
+          <w:rFonts w:asciiTheme="majorBidi" w:hAnsiTheme="majorBidi" w:cstheme="majorBidi"/>
+          <w:sz w:val="28"/>
+          <w:szCs w:val="28"/>
+        </w:rPr>
+        <w:t xml:space="preserve"> →</w:t>
+      </w:r>
+      <w:r>
+        <w:rPr>
+          <w:rFonts w:asciiTheme="majorBidi" w:hAnsiTheme="majorBidi" w:cstheme="majorBidi"/>
+          <w:sz w:val="28"/>
+          <w:szCs w:val="28"/>
+        </w:rPr>
+        <w:t xml:space="preserve"> </w:t>
+      </w:r>
+      <w:r>
+        <w:rPr>
+          <w:rFonts w:asciiTheme="majorBidi" w:hAnsiTheme="majorBidi" w:cstheme="majorBidi"/>
+          <w:sz w:val="28"/>
+          <w:szCs w:val="28"/>
+        </w:rPr>
+        <w:t>Tag image</w:t>
+      </w:r>
+      <w:r>
+        <w:rPr>
+          <w:rFonts w:asciiTheme="majorBidi" w:hAnsiTheme="majorBidi" w:cstheme="majorBidi"/>
+          <w:sz w:val="28"/>
+          <w:szCs w:val="28"/>
+        </w:rPr>
+        <w:t xml:space="preserve">, </w:t>
+      </w:r>
+      <w:proofErr w:type="gramStart"/>
+      <w:r>
+        <w:rPr>
+          <w:rFonts w:asciiTheme="majorBidi" w:hAnsiTheme="majorBidi" w:cstheme="majorBidi"/>
+          <w:sz w:val="28"/>
+          <w:szCs w:val="28"/>
+        </w:rPr>
+        <w:t>Creates</w:t>
+      </w:r>
+      <w:proofErr w:type="gramEnd"/>
+      <w:r>
+        <w:rPr>
+          <w:rFonts w:asciiTheme="majorBidi" w:hAnsiTheme="majorBidi" w:cstheme="majorBidi"/>
+          <w:sz w:val="28"/>
+          <w:szCs w:val="28"/>
+        </w:rPr>
+        <w:t xml:space="preserve"> new reference to same image and it does not duplicate data.</w:t>
+      </w:r>
+    </w:p>
+    <w:p>
+      <w:pPr>
+        <w:pStyle w:val="ListParagraph"/>
+        <w:ind w:left="360"/>
+        <w:rPr>
+          <w:rFonts w:asciiTheme="majorBidi" w:hAnsiTheme="majorBidi" w:cstheme="majorBidi"/>
+          <w:sz w:val="8"/>
+          <w:szCs w:val="8"/>
+        </w:rPr>
+      </w:pPr>
+    </w:p>
+    <w:p>
+      <w:pPr>
+        <w:pStyle w:val="ListParagraph"/>
+        <w:numPr>
+          <w:ilvl w:val="0"/>
+          <w:numId w:val="17"/>
+        </w:numPr>
+        <w:spacing w:after="60"/>
+        <w:ind w:left="360"/>
+        <w:rPr>
+          <w:rFonts w:asciiTheme="majorBidi" w:hAnsiTheme="majorBidi" w:cstheme="majorBidi"/>
+          <w:sz w:val="28"/>
+          <w:szCs w:val="28"/>
+        </w:rPr>
+      </w:pPr>
+      <w:r>
+        <w:rPr>
+          <w:rFonts w:asciiTheme="majorBidi" w:hAnsiTheme="majorBidi" w:cstheme="majorBidi"/>
+          <w:sz w:val="28"/>
+          <w:szCs w:val="28"/>
+        </w:rPr>
+        <w:t>These are identical:</w:t>
+      </w:r>
+    </w:p>
+    <w:p>
+      <w:pPr>
+        <w:pStyle w:val="ListParagraph"/>
+        <w:numPr>
+          <w:ilvl w:val="0"/>
+          <w:numId w:val="18"/>
+        </w:numPr>
+        <w:spacing w:after="60"/>
+        <w:rPr>
+          <w:rFonts w:asciiTheme="majorBidi" w:hAnsiTheme="majorBidi" w:cstheme="majorBidi"/>
+          <w:b/>
+          <w:bCs/>
+          <w:i/>
+          <w:iCs/>
+          <w:sz w:val="28"/>
+          <w:szCs w:val="28"/>
+        </w:rPr>
+      </w:pPr>
+      <w:r>
+        <w:rPr>
+          <w:rFonts w:asciiTheme="majorBidi" w:hAnsiTheme="majorBidi" w:cstheme="majorBidi"/>
+          <w:b/>
+          <w:bCs/>
+          <w:i/>
+          <w:iCs/>
+          <w:sz w:val="28"/>
+          <w:szCs w:val="28"/>
+        </w:rPr>
+        <w:t xml:space="preserve">docker </w:t>
+      </w:r>
+      <w:proofErr w:type="spellStart"/>
+      <w:r>
+        <w:rPr>
+          <w:rFonts w:asciiTheme="majorBidi" w:hAnsiTheme="majorBidi" w:cstheme="majorBidi"/>
+          <w:b/>
+          <w:bCs/>
+          <w:i/>
+          <w:iCs/>
+          <w:sz w:val="28"/>
+          <w:szCs w:val="28"/>
+        </w:rPr>
+        <w:t>rmi</w:t>
+      </w:r>
+      <w:proofErr w:type="spellEnd"/>
+      <w:r>
+        <w:rPr>
+          <w:rFonts w:asciiTheme="majorBidi" w:hAnsiTheme="majorBidi" w:cstheme="majorBidi"/>
+          <w:b/>
+          <w:bCs/>
+          <w:i/>
+          <w:iCs/>
+          <w:sz w:val="28"/>
+          <w:szCs w:val="28"/>
+        </w:rPr>
+        <w:t xml:space="preserve"> nginx</w:t>
+      </w:r>
+    </w:p>
+    <w:p>
+      <w:pPr>
+        <w:pStyle w:val="ListParagraph"/>
+        <w:numPr>
+          <w:ilvl w:val="0"/>
+          <w:numId w:val="18"/>
+        </w:numPr>
+        <w:spacing w:after="60"/>
+        <w:rPr>
+          <w:rFonts w:asciiTheme="majorBidi" w:hAnsiTheme="majorBidi" w:cstheme="majorBidi"/>
+          <w:b/>
+          <w:bCs/>
+          <w:i/>
+          <w:iCs/>
+          <w:sz w:val="28"/>
+          <w:szCs w:val="28"/>
+        </w:rPr>
+      </w:pPr>
+      <w:r>
+        <w:rPr>
+          <w:rFonts w:asciiTheme="majorBidi" w:hAnsiTheme="majorBidi" w:cstheme="majorBidi"/>
+          <w:b/>
+          <w:bCs/>
+          <w:i/>
+          <w:iCs/>
+          <w:sz w:val="28"/>
+          <w:szCs w:val="28"/>
+        </w:rPr>
+        <w:t>docker image rm nginx</w:t>
+      </w:r>
+    </w:p>
+    <w:p>
+      <w:pPr>
+        <w:spacing w:after="120"/>
+        <w:ind w:firstLine="360"/>
+        <w:rPr>
+          <w:rFonts w:asciiTheme="majorBidi" w:hAnsiTheme="majorBidi" w:cstheme="majorBidi"/>
+          <w:sz w:val="28"/>
+          <w:szCs w:val="28"/>
+        </w:rPr>
+      </w:pPr>
+      <w:r>
+        <w:rPr>
+          <w:rFonts w:asciiTheme="majorBidi" w:hAnsiTheme="majorBidi" w:cstheme="majorBidi"/>
+          <w:sz w:val="28"/>
+          <w:szCs w:val="28"/>
+        </w:rPr>
+        <w:t>Second is newer, more explicit syntax.</w:t>
+      </w:r>
+    </w:p>
+    <w:p>
+      <w:pPr>
+        <w:spacing w:after="120"/>
+        <w:rPr>
+          <w:rFonts w:asciiTheme="majorBidi" w:hAnsiTheme="majorBidi" w:cstheme="majorBidi"/>
+          <w:b/>
+          <w:bCs/>
+          <w:sz w:val="28"/>
+          <w:szCs w:val="28"/>
+        </w:rPr>
+      </w:pPr>
+      <w:r>
+        <w:rPr>
+          <w:rFonts w:asciiTheme="majorBidi" w:hAnsiTheme="majorBidi" w:cstheme="majorBidi"/>
+          <w:b/>
+          <w:bCs/>
+          <w:sz w:val="28"/>
+          <w:szCs w:val="28"/>
+        </w:rPr>
+        <w:t>Image naming structure</w:t>
+      </w:r>
+      <w:r>
+        <w:rPr>
+          <w:rFonts w:asciiTheme="majorBidi" w:hAnsiTheme="majorBidi" w:cstheme="majorBidi"/>
+          <w:b/>
+          <w:bCs/>
+          <w:sz w:val="28"/>
+          <w:szCs w:val="28"/>
+        </w:rPr>
+        <w:t>:</w:t>
+      </w:r>
+    </w:p>
+    <w:p>
+      <w:pPr>
+        <w:spacing w:after="120"/>
+        <w:rPr>
+          <w:rFonts w:asciiTheme="majorBidi" w:hAnsiTheme="majorBidi" w:cstheme="majorBidi"/>
+          <w:sz w:val="28"/>
+          <w:szCs w:val="28"/>
+        </w:rPr>
+      </w:pPr>
+      <w:r>
+        <w:rPr>
+          <w:rFonts w:asciiTheme="majorBidi" w:hAnsiTheme="majorBidi" w:cstheme="majorBidi"/>
+          <w:sz w:val="28"/>
+          <w:szCs w:val="28"/>
+        </w:rPr>
+        <w:t>Full image reference</w:t>
+      </w:r>
+      <w:r>
+        <w:rPr>
+          <w:rFonts w:asciiTheme="majorBidi" w:hAnsiTheme="majorBidi" w:cstheme="majorBidi"/>
+          <w:sz w:val="28"/>
+          <w:szCs w:val="28"/>
+        </w:rPr>
+        <w:t xml:space="preserve"> </w:t>
+      </w:r>
+      <w:r>
+        <w:rPr>
+          <w:rFonts w:asciiTheme="majorBidi" w:hAnsiTheme="majorBidi" w:cstheme="majorBidi"/>
+          <w:sz w:val="28"/>
+          <w:szCs w:val="28"/>
+        </w:rPr>
+        <w:t>→</w:t>
+      </w:r>
+      <w:r>
+        <w:rPr>
+          <w:rFonts w:asciiTheme="majorBidi" w:hAnsiTheme="majorBidi" w:cstheme="majorBidi"/>
+          <w:sz w:val="28"/>
+          <w:szCs w:val="28"/>
+        </w:rPr>
+        <w:t xml:space="preserve"> </w:t>
+      </w:r>
+      <w:r>
+        <w:rPr>
+          <w:rFonts w:asciiTheme="majorBidi" w:hAnsiTheme="majorBidi" w:cstheme="majorBidi"/>
+          <w:b/>
+          <w:bCs/>
+          <w:i/>
+          <w:iCs/>
+          <w:sz w:val="28"/>
+          <w:szCs w:val="28"/>
+        </w:rPr>
         <w:t>registry/</w:t>
       </w:r>
       <w:proofErr w:type="spellStart"/>
@@ -2795,6 +3777,7 @@
     </w:p>
     <w:p>
       <w:pPr>
+        <w:spacing w:after="60"/>
         <w:rPr>
           <w:rFonts w:asciiTheme="majorBidi" w:hAnsiTheme="majorBidi" w:cstheme="majorBidi"/>
           <w:sz w:val="28"/>
@@ -2812,6 +3795,7 @@
     </w:p>
     <w:p>
       <w:pPr>
+        <w:spacing w:after="120"/>
         <w:rPr>
           <w:rFonts w:asciiTheme="majorBidi" w:hAnsiTheme="majorBidi" w:cstheme="majorBidi"/>
           <w:b/>
@@ -2853,6 +3837,7 @@
     </w:p>
     <w:p>
       <w:pPr>
+        <w:spacing w:after="60"/>
         <w:rPr>
           <w:rFonts w:asciiTheme="majorBidi" w:hAnsiTheme="majorBidi" w:cstheme="majorBidi"/>
           <w:sz w:val="28"/>
@@ -2934,6 +3919,7 @@
           <w:sz w:val="28"/>
           <w:szCs w:val="28"/>
         </w:rPr>
+        <w:lastRenderedPageBreak/>
         <w:t>nginx → image name</w:t>
       </w:r>
     </w:p>
@@ -2978,9 +3964,112 @@
           <w:sz w:val="32"/>
           <w:szCs w:val="32"/>
         </w:rPr>
-        <w:t>Copy-on-write mechanism</w:t>
-      </w:r>
-      <w:r>
+        <w:t>Copy-on-write mechanism:</w:t>
+      </w:r>
+    </w:p>
+    <w:p>
+      <w:pPr>
+        <w:rPr>
+          <w:rFonts w:asciiTheme="majorBidi" w:hAnsiTheme="majorBidi" w:cstheme="majorBidi"/>
+          <w:sz w:val="28"/>
+          <w:szCs w:val="28"/>
+        </w:rPr>
+      </w:pPr>
+      <w:r>
+        <w:rPr>
+          <w:rFonts w:asciiTheme="majorBidi" w:hAnsiTheme="majorBidi" w:cstheme="majorBidi"/>
+          <w:sz w:val="28"/>
+          <w:szCs w:val="28"/>
+        </w:rPr>
+        <w:t>Images are read-only.</w:t>
+      </w:r>
+      <w:r>
+        <w:rPr>
+          <w:rFonts w:asciiTheme="majorBidi" w:hAnsiTheme="majorBidi" w:cstheme="majorBidi"/>
+          <w:sz w:val="28"/>
+          <w:szCs w:val="28"/>
+        </w:rPr>
+        <w:t xml:space="preserve"> </w:t>
+      </w:r>
+      <w:r>
+        <w:rPr>
+          <w:rFonts w:asciiTheme="majorBidi" w:hAnsiTheme="majorBidi" w:cstheme="majorBidi"/>
+          <w:sz w:val="28"/>
+          <w:szCs w:val="28"/>
+        </w:rPr>
+        <w:t>When container starts, Docker adds a writable layer on top.</w:t>
+      </w:r>
+      <w:r>
+        <w:rPr>
+          <w:rFonts w:asciiTheme="majorBidi" w:hAnsiTheme="majorBidi" w:cstheme="majorBidi"/>
+          <w:sz w:val="28"/>
+          <w:szCs w:val="28"/>
+        </w:rPr>
+        <w:t xml:space="preserve"> </w:t>
+      </w:r>
+      <w:r>
+        <w:rPr>
+          <w:rFonts w:asciiTheme="majorBidi" w:hAnsiTheme="majorBidi" w:cstheme="majorBidi"/>
+          <w:sz w:val="28"/>
+          <w:szCs w:val="28"/>
+        </w:rPr>
+        <w:t>This layer is called the container layer.</w:t>
+      </w:r>
+      <w:r>
+        <w:rPr>
+          <w:rFonts w:asciiTheme="majorBidi" w:hAnsiTheme="majorBidi" w:cstheme="majorBidi"/>
+          <w:sz w:val="28"/>
+          <w:szCs w:val="28"/>
+        </w:rPr>
+        <w:t xml:space="preserve"> </w:t>
+      </w:r>
+      <w:r>
+        <w:rPr>
+          <w:rFonts w:asciiTheme="majorBidi" w:hAnsiTheme="majorBidi" w:cstheme="majorBidi"/>
+          <w:sz w:val="28"/>
+          <w:szCs w:val="28"/>
+        </w:rPr>
+        <w:t>All changes go there.</w:t>
+      </w:r>
+      <w:r>
+        <w:rPr>
+          <w:rFonts w:asciiTheme="majorBidi" w:hAnsiTheme="majorBidi" w:cstheme="majorBidi"/>
+          <w:sz w:val="28"/>
+          <w:szCs w:val="28"/>
+        </w:rPr>
+        <w:t xml:space="preserve"> </w:t>
+      </w:r>
+      <w:r>
+        <w:rPr>
+          <w:rFonts w:asciiTheme="majorBidi" w:hAnsiTheme="majorBidi" w:cstheme="majorBidi"/>
+          <w:sz w:val="28"/>
+          <w:szCs w:val="28"/>
+        </w:rPr>
+        <w:t xml:space="preserve">Image itself remains </w:t>
+      </w:r>
+      <w:proofErr w:type="spellStart"/>
+      <w:proofErr w:type="gramStart"/>
+      <w:r>
+        <w:rPr>
+          <w:rFonts w:asciiTheme="majorBidi" w:hAnsiTheme="majorBidi" w:cstheme="majorBidi"/>
+          <w:sz w:val="28"/>
+          <w:szCs w:val="28"/>
+        </w:rPr>
+        <w:t>unchanged.This</w:t>
+      </w:r>
+      <w:proofErr w:type="spellEnd"/>
+      <w:proofErr w:type="gramEnd"/>
+      <w:r>
+        <w:rPr>
+          <w:rFonts w:asciiTheme="majorBidi" w:hAnsiTheme="majorBidi" w:cstheme="majorBidi"/>
+          <w:sz w:val="28"/>
+          <w:szCs w:val="28"/>
+        </w:rPr>
+        <w:t xml:space="preserve"> is why multiple containers can share same image safely.</w:t>
+      </w:r>
+    </w:p>
+    <w:p>
+      <w:pPr>
         <w:rPr>
           <w:rFonts w:asciiTheme="majorBidi" w:hAnsiTheme="majorBidi" w:cstheme="majorBidi"/>
           <w:b/>
@@ -2988,112 +4077,8 @@
           <w:sz w:val="32"/>
           <w:szCs w:val="32"/>
         </w:rPr>
-        <w:t>:</w:t>
-      </w:r>
-    </w:p>
-    <w:p>
-      <w:pPr>
-        <w:rPr>
-          <w:rFonts w:asciiTheme="majorBidi" w:hAnsiTheme="majorBidi" w:cstheme="majorBidi"/>
-          <w:sz w:val="28"/>
-          <w:szCs w:val="28"/>
-        </w:rPr>
-      </w:pPr>
-      <w:r>
-        <w:rPr>
-          <w:rFonts w:asciiTheme="majorBidi" w:hAnsiTheme="majorBidi" w:cstheme="majorBidi"/>
-          <w:sz w:val="28"/>
-          <w:szCs w:val="28"/>
-        </w:rPr>
-        <w:t>Images are read-only.</w:t>
-      </w:r>
-      <w:r>
-        <w:rPr>
-          <w:rFonts w:asciiTheme="majorBidi" w:hAnsiTheme="majorBidi" w:cstheme="majorBidi"/>
-          <w:sz w:val="28"/>
-          <w:szCs w:val="28"/>
-        </w:rPr>
-        <w:t xml:space="preserve"> </w:t>
-      </w:r>
-      <w:r>
-        <w:rPr>
-          <w:rFonts w:asciiTheme="majorBidi" w:hAnsiTheme="majorBidi" w:cstheme="majorBidi"/>
-          <w:sz w:val="28"/>
-          <w:szCs w:val="28"/>
-        </w:rPr>
-        <w:t>When container starts, Docker adds a writable layer on top.</w:t>
-      </w:r>
-      <w:r>
-        <w:rPr>
-          <w:rFonts w:asciiTheme="majorBidi" w:hAnsiTheme="majorBidi" w:cstheme="majorBidi"/>
-          <w:sz w:val="28"/>
-          <w:szCs w:val="28"/>
-        </w:rPr>
-        <w:t xml:space="preserve"> </w:t>
-      </w:r>
-      <w:r>
-        <w:rPr>
-          <w:rFonts w:asciiTheme="majorBidi" w:hAnsiTheme="majorBidi" w:cstheme="majorBidi"/>
-          <w:sz w:val="28"/>
-          <w:szCs w:val="28"/>
-        </w:rPr>
-        <w:t>This layer is called the container layer.</w:t>
-      </w:r>
-      <w:r>
-        <w:rPr>
-          <w:rFonts w:asciiTheme="majorBidi" w:hAnsiTheme="majorBidi" w:cstheme="majorBidi"/>
-          <w:sz w:val="28"/>
-          <w:szCs w:val="28"/>
-        </w:rPr>
-        <w:t xml:space="preserve"> </w:t>
-      </w:r>
-      <w:r>
-        <w:rPr>
-          <w:rFonts w:asciiTheme="majorBidi" w:hAnsiTheme="majorBidi" w:cstheme="majorBidi"/>
-          <w:sz w:val="28"/>
-          <w:szCs w:val="28"/>
-        </w:rPr>
-        <w:t>All changes go there.</w:t>
-      </w:r>
-      <w:r>
-        <w:rPr>
-          <w:rFonts w:asciiTheme="majorBidi" w:hAnsiTheme="majorBidi" w:cstheme="majorBidi"/>
-          <w:sz w:val="28"/>
-          <w:szCs w:val="28"/>
-        </w:rPr>
-        <w:t xml:space="preserve"> </w:t>
-      </w:r>
-      <w:r>
-        <w:rPr>
-          <w:rFonts w:asciiTheme="majorBidi" w:hAnsiTheme="majorBidi" w:cstheme="majorBidi"/>
-          <w:sz w:val="28"/>
-          <w:szCs w:val="28"/>
-        </w:rPr>
-        <w:t xml:space="preserve">Image itself remains </w:t>
-      </w:r>
-      <w:proofErr w:type="spellStart"/>
-      <w:proofErr w:type="gramStart"/>
-      <w:r>
-        <w:rPr>
-          <w:rFonts w:asciiTheme="majorBidi" w:hAnsiTheme="majorBidi" w:cstheme="majorBidi"/>
-          <w:sz w:val="28"/>
-          <w:szCs w:val="28"/>
-        </w:rPr>
-        <w:t>unchanged.This</w:t>
-      </w:r>
-      <w:proofErr w:type="spellEnd"/>
-      <w:proofErr w:type="gramEnd"/>
-      <w:r>
-        <w:rPr>
-          <w:rFonts w:asciiTheme="majorBidi" w:hAnsiTheme="majorBidi" w:cstheme="majorBidi"/>
-          <w:sz w:val="28"/>
-          <w:szCs w:val="28"/>
-        </w:rPr>
-        <w:t xml:space="preserve"> is why multiple containers can share same image safely.</w:t>
-      </w:r>
-    </w:p>
-    <w:p>
-      <w:pPr>
+      </w:pPr>
+      <w:r>
         <w:rPr>
           <w:rFonts w:asciiTheme="majorBidi" w:hAnsiTheme="majorBidi" w:cstheme="majorBidi"/>
           <w:b/>
@@ -3101,7 +4086,8 @@
           <w:sz w:val="32"/>
           <w:szCs w:val="32"/>
         </w:rPr>
-      </w:pPr>
+        <w:t>Image lifecycle</w:t>
+      </w:r>
       <w:r>
         <w:rPr>
           <w:rFonts w:asciiTheme="majorBidi" w:hAnsiTheme="majorBidi" w:cstheme="majorBidi"/>
@@ -3110,16 +4096,6 @@
           <w:sz w:val="32"/>
           <w:szCs w:val="32"/>
         </w:rPr>
-        <w:t>Image lifecycle</w:t>
-      </w:r>
-      <w:r>
-        <w:rPr>
-          <w:rFonts w:asciiTheme="majorBidi" w:hAnsiTheme="majorBidi" w:cstheme="majorBidi"/>
-          <w:b/>
-          <w:bCs/>
-          <w:sz w:val="32"/>
-          <w:szCs w:val="32"/>
-        </w:rPr>
         <w:t>:</w:t>
       </w:r>
     </w:p>
@@ -3289,16 +4265,7 @@
           <w:szCs w:val="28"/>
           <w:u w:val="single"/>
         </w:rPr>
-        <w:t>M</w:t>
-      </w:r>
-      <w:r>
-        <w:rPr>
-          <w:rFonts w:asciiTheme="majorBidi" w:hAnsiTheme="majorBidi" w:cstheme="majorBidi"/>
-          <w:sz w:val="28"/>
-          <w:szCs w:val="28"/>
-          <w:u w:val="single"/>
-        </w:rPr>
-        <w:t>ental model</w:t>
+        <w:t>Mental model</w:t>
       </w:r>
       <w:r>
         <w:rPr>
@@ -3372,7 +4339,6 @@
           <w:sz w:val="28"/>
           <w:szCs w:val="28"/>
         </w:rPr>
-        <w:lastRenderedPageBreak/>
         <w:t>Image = blueprint</w:t>
       </w:r>
     </w:p>
@@ -3497,17 +4463,7 @@
           <w:sz w:val="32"/>
           <w:szCs w:val="32"/>
         </w:rPr>
-        <w:t>Difference between image and container</w:t>
-      </w:r>
-      <w:r>
-        <w:rPr>
-          <w:rFonts w:asciiTheme="majorBidi" w:hAnsiTheme="majorBidi" w:cstheme="majorBidi"/>
-          <w:b/>
-          <w:bCs/>
-          <w:sz w:val="32"/>
-          <w:szCs w:val="32"/>
-        </w:rPr>
-        <w:t>:</w:t>
+        <w:t>Difference between image and container:</w:t>
       </w:r>
     </w:p>
     <w:p>
@@ -3779,6 +4735,7 @@
           <w:sz w:val="28"/>
           <w:szCs w:val="28"/>
         </w:rPr>
+        <w:lastRenderedPageBreak/>
         <w:t>has runtime state</w:t>
       </w:r>
     </w:p>
@@ -4072,6 +5029,119 @@
 <file path=word/numbering.xml><?xml version="1.0" encoding="utf-8"?>
 <w:numbering xmlns:wpc="http://schemas.microsoft.com/office/word/2010/wordprocessingCanvas" xmlns:cx="http://schemas.microsoft.com/office/drawing/2014/chartex" xmlns:cx1="http://schemas.microsoft.com/office/drawing/2015/9/8/chartex" xmlns:cx2="http://schemas.microsoft.com/office/drawing/2015/10/21/chartex" xmlns:cx3="http://schemas.microsoft.com/office/drawing/2016/5/9/chartex" xmlns:cx4="http://schemas.microsoft.com/office/drawing/2016/5/10/chartex" xmlns:cx5="http://schemas.microsoft.com/office/drawing/2016/5/11/chartex" xmlns:cx6="http://schemas.microsoft.com/office/drawing/2016/5/12/chartex" xmlns:cx7="http://schemas.microsoft.com/office/drawing/2016/5/13/chartex" xmlns:cx8="http://schemas.microsoft.com/office/drawing/2016/5/14/chartex" xmlns:mc="http://schemas.openxmlformats.org/markup-compatibility/2006" xmlns:aink="http://schemas.microsoft.com/office/drawing/2016/ink" xmlns:am3d="http://schemas.microsoft.com/office/drawing/2017/model3d" xmlns:o="urn:schemas-microsoft-com:office:office" xmlns:oel="http://schemas.microsoft.com/office/2019/extlst" xmlns:r="http://schemas.openxmlformats.org/officeDocument/2006/relationships" xmlns:m="http://schemas.openxmlformats.org/officeDocument/2006/math" xmlns:v="urn:schemas-microsoft-com:vml" xmlns:wp14="http://schemas.microsoft.com/office/word/2010/wordprocessingDrawing" xmlns:wp="http://schemas.openxmlformats.org/drawingml/2006/wordprocessingDrawing" xmlns:w10="urn:schemas-microsoft-com:office:word" xmlns:w="http://schemas.openxmlformats.org/wordprocessingml/2006/main" xmlns:w14="http://schemas.microsoft.com/office/word/2010/wordml" xmlns:w15="http://schemas.microsoft.com/office/word/2012/wordml" xmlns:w16cex="http://schemas.microsoft.com/office/word/2018/wordml/cex" xmlns:w16cid="http://schemas.microsoft.com/office/word/2016/wordml/cid" xmlns:w16="http://schemas.microsoft.com/office/word/2018/wordml" xmlns:w16du="http://schemas.microsoft.com/office/word/2023/wordml/word16du" xmlns:w16sdtdh="http://schemas.microsoft.com/office/word/2020/wordml/sdtdatahash" xmlns:w16sdtfl="http://schemas.microsoft.com/office/word/2024/wordml/sdtformatlock" xmlns:w16se="http://schemas.microsoft.com/office/word/2015/wordml/symex" xmlns:wpg="http://schemas.microsoft.com/office/word/2010/wordprocessingGroup" xmlns:wpi="http://schemas.microsoft.com/office/word/2010/wordprocessingInk" xmlns:wne="http://schemas.microsoft.com/office/word/2006/wordml" xmlns:wps="http://schemas.microsoft.com/office/word/2010/wordprocessingShape" mc:Ignorable="w14 w15 w16se w16cid w16 w16cex w16sdtdh w16sdtfl w16du wp14">
   <w:abstractNum w:abstractNumId="0" w15:restartNumberingAfterBreak="0">
+    <w:nsid w:val="005B4A6E"/>
+    <w:multiLevelType w:val="hybridMultilevel"/>
+    <w:tmpl w:val="2C74D812"/>
+    <w:lvl w:ilvl="0" w:tplc="04090003">
+      <w:start w:val="1"/>
+      <w:numFmt w:val="bullet"/>
+      <w:lvlText w:val="o"/>
+      <w:lvlJc w:val="left"/>
+      <w:pPr>
+        <w:ind w:left="1080" w:hanging="360"/>
+      </w:pPr>
+      <w:rPr>
+        <w:rFonts w:ascii="Courier New" w:hAnsi="Courier New" w:cs="Courier New" w:hint="default"/>
+      </w:rPr>
+    </w:lvl>
+    <w:lvl w:ilvl="1" w:tplc="04090003" w:tentative="1">
+      <w:start w:val="1"/>
+      <w:numFmt w:val="bullet"/>
+      <w:lvlText w:val="o"/>
+      <w:lvlJc w:val="left"/>
+      <w:pPr>
+        <w:ind w:left="1800" w:hanging="360"/>
+      </w:pPr>
+      <w:rPr>
+        <w:rFonts w:ascii="Courier New" w:hAnsi="Courier New" w:cs="Courier New" w:hint="default"/>
+      </w:rPr>
+    </w:lvl>
+    <w:lvl w:ilvl="2" w:tplc="04090005" w:tentative="1">
+      <w:start w:val="1"/>
+      <w:numFmt w:val="bullet"/>
+      <w:lvlText w:val=""/>
+      <w:lvlJc w:val="left"/>
+      <w:pPr>
+        <w:ind w:left="2520" w:hanging="360"/>
+      </w:pPr>
+      <w:rPr>
+        <w:rFonts w:ascii="Wingdings" w:hAnsi="Wingdings" w:hint="default"/>
+      </w:rPr>
+    </w:lvl>
+    <w:lvl w:ilvl="3" w:tplc="04090001" w:tentative="1">
+      <w:start w:val="1"/>
+      <w:numFmt w:val="bullet"/>
+      <w:lvlText w:val=""/>
+      <w:lvlJc w:val="left"/>
+      <w:pPr>
+        <w:ind w:left="3240" w:hanging="360"/>
+      </w:pPr>
+      <w:rPr>
+        <w:rFonts w:ascii="Symbol" w:hAnsi="Symbol" w:hint="default"/>
+      </w:rPr>
+    </w:lvl>
+    <w:lvl w:ilvl="4" w:tplc="04090003" w:tentative="1">
+      <w:start w:val="1"/>
+      <w:numFmt w:val="bullet"/>
+      <w:lvlText w:val="o"/>
+      <w:lvlJc w:val="left"/>
+      <w:pPr>
+        <w:ind w:left="3960" w:hanging="360"/>
+      </w:pPr>
+      <w:rPr>
+        <w:rFonts w:ascii="Courier New" w:hAnsi="Courier New" w:cs="Courier New" w:hint="default"/>
+      </w:rPr>
+    </w:lvl>
+    <w:lvl w:ilvl="5" w:tplc="04090005" w:tentative="1">
+      <w:start w:val="1"/>
+      <w:numFmt w:val="bullet"/>
+      <w:lvlText w:val=""/>
+      <w:lvlJc w:val="left"/>
+      <w:pPr>
+        <w:ind w:left="4680" w:hanging="360"/>
+      </w:pPr>
+      <w:rPr>
+        <w:rFonts w:ascii="Wingdings" w:hAnsi="Wingdings" w:hint="default"/>
+      </w:rPr>
+    </w:lvl>
+    <w:lvl w:ilvl="6" w:tplc="04090001" w:tentative="1">
+      <w:start w:val="1"/>
+      <w:numFmt w:val="bullet"/>
+      <w:lvlText w:val=""/>
+      <w:lvlJc w:val="left"/>
+      <w:pPr>
+        <w:ind w:left="5400" w:hanging="360"/>
+      </w:pPr>
+      <w:rPr>
+        <w:rFonts w:ascii="Symbol" w:hAnsi="Symbol" w:hint="default"/>
+      </w:rPr>
+    </w:lvl>
+    <w:lvl w:ilvl="7" w:tplc="04090003" w:tentative="1">
+      <w:start w:val="1"/>
+      <w:numFmt w:val="bullet"/>
+      <w:lvlText w:val="o"/>
+      <w:lvlJc w:val="left"/>
+      <w:pPr>
+        <w:ind w:left="6120" w:hanging="360"/>
+      </w:pPr>
+      <w:rPr>
+        <w:rFonts w:ascii="Courier New" w:hAnsi="Courier New" w:cs="Courier New" w:hint="default"/>
+      </w:rPr>
+    </w:lvl>
+    <w:lvl w:ilvl="8" w:tplc="04090005" w:tentative="1">
+      <w:start w:val="1"/>
+      <w:numFmt w:val="bullet"/>
+      <w:lvlText w:val=""/>
+      <w:lvlJc w:val="left"/>
+      <w:pPr>
+        <w:ind w:left="6840" w:hanging="360"/>
+      </w:pPr>
+      <w:rPr>
+        <w:rFonts w:ascii="Wingdings" w:hAnsi="Wingdings" w:hint="default"/>
+      </w:rPr>
+    </w:lvl>
+  </w:abstractNum>
+  <w:abstractNum w:abstractNumId="1" w15:restartNumberingAfterBreak="0">
     <w:nsid w:val="00AA22FF"/>
     <w:multiLevelType w:val="hybridMultilevel"/>
     <w:tmpl w:val="6AD4E7CA"/>
@@ -4184,7 +5254,7 @@
       </w:rPr>
     </w:lvl>
   </w:abstractNum>
-  <w:abstractNum w:abstractNumId="1" w15:restartNumberingAfterBreak="0">
+  <w:abstractNum w:abstractNumId="2" w15:restartNumberingAfterBreak="0">
     <w:nsid w:val="02CF77D5"/>
     <w:multiLevelType w:val="hybridMultilevel"/>
     <w:tmpl w:val="6B26197A"/>
@@ -4270,7 +5340,120 @@
       </w:pPr>
     </w:lvl>
   </w:abstractNum>
-  <w:abstractNum w:abstractNumId="2" w15:restartNumberingAfterBreak="0">
+  <w:abstractNum w:abstractNumId="3" w15:restartNumberingAfterBreak="0">
+    <w:nsid w:val="031D227D"/>
+    <w:multiLevelType w:val="hybridMultilevel"/>
+    <w:tmpl w:val="D5D6120E"/>
+    <w:lvl w:ilvl="0" w:tplc="0409000D">
+      <w:start w:val="1"/>
+      <w:numFmt w:val="bullet"/>
+      <w:lvlText w:val=""/>
+      <w:lvlJc w:val="left"/>
+      <w:pPr>
+        <w:ind w:left="720" w:hanging="360"/>
+      </w:pPr>
+      <w:rPr>
+        <w:rFonts w:ascii="Wingdings" w:hAnsi="Wingdings" w:hint="default"/>
+      </w:rPr>
+    </w:lvl>
+    <w:lvl w:ilvl="1" w:tplc="04090003" w:tentative="1">
+      <w:start w:val="1"/>
+      <w:numFmt w:val="bullet"/>
+      <w:lvlText w:val="o"/>
+      <w:lvlJc w:val="left"/>
+      <w:pPr>
+        <w:ind w:left="1440" w:hanging="360"/>
+      </w:pPr>
+      <w:rPr>
+        <w:rFonts w:ascii="Courier New" w:hAnsi="Courier New" w:cs="Courier New" w:hint="default"/>
+      </w:rPr>
+    </w:lvl>
+    <w:lvl w:ilvl="2" w:tplc="04090005" w:tentative="1">
+      <w:start w:val="1"/>
+      <w:numFmt w:val="bullet"/>
+      <w:lvlText w:val=""/>
+      <w:lvlJc w:val="left"/>
+      <w:pPr>
+        <w:ind w:left="2160" w:hanging="360"/>
+      </w:pPr>
+      <w:rPr>
+        <w:rFonts w:ascii="Wingdings" w:hAnsi="Wingdings" w:hint="default"/>
+      </w:rPr>
+    </w:lvl>
+    <w:lvl w:ilvl="3" w:tplc="04090001" w:tentative="1">
+      <w:start w:val="1"/>
+      <w:numFmt w:val="bullet"/>
+      <w:lvlText w:val=""/>
+      <w:lvlJc w:val="left"/>
+      <w:pPr>
+        <w:ind w:left="2880" w:hanging="360"/>
+      </w:pPr>
+      <w:rPr>
+        <w:rFonts w:ascii="Symbol" w:hAnsi="Symbol" w:hint="default"/>
+      </w:rPr>
+    </w:lvl>
+    <w:lvl w:ilvl="4" w:tplc="04090003" w:tentative="1">
+      <w:start w:val="1"/>
+      <w:numFmt w:val="bullet"/>
+      <w:lvlText w:val="o"/>
+      <w:lvlJc w:val="left"/>
+      <w:pPr>
+        <w:ind w:left="3600" w:hanging="360"/>
+      </w:pPr>
+      <w:rPr>
+        <w:rFonts w:ascii="Courier New" w:hAnsi="Courier New" w:cs="Courier New" w:hint="default"/>
+      </w:rPr>
+    </w:lvl>
+    <w:lvl w:ilvl="5" w:tplc="04090005" w:tentative="1">
+      <w:start w:val="1"/>
+      <w:numFmt w:val="bullet"/>
+      <w:lvlText w:val=""/>
+      <w:lvlJc w:val="left"/>
+      <w:pPr>
+        <w:ind w:left="4320" w:hanging="360"/>
+      </w:pPr>
+      <w:rPr>
+        <w:rFonts w:ascii="Wingdings" w:hAnsi="Wingdings" w:hint="default"/>
+      </w:rPr>
+    </w:lvl>
+    <w:lvl w:ilvl="6" w:tplc="04090001" w:tentative="1">
+      <w:start w:val="1"/>
+      <w:numFmt w:val="bullet"/>
+      <w:lvlText w:val=""/>
+      <w:lvlJc w:val="left"/>
+      <w:pPr>
+        <w:ind w:left="5040" w:hanging="360"/>
+      </w:pPr>
+      <w:rPr>
+        <w:rFonts w:ascii="Symbol" w:hAnsi="Symbol" w:hint="default"/>
+      </w:rPr>
+    </w:lvl>
+    <w:lvl w:ilvl="7" w:tplc="04090003" w:tentative="1">
+      <w:start w:val="1"/>
+      <w:numFmt w:val="bullet"/>
+      <w:lvlText w:val="o"/>
+      <w:lvlJc w:val="left"/>
+      <w:pPr>
+        <w:ind w:left="5760" w:hanging="360"/>
+      </w:pPr>
+      <w:rPr>
+        <w:rFonts w:ascii="Courier New" w:hAnsi="Courier New" w:cs="Courier New" w:hint="default"/>
+      </w:rPr>
+    </w:lvl>
+    <w:lvl w:ilvl="8" w:tplc="04090005" w:tentative="1">
+      <w:start w:val="1"/>
+      <w:numFmt w:val="bullet"/>
+      <w:lvlText w:val=""/>
+      <w:lvlJc w:val="left"/>
+      <w:pPr>
+        <w:ind w:left="6480" w:hanging="360"/>
+      </w:pPr>
+      <w:rPr>
+        <w:rFonts w:ascii="Wingdings" w:hAnsi="Wingdings" w:hint="default"/>
+      </w:rPr>
+    </w:lvl>
+  </w:abstractNum>
+  <w:abstractNum w:abstractNumId="4" w15:restartNumberingAfterBreak="0">
     <w:nsid w:val="11E41729"/>
     <w:multiLevelType w:val="hybridMultilevel"/>
     <w:tmpl w:val="5ABA1398"/>
@@ -4383,7 +5566,7 @@
       </w:rPr>
     </w:lvl>
   </w:abstractNum>
-  <w:abstractNum w:abstractNumId="3" w15:restartNumberingAfterBreak="0">
+  <w:abstractNum w:abstractNumId="5" w15:restartNumberingAfterBreak="0">
     <w:nsid w:val="143C6BD0"/>
     <w:multiLevelType w:val="hybridMultilevel"/>
     <w:tmpl w:val="D804A9F2"/>
@@ -4496,10 +5679,10 @@
       </w:rPr>
     </w:lvl>
   </w:abstractNum>
-  <w:abstractNum w:abstractNumId="4" w15:restartNumberingAfterBreak="0">
+  <w:abstractNum w:abstractNumId="6" w15:restartNumberingAfterBreak="0">
     <w:nsid w:val="14A8188E"/>
     <w:multiLevelType w:val="hybridMultilevel"/>
-    <w:tmpl w:val="A4A24770"/>
+    <w:tmpl w:val="AAA2A268"/>
     <w:lvl w:ilvl="0" w:tplc="FFFFFFFF">
       <w:start w:val="1"/>
       <w:numFmt w:val="bullet"/>
@@ -4524,7 +5707,7 @@
         <w:rFonts w:ascii="Symbol" w:hAnsi="Symbol" w:hint="default"/>
       </w:rPr>
     </w:lvl>
-    <w:lvl w:ilvl="2" w:tplc="FFFFFFFF" w:tentative="1">
+    <w:lvl w:ilvl="2" w:tplc="FFFFFFFF">
       <w:start w:val="1"/>
       <w:numFmt w:val="bullet"/>
       <w:lvlText w:val=""/>
@@ -4536,7 +5719,7 @@
         <w:rFonts w:ascii="Wingdings" w:hAnsi="Wingdings" w:hint="default"/>
       </w:rPr>
     </w:lvl>
-    <w:lvl w:ilvl="3" w:tplc="FFFFFFFF" w:tentative="1">
+    <w:lvl w:ilvl="3" w:tplc="FFFFFFFF">
       <w:start w:val="1"/>
       <w:numFmt w:val="bullet"/>
       <w:lvlText w:val=""/>
@@ -4548,7 +5731,7 @@
         <w:rFonts w:ascii="Symbol" w:hAnsi="Symbol" w:hint="default"/>
       </w:rPr>
     </w:lvl>
-    <w:lvl w:ilvl="4" w:tplc="FFFFFFFF" w:tentative="1">
+    <w:lvl w:ilvl="4" w:tplc="FFFFFFFF">
       <w:start w:val="1"/>
       <w:numFmt w:val="bullet"/>
       <w:lvlText w:val="o"/>
@@ -4609,7 +5792,120 @@
       </w:rPr>
     </w:lvl>
   </w:abstractNum>
-  <w:abstractNum w:abstractNumId="5" w15:restartNumberingAfterBreak="0">
+  <w:abstractNum w:abstractNumId="7" w15:restartNumberingAfterBreak="0">
+    <w:nsid w:val="15E069CA"/>
+    <w:multiLevelType w:val="hybridMultilevel"/>
+    <w:tmpl w:val="7B169B72"/>
+    <w:lvl w:ilvl="0" w:tplc="04090003">
+      <w:start w:val="1"/>
+      <w:numFmt w:val="bullet"/>
+      <w:lvlText w:val="o"/>
+      <w:lvlJc w:val="left"/>
+      <w:pPr>
+        <w:ind w:left="1080" w:hanging="360"/>
+      </w:pPr>
+      <w:rPr>
+        <w:rFonts w:ascii="Courier New" w:hAnsi="Courier New" w:cs="Courier New" w:hint="default"/>
+      </w:rPr>
+    </w:lvl>
+    <w:lvl w:ilvl="1" w:tplc="04090003" w:tentative="1">
+      <w:start w:val="1"/>
+      <w:numFmt w:val="bullet"/>
+      <w:lvlText w:val="o"/>
+      <w:lvlJc w:val="left"/>
+      <w:pPr>
+        <w:ind w:left="1800" w:hanging="360"/>
+      </w:pPr>
+      <w:rPr>
+        <w:rFonts w:ascii="Courier New" w:hAnsi="Courier New" w:cs="Courier New" w:hint="default"/>
+      </w:rPr>
+    </w:lvl>
+    <w:lvl w:ilvl="2" w:tplc="04090005" w:tentative="1">
+      <w:start w:val="1"/>
+      <w:numFmt w:val="bullet"/>
+      <w:lvlText w:val=""/>
+      <w:lvlJc w:val="left"/>
+      <w:pPr>
+        <w:ind w:left="2520" w:hanging="360"/>
+      </w:pPr>
+      <w:rPr>
+        <w:rFonts w:ascii="Wingdings" w:hAnsi="Wingdings" w:hint="default"/>
+      </w:rPr>
+    </w:lvl>
+    <w:lvl w:ilvl="3" w:tplc="04090001" w:tentative="1">
+      <w:start w:val="1"/>
+      <w:numFmt w:val="bullet"/>
+      <w:lvlText w:val=""/>
+      <w:lvlJc w:val="left"/>
+      <w:pPr>
+        <w:ind w:left="3240" w:hanging="360"/>
+      </w:pPr>
+      <w:rPr>
+        <w:rFonts w:ascii="Symbol" w:hAnsi="Symbol" w:hint="default"/>
+      </w:rPr>
+    </w:lvl>
+    <w:lvl w:ilvl="4" w:tplc="04090003" w:tentative="1">
+      <w:start w:val="1"/>
+      <w:numFmt w:val="bullet"/>
+      <w:lvlText w:val="o"/>
+      <w:lvlJc w:val="left"/>
+      <w:pPr>
+        <w:ind w:left="3960" w:hanging="360"/>
+      </w:pPr>
+      <w:rPr>
+        <w:rFonts w:ascii="Courier New" w:hAnsi="Courier New" w:cs="Courier New" w:hint="default"/>
+      </w:rPr>
+    </w:lvl>
+    <w:lvl w:ilvl="5" w:tplc="04090005" w:tentative="1">
+      <w:start w:val="1"/>
+      <w:numFmt w:val="bullet"/>
+      <w:lvlText w:val=""/>
+      <w:lvlJc w:val="left"/>
+      <w:pPr>
+        <w:ind w:left="4680" w:hanging="360"/>
+      </w:pPr>
+      <w:rPr>
+        <w:rFonts w:ascii="Wingdings" w:hAnsi="Wingdings" w:hint="default"/>
+      </w:rPr>
+    </w:lvl>
+    <w:lvl w:ilvl="6" w:tplc="04090001" w:tentative="1">
+      <w:start w:val="1"/>
+      <w:numFmt w:val="bullet"/>
+      <w:lvlText w:val=""/>
+      <w:lvlJc w:val="left"/>
+      <w:pPr>
+        <w:ind w:left="5400" w:hanging="360"/>
+      </w:pPr>
+      <w:rPr>
+        <w:rFonts w:ascii="Symbol" w:hAnsi="Symbol" w:hint="default"/>
+      </w:rPr>
+    </w:lvl>
+    <w:lvl w:ilvl="7" w:tplc="04090003" w:tentative="1">
+      <w:start w:val="1"/>
+      <w:numFmt w:val="bullet"/>
+      <w:lvlText w:val="o"/>
+      <w:lvlJc w:val="left"/>
+      <w:pPr>
+        <w:ind w:left="6120" w:hanging="360"/>
+      </w:pPr>
+      <w:rPr>
+        <w:rFonts w:ascii="Courier New" w:hAnsi="Courier New" w:cs="Courier New" w:hint="default"/>
+      </w:rPr>
+    </w:lvl>
+    <w:lvl w:ilvl="8" w:tplc="04090005" w:tentative="1">
+      <w:start w:val="1"/>
+      <w:numFmt w:val="bullet"/>
+      <w:lvlText w:val=""/>
+      <w:lvlJc w:val="left"/>
+      <w:pPr>
+        <w:ind w:left="6840" w:hanging="360"/>
+      </w:pPr>
+      <w:rPr>
+        <w:rFonts w:ascii="Wingdings" w:hAnsi="Wingdings" w:hint="default"/>
+      </w:rPr>
+    </w:lvl>
+  </w:abstractNum>
+  <w:abstractNum w:abstractNumId="8" w15:restartNumberingAfterBreak="0">
     <w:nsid w:val="30B67E2F"/>
     <w:multiLevelType w:val="hybridMultilevel"/>
     <w:tmpl w:val="59660B40"/>
@@ -4722,7 +6018,7 @@
       </w:rPr>
     </w:lvl>
   </w:abstractNum>
-  <w:abstractNum w:abstractNumId="6" w15:restartNumberingAfterBreak="0">
+  <w:abstractNum w:abstractNumId="9" w15:restartNumberingAfterBreak="0">
     <w:nsid w:val="3D8272C8"/>
     <w:multiLevelType w:val="hybridMultilevel"/>
     <w:tmpl w:val="69A42A26"/>
@@ -4835,7 +6131,7 @@
       </w:rPr>
     </w:lvl>
   </w:abstractNum>
-  <w:abstractNum w:abstractNumId="7" w15:restartNumberingAfterBreak="0">
+  <w:abstractNum w:abstractNumId="10" w15:restartNumberingAfterBreak="0">
     <w:nsid w:val="42767048"/>
     <w:multiLevelType w:val="hybridMultilevel"/>
     <w:tmpl w:val="1E98EFE6"/>
@@ -4921,7 +6217,7 @@
       </w:pPr>
     </w:lvl>
   </w:abstractNum>
-  <w:abstractNum w:abstractNumId="8" w15:restartNumberingAfterBreak="0">
+  <w:abstractNum w:abstractNumId="11" w15:restartNumberingAfterBreak="0">
     <w:nsid w:val="440542AF"/>
     <w:multiLevelType w:val="hybridMultilevel"/>
     <w:tmpl w:val="3D3CB302"/>
@@ -5034,7 +6330,120 @@
       </w:rPr>
     </w:lvl>
   </w:abstractNum>
-  <w:abstractNum w:abstractNumId="9" w15:restartNumberingAfterBreak="0">
+  <w:abstractNum w:abstractNumId="12" w15:restartNumberingAfterBreak="0">
+    <w:nsid w:val="53E65E4A"/>
+    <w:multiLevelType w:val="hybridMultilevel"/>
+    <w:tmpl w:val="8C7E6872"/>
+    <w:lvl w:ilvl="0" w:tplc="04090001">
+      <w:start w:val="1"/>
+      <w:numFmt w:val="bullet"/>
+      <w:lvlText w:val=""/>
+      <w:lvlJc w:val="left"/>
+      <w:pPr>
+        <w:ind w:left="720" w:hanging="360"/>
+      </w:pPr>
+      <w:rPr>
+        <w:rFonts w:ascii="Symbol" w:hAnsi="Symbol" w:hint="default"/>
+      </w:rPr>
+    </w:lvl>
+    <w:lvl w:ilvl="1" w:tplc="FFFFFFFF" w:tentative="1">
+      <w:start w:val="1"/>
+      <w:numFmt w:val="bullet"/>
+      <w:lvlText w:val="o"/>
+      <w:lvlJc w:val="left"/>
+      <w:pPr>
+        <w:ind w:left="1440" w:hanging="360"/>
+      </w:pPr>
+      <w:rPr>
+        <w:rFonts w:ascii="Courier New" w:hAnsi="Courier New" w:cs="Courier New" w:hint="default"/>
+      </w:rPr>
+    </w:lvl>
+    <w:lvl w:ilvl="2" w:tplc="FFFFFFFF" w:tentative="1">
+      <w:start w:val="1"/>
+      <w:numFmt w:val="bullet"/>
+      <w:lvlText w:val=""/>
+      <w:lvlJc w:val="left"/>
+      <w:pPr>
+        <w:ind w:left="2160" w:hanging="360"/>
+      </w:pPr>
+      <w:rPr>
+        <w:rFonts w:ascii="Wingdings" w:hAnsi="Wingdings" w:hint="default"/>
+      </w:rPr>
+    </w:lvl>
+    <w:lvl w:ilvl="3" w:tplc="FFFFFFFF" w:tentative="1">
+      <w:start w:val="1"/>
+      <w:numFmt w:val="bullet"/>
+      <w:lvlText w:val=""/>
+      <w:lvlJc w:val="left"/>
+      <w:pPr>
+        <w:ind w:left="2880" w:hanging="360"/>
+      </w:pPr>
+      <w:rPr>
+        <w:rFonts w:ascii="Symbol" w:hAnsi="Symbol" w:hint="default"/>
+      </w:rPr>
+    </w:lvl>
+    <w:lvl w:ilvl="4" w:tplc="FFFFFFFF" w:tentative="1">
+      <w:start w:val="1"/>
+      <w:numFmt w:val="bullet"/>
+      <w:lvlText w:val="o"/>
+      <w:lvlJc w:val="left"/>
+      <w:pPr>
+        <w:ind w:left="3600" w:hanging="360"/>
+      </w:pPr>
+      <w:rPr>
+        <w:rFonts w:ascii="Courier New" w:hAnsi="Courier New" w:cs="Courier New" w:hint="default"/>
+      </w:rPr>
+    </w:lvl>
+    <w:lvl w:ilvl="5" w:tplc="FFFFFFFF" w:tentative="1">
+      <w:start w:val="1"/>
+      <w:numFmt w:val="bullet"/>
+      <w:lvlText w:val=""/>
+      <w:lvlJc w:val="left"/>
+      <w:pPr>
+        <w:ind w:left="4320" w:hanging="360"/>
+      </w:pPr>
+      <w:rPr>
+        <w:rFonts w:ascii="Wingdings" w:hAnsi="Wingdings" w:hint="default"/>
+      </w:rPr>
+    </w:lvl>
+    <w:lvl w:ilvl="6" w:tplc="FFFFFFFF" w:tentative="1">
+      <w:start w:val="1"/>
+      <w:numFmt w:val="bullet"/>
+      <w:lvlText w:val=""/>
+      <w:lvlJc w:val="left"/>
+      <w:pPr>
+        <w:ind w:left="5040" w:hanging="360"/>
+      </w:pPr>
+      <w:rPr>
+        <w:rFonts w:ascii="Symbol" w:hAnsi="Symbol" w:hint="default"/>
+      </w:rPr>
+    </w:lvl>
+    <w:lvl w:ilvl="7" w:tplc="FFFFFFFF" w:tentative="1">
+      <w:start w:val="1"/>
+      <w:numFmt w:val="bullet"/>
+      <w:lvlText w:val="o"/>
+      <w:lvlJc w:val="left"/>
+      <w:pPr>
+        <w:ind w:left="5760" w:hanging="360"/>
+      </w:pPr>
+      <w:rPr>
+        <w:rFonts w:ascii="Courier New" w:hAnsi="Courier New" w:cs="Courier New" w:hint="default"/>
+      </w:rPr>
+    </w:lvl>
+    <w:lvl w:ilvl="8" w:tplc="FFFFFFFF" w:tentative="1">
+      <w:start w:val="1"/>
+      <w:numFmt w:val="bullet"/>
+      <w:lvlText w:val=""/>
+      <w:lvlJc w:val="left"/>
+      <w:pPr>
+        <w:ind w:left="6480" w:hanging="360"/>
+      </w:pPr>
+      <w:rPr>
+        <w:rFonts w:ascii="Wingdings" w:hAnsi="Wingdings" w:hint="default"/>
+      </w:rPr>
+    </w:lvl>
+  </w:abstractNum>
+  <w:abstractNum w:abstractNumId="13" w15:restartNumberingAfterBreak="0">
     <w:nsid w:val="5EDB35EC"/>
     <w:multiLevelType w:val="hybridMultilevel"/>
     <w:tmpl w:val="74A42BD4"/>
@@ -5147,7 +6556,7 @@
       </w:rPr>
     </w:lvl>
   </w:abstractNum>
-  <w:abstractNum w:abstractNumId="10" w15:restartNumberingAfterBreak="0">
+  <w:abstractNum w:abstractNumId="14" w15:restartNumberingAfterBreak="0">
     <w:nsid w:val="68E30751"/>
     <w:multiLevelType w:val="hybridMultilevel"/>
     <w:tmpl w:val="C180F3BC"/>
@@ -5260,7 +6669,7 @@
       </w:rPr>
     </w:lvl>
   </w:abstractNum>
-  <w:abstractNum w:abstractNumId="11" w15:restartNumberingAfterBreak="0">
+  <w:abstractNum w:abstractNumId="15" w15:restartNumberingAfterBreak="0">
     <w:nsid w:val="690A7EF9"/>
     <w:multiLevelType w:val="hybridMultilevel"/>
     <w:tmpl w:val="DD549D3C"/>
@@ -5373,7 +6782,120 @@
       </w:rPr>
     </w:lvl>
   </w:abstractNum>
-  <w:abstractNum w:abstractNumId="12" w15:restartNumberingAfterBreak="0">
+  <w:abstractNum w:abstractNumId="16" w15:restartNumberingAfterBreak="0">
+    <w:nsid w:val="6EE87CD0"/>
+    <w:multiLevelType w:val="hybridMultilevel"/>
+    <w:tmpl w:val="1326F5B2"/>
+    <w:lvl w:ilvl="0" w:tplc="04090005">
+      <w:start w:val="1"/>
+      <w:numFmt w:val="bullet"/>
+      <w:lvlText w:val=""/>
+      <w:lvlJc w:val="left"/>
+      <w:pPr>
+        <w:ind w:left="1080" w:hanging="360"/>
+      </w:pPr>
+      <w:rPr>
+        <w:rFonts w:ascii="Wingdings" w:hAnsi="Wingdings" w:hint="default"/>
+      </w:rPr>
+    </w:lvl>
+    <w:lvl w:ilvl="1" w:tplc="04090003" w:tentative="1">
+      <w:start w:val="1"/>
+      <w:numFmt w:val="bullet"/>
+      <w:lvlText w:val="o"/>
+      <w:lvlJc w:val="left"/>
+      <w:pPr>
+        <w:ind w:left="1800" w:hanging="360"/>
+      </w:pPr>
+      <w:rPr>
+        <w:rFonts w:ascii="Courier New" w:hAnsi="Courier New" w:cs="Courier New" w:hint="default"/>
+      </w:rPr>
+    </w:lvl>
+    <w:lvl w:ilvl="2" w:tplc="04090005" w:tentative="1">
+      <w:start w:val="1"/>
+      <w:numFmt w:val="bullet"/>
+      <w:lvlText w:val=""/>
+      <w:lvlJc w:val="left"/>
+      <w:pPr>
+        <w:ind w:left="2520" w:hanging="360"/>
+      </w:pPr>
+      <w:rPr>
+        <w:rFonts w:ascii="Wingdings" w:hAnsi="Wingdings" w:hint="default"/>
+      </w:rPr>
+    </w:lvl>
+    <w:lvl w:ilvl="3" w:tplc="04090001" w:tentative="1">
+      <w:start w:val="1"/>
+      <w:numFmt w:val="bullet"/>
+      <w:lvlText w:val=""/>
+      <w:lvlJc w:val="left"/>
+      <w:pPr>
+        <w:ind w:left="3240" w:hanging="360"/>
+      </w:pPr>
+      <w:rPr>
+        <w:rFonts w:ascii="Symbol" w:hAnsi="Symbol" w:hint="default"/>
+      </w:rPr>
+    </w:lvl>
+    <w:lvl w:ilvl="4" w:tplc="04090003" w:tentative="1">
+      <w:start w:val="1"/>
+      <w:numFmt w:val="bullet"/>
+      <w:lvlText w:val="o"/>
+      <w:lvlJc w:val="left"/>
+      <w:pPr>
+        <w:ind w:left="3960" w:hanging="360"/>
+      </w:pPr>
+      <w:rPr>
+        <w:rFonts w:ascii="Courier New" w:hAnsi="Courier New" w:cs="Courier New" w:hint="default"/>
+      </w:rPr>
+    </w:lvl>
+    <w:lvl w:ilvl="5" w:tplc="04090005" w:tentative="1">
+      <w:start w:val="1"/>
+      <w:numFmt w:val="bullet"/>
+      <w:lvlText w:val=""/>
+      <w:lvlJc w:val="left"/>
+      <w:pPr>
+        <w:ind w:left="4680" w:hanging="360"/>
+      </w:pPr>
+      <w:rPr>
+        <w:rFonts w:ascii="Wingdings" w:hAnsi="Wingdings" w:hint="default"/>
+      </w:rPr>
+    </w:lvl>
+    <w:lvl w:ilvl="6" w:tplc="04090001" w:tentative="1">
+      <w:start w:val="1"/>
+      <w:numFmt w:val="bullet"/>
+      <w:lvlText w:val=""/>
+      <w:lvlJc w:val="left"/>
+      <w:pPr>
+        <w:ind w:left="5400" w:hanging="360"/>
+      </w:pPr>
+      <w:rPr>
+        <w:rFonts w:ascii="Symbol" w:hAnsi="Symbol" w:hint="default"/>
+      </w:rPr>
+    </w:lvl>
+    <w:lvl w:ilvl="7" w:tplc="04090003" w:tentative="1">
+      <w:start w:val="1"/>
+      <w:numFmt w:val="bullet"/>
+      <w:lvlText w:val="o"/>
+      <w:lvlJc w:val="left"/>
+      <w:pPr>
+        <w:ind w:left="6120" w:hanging="360"/>
+      </w:pPr>
+      <w:rPr>
+        <w:rFonts w:ascii="Courier New" w:hAnsi="Courier New" w:cs="Courier New" w:hint="default"/>
+      </w:rPr>
+    </w:lvl>
+    <w:lvl w:ilvl="8" w:tplc="04090005" w:tentative="1">
+      <w:start w:val="1"/>
+      <w:numFmt w:val="bullet"/>
+      <w:lvlText w:val=""/>
+      <w:lvlJc w:val="left"/>
+      <w:pPr>
+        <w:ind w:left="6840" w:hanging="360"/>
+      </w:pPr>
+      <w:rPr>
+        <w:rFonts w:ascii="Wingdings" w:hAnsi="Wingdings" w:hint="default"/>
+      </w:rPr>
+    </w:lvl>
+  </w:abstractNum>
+  <w:abstractNum w:abstractNumId="17" w15:restartNumberingAfterBreak="0">
     <w:nsid w:val="78E404C7"/>
     <w:multiLevelType w:val="hybridMultilevel"/>
     <w:tmpl w:val="FB0ED528"/>
@@ -5460,43 +6982,58 @@
     </w:lvl>
   </w:abstractNum>
   <w:num w:numId="1" w16cid:durableId="451706812">
+    <w:abstractNumId w:val="4"/>
+  </w:num>
+  <w:num w:numId="2" w16cid:durableId="943072337">
+    <w:abstractNumId w:val="13"/>
+  </w:num>
+  <w:num w:numId="3" w16cid:durableId="667709974">
+    <w:abstractNumId w:val="17"/>
+  </w:num>
+  <w:num w:numId="4" w16cid:durableId="42875176">
     <w:abstractNumId w:val="2"/>
   </w:num>
-  <w:num w:numId="2" w16cid:durableId="943072337">
+  <w:num w:numId="5" w16cid:durableId="1469126308">
     <w:abstractNumId w:val="9"/>
   </w:num>
-  <w:num w:numId="3" w16cid:durableId="667709974">
-    <w:abstractNumId w:val="12"/>
+  <w:num w:numId="6" w16cid:durableId="2092892987">
+    <w:abstractNumId w:val="11"/>
   </w:num>
-  <w:num w:numId="4" w16cid:durableId="42875176">
+  <w:num w:numId="7" w16cid:durableId="722296573">
+    <w:abstractNumId w:val="15"/>
+  </w:num>
+  <w:num w:numId="8" w16cid:durableId="938299569">
+    <w:abstractNumId w:val="10"/>
+  </w:num>
+  <w:num w:numId="9" w16cid:durableId="1003119981">
     <w:abstractNumId w:val="1"/>
   </w:num>
-  <w:num w:numId="5" w16cid:durableId="1469126308">
+  <w:num w:numId="10" w16cid:durableId="742533557">
     <w:abstractNumId w:val="6"/>
   </w:num>
-  <w:num w:numId="6" w16cid:durableId="2092892987">
+  <w:num w:numId="11" w16cid:durableId="1140876254">
+    <w:abstractNumId w:val="5"/>
+  </w:num>
+  <w:num w:numId="12" w16cid:durableId="311175087">
     <w:abstractNumId w:val="8"/>
   </w:num>
-  <w:num w:numId="7" w16cid:durableId="722296573">
-    <w:abstractNumId w:val="11"/>
+  <w:num w:numId="13" w16cid:durableId="1643578613">
+    <w:abstractNumId w:val="14"/>
   </w:num>
-  <w:num w:numId="8" w16cid:durableId="938299569">
+  <w:num w:numId="14" w16cid:durableId="28188523">
     <w:abstractNumId w:val="7"/>
   </w:num>
-  <w:num w:numId="9" w16cid:durableId="1003119981">
+  <w:num w:numId="15" w16cid:durableId="273635984">
     <w:abstractNumId w:val="0"/>
   </w:num>
-  <w:num w:numId="10" w16cid:durableId="742533557">
-    <w:abstractNumId w:val="4"/>
+  <w:num w:numId="16" w16cid:durableId="632515647">
+    <w:abstractNumId w:val="16"/>
   </w:num>
-  <w:num w:numId="11" w16cid:durableId="1140876254">
+  <w:num w:numId="17" w16cid:durableId="1717313687">
     <w:abstractNumId w:val="3"/>
   </w:num>
-  <w:num w:numId="12" w16cid:durableId="311175087">
-    <w:abstractNumId w:val="5"/>
-  </w:num>
-  <w:num w:numId="13" w16cid:durableId="1643578613">
-    <w:abstractNumId w:val="10"/>
+  <w:num w:numId="18" w16cid:durableId="350423995">
+    <w:abstractNumId w:val="12"/>
   </w:num>
 </w:numbering>
 </file>

</xml_diff>

<commit_message>
docker - images file updated
</commit_message>
<xml_diff>
--- a/Docker/2-image.docx
+++ b/Docker/2-image.docx
@@ -1,6 +1,6 @@
 
 <file path=word/document.xml><?xml version="1.0" encoding="utf-8"?>
-<w:document xmlns:wpc="http://schemas.microsoft.com/office/word/2010/wordprocessingCanvas" xmlns:cx="http://schemas.microsoft.com/office/drawing/2014/chartex" xmlns:cx1="http://schemas.microsoft.com/office/drawing/2015/9/8/chartex" xmlns:cx2="http://schemas.microsoft.com/office/drawing/2015/10/21/chartex" xmlns:cx3="http://schemas.microsoft.com/office/drawing/2016/5/9/chartex" xmlns:cx4="http://schemas.microsoft.com/office/drawing/2016/5/10/chartex" xmlns:cx5="http://schemas.microsoft.com/office/drawing/2016/5/11/chartex" xmlns:cx6="http://schemas.microsoft.com/office/drawing/2016/5/12/chartex" xmlns:cx7="http://schemas.microsoft.com/office/drawing/2016/5/13/chartex" xmlns:cx8="http://schemas.microsoft.com/office/drawing/2016/5/14/chartex" xmlns:mc="http://schemas.openxmlformats.org/markup-compatibility/2006" xmlns:aink="http://schemas.microsoft.com/office/drawing/2016/ink" xmlns:am3d="http://schemas.microsoft.com/office/drawing/2017/model3d" xmlns:o="urn:schemas-microsoft-com:office:office" xmlns:oel="http://schemas.microsoft.com/office/2019/extlst" xmlns:r="http://schemas.openxmlformats.org/officeDocument/2006/relationships" xmlns:m="http://schemas.openxmlformats.org/officeDocument/2006/math" xmlns:v="urn:schemas-microsoft-com:vml" xmlns:wp14="http://schemas.microsoft.com/office/word/2010/wordprocessingDrawing" xmlns:wp="http://schemas.openxmlformats.org/drawingml/2006/wordprocessingDrawing" xmlns:w10="urn:schemas-microsoft-com:office:word" xmlns:w="http://schemas.openxmlformats.org/wordprocessingml/2006/main" xmlns:w14="http://schemas.microsoft.com/office/word/2010/wordml" xmlns:w15="http://schemas.microsoft.com/office/word/2012/wordml" xmlns:w16cex="http://schemas.microsoft.com/office/word/2018/wordml/cex" xmlns:w16cid="http://schemas.microsoft.com/office/word/2016/wordml/cid" xmlns:w16="http://schemas.microsoft.com/office/word/2018/wordml" xmlns:w16du="http://schemas.microsoft.com/office/word/2023/wordml/word16du" xmlns:w16sdtdh="http://schemas.microsoft.com/office/word/2020/wordml/sdtdatahash" xmlns:w16sdtfl="http://schemas.microsoft.com/office/word/2024/wordml/sdtformatlock" xmlns:w16se="http://schemas.microsoft.com/office/word/2015/wordml/symex" xmlns:wpg="http://schemas.microsoft.com/office/word/2010/wordprocessingGroup" xmlns:wpi="http://schemas.microsoft.com/office/word/2010/wordprocessingInk" xmlns:wne="http://schemas.microsoft.com/office/word/2006/wordml" xmlns:wps="http://schemas.microsoft.com/office/word/2010/wordprocessingShape" mc:Ignorable="w14 w15 w16se w16cid w16 w16cex w16sdtdh w16sdtfl w16du wp14">
+<w:document xmlns:wpc="http://schemas.microsoft.com/office/word/2010/wordprocessingCanvas" xmlns:cx="http://schemas.microsoft.com/office/drawing/2014/chartex" xmlns:cx1="http://schemas.microsoft.com/office/drawing/2015/9/8/chartex" xmlns:cx2="http://schemas.microsoft.com/office/drawing/2015/10/21/chartex" xmlns:cx3="http://schemas.microsoft.com/office/drawing/2016/5/9/chartex" xmlns:cx4="http://schemas.microsoft.com/office/drawing/2016/5/10/chartex" xmlns:cx5="http://schemas.microsoft.com/office/drawing/2016/5/11/chartex" xmlns:cx6="http://schemas.microsoft.com/office/drawing/2016/5/12/chartex" xmlns:cx7="http://schemas.microsoft.com/office/drawing/2016/5/13/chartex" xmlns:cx8="http://schemas.microsoft.com/office/drawing/2016/5/14/chartex" xmlns:mc="http://schemas.openxmlformats.org/markup-compatibility/2006" xmlns:aink="http://schemas.microsoft.com/office/drawing/2016/ink" xmlns:am3d="http://schemas.microsoft.com/office/drawing/2017/model3d" xmlns:o="urn:schemas-microsoft-com:office:office" xmlns:oel="http://schemas.microsoft.com/office/2019/extlst" xmlns:r="http://schemas.openxmlformats.org/officeDocument/2006/relationships" xmlns:m="http://schemas.openxmlformats.org/officeDocument/2006/math" xmlns:v="urn:schemas-microsoft-com:vml" xmlns:wp14="http://schemas.microsoft.com/office/word/2010/wordprocessingDrawing" xmlns:wp="http://schemas.openxmlformats.org/drawingml/2006/wordprocessingDrawing" xmlns:w10="urn:schemas-microsoft-com:office:word" xmlns:w="http://schemas.openxmlformats.org/wordprocessingml/2006/main" xmlns:w14="http://schemas.microsoft.com/office/word/2010/wordml" xmlns:w15="http://schemas.microsoft.com/office/word/2012/wordml" xmlns:w16cex="http://schemas.microsoft.com/office/word/2018/wordml/cex" xmlns:w16cid="http://schemas.microsoft.com/office/word/2016/wordml/cid" xmlns:w16="http://schemas.microsoft.com/office/word/2018/wordml" xmlns:w16sdtdh="http://schemas.microsoft.com/office/word/2020/wordml/sdtdatahash" xmlns:w16se="http://schemas.microsoft.com/office/word/2015/wordml/symex" xmlns:wpg="http://schemas.microsoft.com/office/word/2010/wordprocessingGroup" xmlns:wpi="http://schemas.microsoft.com/office/word/2010/wordprocessingInk" xmlns:wne="http://schemas.microsoft.com/office/word/2006/wordml" xmlns:wps="http://schemas.microsoft.com/office/word/2010/wordprocessingShape" mc:Ignorable="w14 w15 w16se w16cid w16 w16cex w16sdtdh wp14">
   <w:body>
     <w:p>
       <w:pPr>
@@ -1211,17 +1211,41 @@
           <w:sz w:val="28"/>
           <w:szCs w:val="28"/>
         </w:rPr>
-        <w:t>nginx:1.25</w:t>
-      </w:r>
-      <w:r>
-        <w:rPr>
-          <w:rFonts w:asciiTheme="majorBidi" w:hAnsiTheme="majorBidi" w:cstheme="majorBidi"/>
-          <w:b/>
-          <w:bCs/>
-          <w:sz w:val="28"/>
-          <w:szCs w:val="28"/>
-        </w:rPr>
-        <w:t xml:space="preserve"> , </w:t>
+        <w:t>nginx:1.</w:t>
+      </w:r>
+      <w:proofErr w:type="gramStart"/>
+      <w:r>
+        <w:rPr>
+          <w:rFonts w:asciiTheme="majorBidi" w:hAnsiTheme="majorBidi" w:cstheme="majorBidi"/>
+          <w:b/>
+          <w:bCs/>
+          <w:i/>
+          <w:iCs/>
+          <w:sz w:val="28"/>
+          <w:szCs w:val="28"/>
+        </w:rPr>
+        <w:t>25</w:t>
+      </w:r>
+      <w:r>
+        <w:rPr>
+          <w:rFonts w:asciiTheme="majorBidi" w:hAnsiTheme="majorBidi" w:cstheme="majorBidi"/>
+          <w:b/>
+          <w:bCs/>
+          <w:sz w:val="28"/>
+          <w:szCs w:val="28"/>
+        </w:rPr>
+        <w:t xml:space="preserve"> ,</w:t>
+      </w:r>
+      <w:proofErr w:type="gramEnd"/>
+      <w:r>
+        <w:rPr>
+          <w:rFonts w:asciiTheme="majorBidi" w:hAnsiTheme="majorBidi" w:cstheme="majorBidi"/>
+          <w:b/>
+          <w:bCs/>
+          <w:sz w:val="28"/>
+          <w:szCs w:val="28"/>
+        </w:rPr>
+        <w:t xml:space="preserve"> </w:t>
       </w:r>
       <w:proofErr w:type="spellStart"/>
       <w:r>
@@ -2053,8 +2077,22 @@
           <w:sz w:val="28"/>
           <w:szCs w:val="28"/>
         </w:rPr>
-        <w:t>docker build -t myapp:1.0 .</w:t>
-      </w:r>
+        <w:t>docker build -t myapp:1.</w:t>
+      </w:r>
+      <w:proofErr w:type="gramStart"/>
+      <w:r>
+        <w:rPr>
+          <w:rFonts w:asciiTheme="majorBidi" w:hAnsiTheme="majorBidi" w:cstheme="majorBidi"/>
+          <w:b/>
+          <w:bCs/>
+          <w:i/>
+          <w:iCs/>
+          <w:sz w:val="28"/>
+          <w:szCs w:val="28"/>
+        </w:rPr>
+        <w:t>0 .</w:t>
+      </w:r>
+      <w:proofErr w:type="gramEnd"/>
       <w:r>
         <w:rPr>
           <w:rFonts w:asciiTheme="majorBidi" w:hAnsiTheme="majorBidi" w:cstheme="majorBidi"/>
@@ -2986,7 +3024,33 @@
           <w:sz w:val="28"/>
           <w:szCs w:val="28"/>
         </w:rPr>
-        <w:t>docker image inspect -f '{{.Id}}' nginx</w:t>
+        <w:t>docker image inspect -f '{</w:t>
+      </w:r>
+      <w:proofErr w:type="gramStart"/>
+      <w:r>
+        <w:rPr>
+          <w:rFonts w:asciiTheme="majorBidi" w:hAnsiTheme="majorBidi" w:cstheme="majorBidi"/>
+          <w:b/>
+          <w:bCs/>
+          <w:i/>
+          <w:iCs/>
+          <w:sz w:val="28"/>
+          <w:szCs w:val="28"/>
+        </w:rPr>
+        <w:t>{.Id</w:t>
+      </w:r>
+      <w:proofErr w:type="gramEnd"/>
+      <w:r>
+        <w:rPr>
+          <w:rFonts w:asciiTheme="majorBidi" w:hAnsiTheme="majorBidi" w:cstheme="majorBidi"/>
+          <w:b/>
+          <w:bCs/>
+          <w:i/>
+          <w:iCs/>
+          <w:sz w:val="28"/>
+          <w:szCs w:val="28"/>
+        </w:rPr>
+        <w:t>}}' nginx</w:t>
       </w:r>
     </w:p>
     <w:p>
@@ -3024,7 +3088,25 @@
           <w:sz w:val="28"/>
           <w:szCs w:val="28"/>
         </w:rPr>
-        <w:t>docker image inspect -f '{{.Architecture}}' nginx</w:t>
+        <w:t>docker image inspect -f '{</w:t>
+      </w:r>
+      <w:proofErr w:type="gramStart"/>
+      <w:r>
+        <w:rPr>
+          <w:rFonts w:asciiTheme="majorBidi" w:hAnsiTheme="majorBidi" w:cstheme="majorBidi"/>
+          <w:sz w:val="28"/>
+          <w:szCs w:val="28"/>
+        </w:rPr>
+        <w:t>{.Architecture</w:t>
+      </w:r>
+      <w:proofErr w:type="gramEnd"/>
+      <w:r>
+        <w:rPr>
+          <w:rFonts w:asciiTheme="majorBidi" w:hAnsiTheme="majorBidi" w:cstheme="majorBidi"/>
+          <w:sz w:val="28"/>
+          <w:szCs w:val="28"/>
+        </w:rPr>
+        <w:t>}}' nginx</w:t>
       </w:r>
     </w:p>
     <w:p>
@@ -3070,7 +3152,33 @@
           <w:sz w:val="28"/>
           <w:szCs w:val="28"/>
         </w:rPr>
-        <w:t>docker image inspect -f '{{.Created}}' nginx</w:t>
+        <w:t>docker image inspect -f '{</w:t>
+      </w:r>
+      <w:proofErr w:type="gramStart"/>
+      <w:r>
+        <w:rPr>
+          <w:rFonts w:asciiTheme="majorBidi" w:hAnsiTheme="majorBidi" w:cstheme="majorBidi"/>
+          <w:b/>
+          <w:bCs/>
+          <w:i/>
+          <w:iCs/>
+          <w:sz w:val="28"/>
+          <w:szCs w:val="28"/>
+        </w:rPr>
+        <w:t>{.Created</w:t>
+      </w:r>
+      <w:proofErr w:type="gramEnd"/>
+      <w:r>
+        <w:rPr>
+          <w:rFonts w:asciiTheme="majorBidi" w:hAnsiTheme="majorBidi" w:cstheme="majorBidi"/>
+          <w:b/>
+          <w:bCs/>
+          <w:i/>
+          <w:iCs/>
+          <w:sz w:val="28"/>
+          <w:szCs w:val="28"/>
+        </w:rPr>
+        <w:t>}}' nginx</w:t>
       </w:r>
     </w:p>
     <w:p>
@@ -3362,13 +3470,23 @@
         </w:rPr>
         <w:t xml:space="preserve">, </w:t>
       </w:r>
-      <w:r>
-        <w:rPr>
-          <w:rFonts w:asciiTheme="majorBidi" w:hAnsiTheme="majorBidi" w:cstheme="majorBidi"/>
-          <w:sz w:val="28"/>
-          <w:szCs w:val="28"/>
-        </w:rPr>
-        <w:t>Creates new reference to same image and it does not duplicate data.</w:t>
+      <w:proofErr w:type="gramStart"/>
+      <w:r>
+        <w:rPr>
+          <w:rFonts w:asciiTheme="majorBidi" w:hAnsiTheme="majorBidi" w:cstheme="majorBidi"/>
+          <w:sz w:val="28"/>
+          <w:szCs w:val="28"/>
+        </w:rPr>
+        <w:t>Creates</w:t>
+      </w:r>
+      <w:proofErr w:type="gramEnd"/>
+      <w:r>
+        <w:rPr>
+          <w:rFonts w:asciiTheme="majorBidi" w:hAnsiTheme="majorBidi" w:cstheme="majorBidi"/>
+          <w:sz w:val="28"/>
+          <w:szCs w:val="28"/>
+        </w:rPr>
+        <w:t xml:space="preserve"> new reference to same image and it does not duplicate data.</w:t>
       </w:r>
     </w:p>
     <w:p>
@@ -3599,6 +3717,7 @@
         <w:t>registry/</w:t>
       </w:r>
       <w:proofErr w:type="spellStart"/>
+      <w:proofErr w:type="gramStart"/>
       <w:r>
         <w:rPr>
           <w:rFonts w:asciiTheme="majorBidi" w:hAnsiTheme="majorBidi" w:cstheme="majorBidi"/>
@@ -3612,6 +3731,7 @@
         <w:t>repository:tag</w:t>
       </w:r>
       <w:proofErr w:type="spellEnd"/>
+      <w:proofErr w:type="gramEnd"/>
     </w:p>
     <w:p>
       <w:pPr>
@@ -3657,6 +3777,7 @@
         <w:t>docker.io/library/</w:t>
       </w:r>
       <w:proofErr w:type="spellStart"/>
+      <w:proofErr w:type="gramStart"/>
       <w:r>
         <w:rPr>
           <w:rFonts w:asciiTheme="majorBidi" w:hAnsiTheme="majorBidi" w:cstheme="majorBidi"/>
@@ -3670,6 +3791,7 @@
         <w:t>nginx:latest</w:t>
       </w:r>
       <w:proofErr w:type="spellEnd"/>
+      <w:proofErr w:type="gramEnd"/>
     </w:p>
     <w:p>
       <w:pPr>
@@ -3884,6 +4006,7 @@
         <w:t xml:space="preserve">Image itself remains </w:t>
       </w:r>
       <w:proofErr w:type="spellStart"/>
+      <w:proofErr w:type="gramStart"/>
       <w:r>
         <w:rPr>
           <w:rFonts w:asciiTheme="majorBidi" w:hAnsiTheme="majorBidi" w:cstheme="majorBidi"/>
@@ -3893,6 +4016,7 @@
         <w:t>unchanged.This</w:t>
       </w:r>
       <w:proofErr w:type="spellEnd"/>
+      <w:proofErr w:type="gramEnd"/>
       <w:r>
         <w:rPr>
           <w:rFonts w:asciiTheme="majorBidi" w:hAnsiTheme="majorBidi" w:cstheme="majorBidi"/>
@@ -4854,6 +4978,7 @@
         <w:t xml:space="preserve">An image is passive </w:t>
       </w:r>
       <w:proofErr w:type="spellStart"/>
+      <w:proofErr w:type="gramStart"/>
       <w:r>
         <w:rPr>
           <w:rFonts w:asciiTheme="majorBidi" w:hAnsiTheme="majorBidi" w:cstheme="majorBidi"/>
@@ -4863,6 +4988,7 @@
         <w:t>data.A</w:t>
       </w:r>
       <w:proofErr w:type="spellEnd"/>
+      <w:proofErr w:type="gramEnd"/>
       <w:r>
         <w:rPr>
           <w:rFonts w:asciiTheme="majorBidi" w:hAnsiTheme="majorBidi" w:cstheme="majorBidi"/>
@@ -5920,23 +6046,7 @@
           <w:sz w:val="28"/>
           <w:szCs w:val="28"/>
         </w:rPr>
-        <w:t>Created</w:t>
-      </w:r>
-      <w:r>
-        <w:rPr>
-          <w:rFonts w:asciiTheme="majorBidi" w:hAnsiTheme="majorBidi" w:cstheme="majorBidi"/>
-          <w:sz w:val="28"/>
-          <w:szCs w:val="28"/>
-        </w:rPr>
-        <w:t xml:space="preserve"> </w:t>
-      </w:r>
-      <w:r>
-        <w:rPr>
-          <w:rFonts w:asciiTheme="majorBidi" w:hAnsiTheme="majorBidi" w:cstheme="majorBidi"/>
-          <w:sz w:val="28"/>
-          <w:szCs w:val="28"/>
-        </w:rPr>
-        <w:t>→ Container exists but not running.</w:t>
+        <w:t>Created → Container exists but not running.</w:t>
       </w:r>
     </w:p>
     <w:p>
@@ -5960,23 +6070,7 @@
           <w:sz w:val="28"/>
           <w:szCs w:val="28"/>
         </w:rPr>
-        <w:t>Running</w:t>
-      </w:r>
-      <w:r>
-        <w:rPr>
-          <w:rFonts w:asciiTheme="majorBidi" w:hAnsiTheme="majorBidi" w:cstheme="majorBidi"/>
-          <w:sz w:val="28"/>
-          <w:szCs w:val="28"/>
-        </w:rPr>
-        <w:t xml:space="preserve"> </w:t>
-      </w:r>
-      <w:r>
-        <w:rPr>
-          <w:rFonts w:asciiTheme="majorBidi" w:hAnsiTheme="majorBidi" w:cstheme="majorBidi"/>
-          <w:sz w:val="28"/>
-          <w:szCs w:val="28"/>
-        </w:rPr>
-        <w:t>→ Process is executing.</w:t>
+        <w:t>Running → Process is executing.</w:t>
       </w:r>
     </w:p>
     <w:p>
@@ -6000,23 +6094,7 @@
           <w:sz w:val="28"/>
           <w:szCs w:val="28"/>
         </w:rPr>
-        <w:t>Paused</w:t>
-      </w:r>
-      <w:r>
-        <w:rPr>
-          <w:rFonts w:asciiTheme="majorBidi" w:hAnsiTheme="majorBidi" w:cstheme="majorBidi"/>
-          <w:sz w:val="28"/>
-          <w:szCs w:val="28"/>
-        </w:rPr>
-        <w:t xml:space="preserve"> </w:t>
-      </w:r>
-      <w:r>
-        <w:rPr>
-          <w:rFonts w:asciiTheme="majorBidi" w:hAnsiTheme="majorBidi" w:cstheme="majorBidi"/>
-          <w:sz w:val="28"/>
-          <w:szCs w:val="28"/>
-        </w:rPr>
-        <w:t>→ Process frozen.</w:t>
+        <w:t>Paused → Process frozen.</w:t>
       </w:r>
     </w:p>
     <w:p>
@@ -6040,23 +6118,7 @@
           <w:sz w:val="28"/>
           <w:szCs w:val="28"/>
         </w:rPr>
-        <w:t>Stopped (Exited)</w:t>
-      </w:r>
-      <w:r>
-        <w:rPr>
-          <w:rFonts w:asciiTheme="majorBidi" w:hAnsiTheme="majorBidi" w:cstheme="majorBidi"/>
-          <w:sz w:val="28"/>
-          <w:szCs w:val="28"/>
-        </w:rPr>
-        <w:t xml:space="preserve"> </w:t>
-      </w:r>
-      <w:r>
-        <w:rPr>
-          <w:rFonts w:asciiTheme="majorBidi" w:hAnsiTheme="majorBidi" w:cstheme="majorBidi"/>
-          <w:sz w:val="28"/>
-          <w:szCs w:val="28"/>
-        </w:rPr>
-        <w:t>→ Process stopped.</w:t>
+        <w:t>Stopped (Exited) → Process stopped.</w:t>
       </w:r>
     </w:p>
     <w:p>
@@ -6080,23 +6142,7 @@
           <w:sz w:val="28"/>
           <w:szCs w:val="28"/>
         </w:rPr>
-        <w:t>Removed</w:t>
-      </w:r>
-      <w:r>
-        <w:rPr>
-          <w:rFonts w:asciiTheme="majorBidi" w:hAnsiTheme="majorBidi" w:cstheme="majorBidi"/>
-          <w:sz w:val="28"/>
-          <w:szCs w:val="28"/>
-        </w:rPr>
-        <w:t xml:space="preserve"> </w:t>
-      </w:r>
-      <w:r>
-        <w:rPr>
-          <w:rFonts w:asciiTheme="majorBidi" w:hAnsiTheme="majorBidi" w:cstheme="majorBidi"/>
-          <w:sz w:val="28"/>
-          <w:szCs w:val="28"/>
-        </w:rPr>
-        <w:t>→ Container deleted.</w:t>
+        <w:t>Removed → Container deleted.</w:t>
       </w:r>
     </w:p>
     <w:p>
@@ -6977,17 +7023,7 @@
           <w:sz w:val="36"/>
           <w:szCs w:val="36"/>
         </w:rPr>
-        <w:t>Important commands</w:t>
-      </w:r>
-      <w:r>
-        <w:rPr>
-          <w:rFonts w:asciiTheme="majorBidi" w:hAnsiTheme="majorBidi" w:cstheme="majorBidi"/>
-          <w:b/>
-          <w:bCs/>
-          <w:sz w:val="36"/>
-          <w:szCs w:val="36"/>
-        </w:rPr>
-        <w:t>:</w:t>
+        <w:t>Important commands:</w:t>
       </w:r>
     </w:p>
     <w:p>
@@ -7132,47 +7168,7 @@
           <w:sz w:val="28"/>
           <w:szCs w:val="28"/>
         </w:rPr>
-        <w:t>-d → detached mode</w:t>
-      </w:r>
-      <w:r>
-        <w:rPr>
-          <w:rFonts w:asciiTheme="majorBidi" w:hAnsiTheme="majorBidi" w:cstheme="majorBidi"/>
-          <w:sz w:val="28"/>
-          <w:szCs w:val="28"/>
-        </w:rPr>
-        <w:t xml:space="preserve">. </w:t>
-      </w:r>
-      <w:r>
-        <w:rPr>
-          <w:rFonts w:asciiTheme="majorBidi" w:hAnsiTheme="majorBidi" w:cstheme="majorBidi"/>
-          <w:sz w:val="28"/>
-          <w:szCs w:val="28"/>
-        </w:rPr>
-        <w:t>Runs container in background.</w:t>
-      </w:r>
-      <w:r>
-        <w:rPr>
-          <w:rFonts w:asciiTheme="majorBidi" w:hAnsiTheme="majorBidi" w:cstheme="majorBidi"/>
-          <w:sz w:val="28"/>
-          <w:szCs w:val="28"/>
-        </w:rPr>
-        <w:t xml:space="preserve"> </w:t>
-      </w:r>
-      <w:r>
-        <w:rPr>
-          <w:rFonts w:asciiTheme="majorBidi" w:hAnsiTheme="majorBidi" w:cstheme="majorBidi"/>
-          <w:sz w:val="28"/>
-          <w:szCs w:val="28"/>
-        </w:rPr>
-        <w:t>Without this, terminal attaches to container.</w:t>
-      </w:r>
-      <w:r>
-        <w:rPr>
-          <w:rFonts w:asciiTheme="majorBidi" w:hAnsiTheme="majorBidi" w:cstheme="majorBidi"/>
-          <w:sz w:val="28"/>
-          <w:szCs w:val="28"/>
-        </w:rPr>
-        <w:t xml:space="preserve"> Example: </w:t>
+        <w:t xml:space="preserve">-d → detached mode. Runs container in background. Without this, terminal attaches to container. Example: </w:t>
       </w:r>
       <w:r>
         <w:rPr>
@@ -7207,15 +7203,7 @@
           <w:sz w:val="28"/>
           <w:szCs w:val="28"/>
         </w:rPr>
-        <w:t>--name → assign name</w:t>
-      </w:r>
-      <w:r>
-        <w:rPr>
-          <w:rFonts w:asciiTheme="majorBidi" w:hAnsiTheme="majorBidi" w:cstheme="majorBidi"/>
-          <w:sz w:val="28"/>
-          <w:szCs w:val="28"/>
-        </w:rPr>
-        <w:t xml:space="preserve">. Example: </w:t>
+        <w:t xml:space="preserve">--name → assign name. Example: </w:t>
       </w:r>
       <w:r>
         <w:rPr>
@@ -7294,23 +7282,7 @@
           <w:sz w:val="28"/>
           <w:szCs w:val="28"/>
         </w:rPr>
-        <w:t xml:space="preserve"> </w:t>
-      </w:r>
-      <w:r>
-        <w:rPr>
-          <w:rFonts w:asciiTheme="majorBidi" w:hAnsiTheme="majorBidi" w:cstheme="majorBidi"/>
-          <w:sz w:val="28"/>
-          <w:szCs w:val="28"/>
-        </w:rPr>
-        <w:t>→</w:t>
-      </w:r>
-      <w:r>
-        <w:rPr>
-          <w:rFonts w:asciiTheme="majorBidi" w:hAnsiTheme="majorBidi" w:cstheme="majorBidi"/>
-          <w:sz w:val="28"/>
-          <w:szCs w:val="28"/>
-        </w:rPr>
-        <w:t xml:space="preserve"> </w:t>
+        <w:t xml:space="preserve"> → </w:t>
       </w:r>
       <w:r>
         <w:rPr>
@@ -7546,15 +7518,7 @@
           <w:sz w:val="28"/>
           <w:szCs w:val="28"/>
         </w:rPr>
-        <w:t xml:space="preserve">. </w:t>
-      </w:r>
-      <w:r>
-        <w:rPr>
-          <w:rFonts w:asciiTheme="majorBidi" w:hAnsiTheme="majorBidi" w:cstheme="majorBidi"/>
-          <w:sz w:val="28"/>
-          <w:szCs w:val="28"/>
-        </w:rPr>
-        <w:t xml:space="preserve">Format: </w:t>
+        <w:t xml:space="preserve">. Format: </w:t>
       </w:r>
       <w:proofErr w:type="spellStart"/>
       <w:r>
@@ -7805,23 +7769,7 @@
           <w:sz w:val="28"/>
           <w:szCs w:val="28"/>
         </w:rPr>
-        <w:t xml:space="preserve">. </w:t>
-      </w:r>
-      <w:r>
-        <w:rPr>
-          <w:rFonts w:asciiTheme="majorBidi" w:hAnsiTheme="majorBidi" w:cstheme="majorBidi"/>
-          <w:sz w:val="28"/>
-          <w:szCs w:val="28"/>
-        </w:rPr>
-        <w:t>Example:</w:t>
-      </w:r>
-      <w:r>
-        <w:rPr>
-          <w:rFonts w:asciiTheme="majorBidi" w:hAnsiTheme="majorBidi" w:cstheme="majorBidi"/>
-          <w:sz w:val="28"/>
-          <w:szCs w:val="28"/>
-        </w:rPr>
-        <w:t xml:space="preserve"> </w:t>
+        <w:t xml:space="preserve">. Example: </w:t>
       </w:r>
       <w:r>
         <w:rPr>
@@ -8054,23 +8002,25 @@
           <w:sz w:val="28"/>
           <w:szCs w:val="28"/>
         </w:rPr>
-        <w:t xml:space="preserve"> → show all containers</w:t>
-      </w:r>
-      <w:r>
-        <w:rPr>
-          <w:rFonts w:asciiTheme="majorBidi" w:hAnsiTheme="majorBidi" w:cstheme="majorBidi"/>
-          <w:sz w:val="28"/>
-          <w:szCs w:val="28"/>
-        </w:rPr>
-        <w:t xml:space="preserve">, </w:t>
-      </w:r>
-      <w:r>
-        <w:rPr>
-          <w:rFonts w:asciiTheme="majorBidi" w:hAnsiTheme="majorBidi" w:cstheme="majorBidi"/>
-          <w:sz w:val="28"/>
-          <w:szCs w:val="28"/>
-        </w:rPr>
-        <w:t>Includes stopped containers.</w:t>
+        <w:t xml:space="preserve"> → show all containers, </w:t>
+      </w:r>
+      <w:proofErr w:type="gramStart"/>
+      <w:r>
+        <w:rPr>
+          <w:rFonts w:asciiTheme="majorBidi" w:hAnsiTheme="majorBidi" w:cstheme="majorBidi"/>
+          <w:sz w:val="28"/>
+          <w:szCs w:val="28"/>
+        </w:rPr>
+        <w:t>Includes</w:t>
+      </w:r>
+      <w:proofErr w:type="gramEnd"/>
+      <w:r>
+        <w:rPr>
+          <w:rFonts w:asciiTheme="majorBidi" w:hAnsiTheme="majorBidi" w:cstheme="majorBidi"/>
+          <w:sz w:val="28"/>
+          <w:szCs w:val="28"/>
+        </w:rPr>
+        <w:t xml:space="preserve"> stopped containers.</w:t>
       </w:r>
     </w:p>
     <w:p>
@@ -8238,31 +8188,7 @@
           <w:sz w:val="28"/>
           <w:szCs w:val="28"/>
         </w:rPr>
-        <w:t>-t → timeout</w:t>
-      </w:r>
-      <w:r>
-        <w:rPr>
-          <w:rFonts w:asciiTheme="majorBidi" w:hAnsiTheme="majorBidi" w:cstheme="majorBidi"/>
-          <w:sz w:val="28"/>
-          <w:szCs w:val="28"/>
-        </w:rPr>
-        <w:t xml:space="preserve">. </w:t>
-      </w:r>
-      <w:r>
-        <w:rPr>
-          <w:rFonts w:asciiTheme="majorBidi" w:hAnsiTheme="majorBidi" w:cstheme="majorBidi"/>
-          <w:sz w:val="28"/>
-          <w:szCs w:val="28"/>
-        </w:rPr>
-        <w:t>Waits before force killing</w:t>
-      </w:r>
-      <w:r>
-        <w:rPr>
-          <w:rFonts w:asciiTheme="majorBidi" w:hAnsiTheme="majorBidi" w:cstheme="majorBidi"/>
-          <w:sz w:val="28"/>
-          <w:szCs w:val="28"/>
-        </w:rPr>
-        <w:t xml:space="preserve">. Example: </w:t>
+        <w:t xml:space="preserve">-t → timeout. Waits before force killing. Example: </w:t>
       </w:r>
       <w:r>
         <w:rPr>
@@ -8277,6 +8203,7 @@
         <w:t xml:space="preserve">docker stop -t 10 </w:t>
       </w:r>
       <w:proofErr w:type="spellStart"/>
+      <w:proofErr w:type="gramStart"/>
       <w:r>
         <w:rPr>
           <w:rFonts w:asciiTheme="majorBidi" w:hAnsiTheme="majorBidi" w:cstheme="majorBidi"/>
@@ -8287,7 +8214,20 @@
           <w:sz w:val="28"/>
           <w:szCs w:val="28"/>
         </w:rPr>
-        <w:t>container_name</w:t>
+        <w:t>container</w:t>
+      </w:r>
+      <w:proofErr w:type="gramEnd"/>
+      <w:r>
+        <w:rPr>
+          <w:rFonts w:asciiTheme="majorBidi" w:hAnsiTheme="majorBidi" w:cstheme="majorBidi"/>
+          <w:b/>
+          <w:bCs/>
+          <w:i/>
+          <w:iCs/>
+          <w:sz w:val="28"/>
+          <w:szCs w:val="28"/>
+        </w:rPr>
+        <w:t>_name</w:t>
       </w:r>
       <w:proofErr w:type="spellEnd"/>
     </w:p>
@@ -8904,15 +8844,7 @@
           <w:sz w:val="28"/>
           <w:szCs w:val="28"/>
         </w:rPr>
-        <w:t xml:space="preserve">. </w:t>
-      </w:r>
-      <w:r>
-        <w:rPr>
-          <w:rFonts w:asciiTheme="majorBidi" w:hAnsiTheme="majorBidi" w:cstheme="majorBidi"/>
-          <w:sz w:val="28"/>
-          <w:szCs w:val="28"/>
-        </w:rPr>
-        <w:t>Like tail -f.</w:t>
+        <w:t>. Like tail -f.</w:t>
       </w:r>
       <w:r>
         <w:rPr>
@@ -9005,23 +8937,7 @@
           <w:sz w:val="28"/>
           <w:szCs w:val="28"/>
         </w:rPr>
-        <w:t xml:space="preserve">. </w:t>
-      </w:r>
-      <w:r>
-        <w:rPr>
-          <w:rFonts w:asciiTheme="majorBidi" w:hAnsiTheme="majorBidi" w:cstheme="majorBidi"/>
-          <w:sz w:val="28"/>
-          <w:szCs w:val="28"/>
-        </w:rPr>
-        <w:t>Example:</w:t>
-      </w:r>
-      <w:r>
-        <w:rPr>
-          <w:rFonts w:asciiTheme="majorBidi" w:hAnsiTheme="majorBidi" w:cstheme="majorBidi"/>
-          <w:sz w:val="28"/>
-          <w:szCs w:val="28"/>
-        </w:rPr>
-        <w:t xml:space="preserve"> </w:t>
+        <w:t xml:space="preserve">. Example: </w:t>
       </w:r>
       <w:r>
         <w:rPr>
@@ -9228,9 +9144,9 @@
           <w:sz w:val="28"/>
           <w:szCs w:val="28"/>
         </w:rPr>
-        <w:t>docker inspect -f '{{.</w:t>
-      </w:r>
-      <w:proofErr w:type="spellStart"/>
+        <w:t>docker inspect -f '{</w:t>
+      </w:r>
+      <w:proofErr w:type="gramStart"/>
       <w:r>
         <w:rPr>
           <w:rFonts w:asciiTheme="majorBidi" w:hAnsiTheme="majorBidi" w:cstheme="majorBidi"/>
@@ -9241,9 +9157,23 @@
           <w:sz w:val="28"/>
           <w:szCs w:val="28"/>
         </w:rPr>
+        <w:t>{.</w:t>
+      </w:r>
+      <w:proofErr w:type="spellStart"/>
+      <w:r>
+        <w:rPr>
+          <w:rFonts w:asciiTheme="majorBidi" w:hAnsiTheme="majorBidi" w:cstheme="majorBidi"/>
+          <w:b/>
+          <w:bCs/>
+          <w:i/>
+          <w:iCs/>
+          <w:sz w:val="28"/>
+          <w:szCs w:val="28"/>
+        </w:rPr>
         <w:t>State.Status</w:t>
       </w:r>
       <w:proofErr w:type="spellEnd"/>
+      <w:proofErr w:type="gramEnd"/>
       <w:r>
         <w:rPr>
           <w:rFonts w:asciiTheme="majorBidi" w:hAnsiTheme="majorBidi" w:cstheme="majorBidi"/>
@@ -9687,6 +9617,1199 @@
           <w:szCs w:val="28"/>
         </w:rPr>
         <w:t>Independent execution environments.</w:t>
+      </w:r>
+    </w:p>
+    <w:p>
+      <w:pPr>
+        <w:rPr>
+          <w:rFonts w:asciiTheme="majorBidi" w:hAnsiTheme="majorBidi" w:cstheme="majorBidi"/>
+          <w:b/>
+          <w:bCs/>
+          <w:sz w:val="32"/>
+          <w:szCs w:val="32"/>
+        </w:rPr>
+      </w:pPr>
+      <w:r>
+        <w:rPr>
+          <w:rFonts w:asciiTheme="majorBidi" w:hAnsiTheme="majorBidi" w:cstheme="majorBidi"/>
+          <w:b/>
+          <w:bCs/>
+          <w:sz w:val="32"/>
+          <w:szCs w:val="32"/>
+        </w:rPr>
+        <w:t>Container Workflow:</w:t>
+      </w:r>
+    </w:p>
+    <w:p>
+      <w:pPr>
+        <w:jc w:val="both"/>
+        <w:rPr>
+          <w:rFonts w:asciiTheme="majorBidi" w:hAnsiTheme="majorBidi" w:cstheme="majorBidi"/>
+          <w:sz w:val="28"/>
+          <w:szCs w:val="28"/>
+        </w:rPr>
+      </w:pPr>
+      <w:r>
+        <w:rPr>
+          <w:rFonts w:asciiTheme="majorBidi" w:hAnsiTheme="majorBidi" w:cstheme="majorBidi"/>
+          <w:sz w:val="28"/>
+          <w:szCs w:val="28"/>
+        </w:rPr>
+        <w:t xml:space="preserve">A container is not a machine. It is a process. More specifically, it is a normal Linux process that happens to run inside isolated namespaces and controlled </w:t>
+      </w:r>
+      <w:proofErr w:type="spellStart"/>
+      <w:r>
+        <w:rPr>
+          <w:rFonts w:asciiTheme="majorBidi" w:hAnsiTheme="majorBidi" w:cstheme="majorBidi"/>
+          <w:sz w:val="28"/>
+          <w:szCs w:val="28"/>
+        </w:rPr>
+        <w:t>cgroups</w:t>
+      </w:r>
+      <w:proofErr w:type="spellEnd"/>
+      <w:r>
+        <w:rPr>
+          <w:rFonts w:asciiTheme="majorBidi" w:hAnsiTheme="majorBidi" w:cstheme="majorBidi"/>
+          <w:sz w:val="28"/>
+          <w:szCs w:val="28"/>
+        </w:rPr>
+        <w:t>. That means a container exists only as long as its main process exists. When that main process exits, the container stops. There is no such thing as a “running container doing nothing” in the way a VM can sit powered on with no active workload. If PID 1 inside the container exits, the container is finished. That is a hard rule.</w:t>
+      </w:r>
+    </w:p>
+    <w:p>
+      <w:pPr>
+        <w:jc w:val="both"/>
+        <w:rPr>
+          <w:rFonts w:asciiTheme="majorBidi" w:hAnsiTheme="majorBidi" w:cstheme="majorBidi"/>
+          <w:sz w:val="28"/>
+          <w:szCs w:val="28"/>
+        </w:rPr>
+      </w:pPr>
+      <w:r>
+        <w:rPr>
+          <w:rFonts w:asciiTheme="majorBidi" w:hAnsiTheme="majorBidi" w:cstheme="majorBidi"/>
+          <w:sz w:val="28"/>
+          <w:szCs w:val="28"/>
+        </w:rPr>
+        <w:t>Now about “</w:t>
+      </w:r>
+      <w:r>
+        <w:rPr>
+          <w:rFonts w:asciiTheme="majorBidi" w:hAnsiTheme="majorBidi" w:cstheme="majorBidi"/>
+          <w:sz w:val="28"/>
+          <w:szCs w:val="28"/>
+        </w:rPr>
+        <w:t>the main mission of the container</w:t>
+      </w:r>
+      <w:r>
+        <w:rPr>
+          <w:rFonts w:asciiTheme="majorBidi" w:hAnsiTheme="majorBidi" w:cstheme="majorBidi"/>
+          <w:sz w:val="28"/>
+          <w:szCs w:val="28"/>
+        </w:rPr>
+        <w:t xml:space="preserve">” </w:t>
+      </w:r>
+      <w:r>
+        <w:rPr>
+          <w:rFonts w:asciiTheme="majorBidi" w:hAnsiTheme="majorBidi" w:cstheme="majorBidi"/>
+          <w:sz w:val="28"/>
+          <w:szCs w:val="28"/>
+        </w:rPr>
+        <w:t>-</w:t>
+      </w:r>
+      <w:r>
+        <w:rPr>
+          <w:rFonts w:asciiTheme="majorBidi" w:hAnsiTheme="majorBidi" w:cstheme="majorBidi"/>
+          <w:sz w:val="28"/>
+          <w:szCs w:val="28"/>
+        </w:rPr>
+        <w:t xml:space="preserve"> the correct technical term is the container’s initial process, also called PID 1 inside the container. Whatever command Docker starts becomes PID 1 in that container’s PID namespace.</w:t>
+      </w:r>
+      <w:r>
+        <w:rPr>
+          <w:rFonts w:asciiTheme="majorBidi" w:hAnsiTheme="majorBidi" w:cstheme="majorBidi"/>
+          <w:sz w:val="28"/>
+          <w:szCs w:val="28"/>
+        </w:rPr>
+        <w:t xml:space="preserve"> </w:t>
+      </w:r>
+      <w:r>
+        <w:rPr>
+          <w:rFonts w:asciiTheme="majorBidi" w:hAnsiTheme="majorBidi" w:cstheme="majorBidi"/>
+          <w:sz w:val="28"/>
+          <w:szCs w:val="28"/>
+        </w:rPr>
+        <w:t>For example:</w:t>
+      </w:r>
+    </w:p>
+    <w:p>
+      <w:pPr>
+        <w:rPr>
+          <w:rFonts w:asciiTheme="majorBidi" w:hAnsiTheme="majorBidi" w:cstheme="majorBidi"/>
+          <w:b/>
+          <w:bCs/>
+          <w:i/>
+          <w:iCs/>
+          <w:sz w:val="28"/>
+          <w:szCs w:val="28"/>
+        </w:rPr>
+      </w:pPr>
+      <w:r>
+        <w:rPr>
+          <w:rFonts w:asciiTheme="majorBidi" w:hAnsiTheme="majorBidi" w:cstheme="majorBidi"/>
+          <w:b/>
+          <w:bCs/>
+          <w:i/>
+          <w:iCs/>
+          <w:sz w:val="28"/>
+          <w:szCs w:val="28"/>
+        </w:rPr>
+        <w:t>docker run -it centos:7</w:t>
+      </w:r>
+      <w:r>
+        <w:rPr>
+          <w:rFonts w:asciiTheme="majorBidi" w:hAnsiTheme="majorBidi" w:cstheme="majorBidi"/>
+          <w:b/>
+          <w:bCs/>
+          <w:i/>
+          <w:iCs/>
+          <w:sz w:val="28"/>
+          <w:szCs w:val="28"/>
+        </w:rPr>
+        <w:t xml:space="preserve"> </w:t>
+      </w:r>
+      <w:r>
+        <w:rPr>
+          <w:rFonts w:asciiTheme="majorBidi" w:hAnsiTheme="majorBidi" w:cstheme="majorBidi"/>
+          <w:sz w:val="28"/>
+          <w:szCs w:val="28"/>
+        </w:rPr>
+        <w:t>→</w:t>
+      </w:r>
+      <w:r>
+        <w:rPr>
+          <w:rFonts w:asciiTheme="majorBidi" w:hAnsiTheme="majorBidi" w:cstheme="majorBidi"/>
+          <w:sz w:val="28"/>
+          <w:szCs w:val="28"/>
+        </w:rPr>
+        <w:t xml:space="preserve"> </w:t>
+      </w:r>
+      <w:r>
+        <w:rPr>
+          <w:rFonts w:asciiTheme="majorBidi" w:hAnsiTheme="majorBidi" w:cstheme="majorBidi"/>
+          <w:sz w:val="28"/>
+          <w:szCs w:val="28"/>
+        </w:rPr>
+        <w:t xml:space="preserve">If the image’s default command (defined by CMD or ENTRYPOINT in the </w:t>
+      </w:r>
+      <w:proofErr w:type="spellStart"/>
+      <w:r>
+        <w:rPr>
+          <w:rFonts w:asciiTheme="majorBidi" w:hAnsiTheme="majorBidi" w:cstheme="majorBidi"/>
+          <w:sz w:val="28"/>
+          <w:szCs w:val="28"/>
+        </w:rPr>
+        <w:t>Dockerfile</w:t>
+      </w:r>
+      <w:proofErr w:type="spellEnd"/>
+      <w:r>
+        <w:rPr>
+          <w:rFonts w:asciiTheme="majorBidi" w:hAnsiTheme="majorBidi" w:cstheme="majorBidi"/>
+          <w:sz w:val="28"/>
+          <w:szCs w:val="28"/>
+        </w:rPr>
+        <w:t>) is /bin/bash, then /bin/bash becomes PID 1 inside the container. When you exit that shell, PID 1 exits, so the container stops.</w:t>
+      </w:r>
+    </w:p>
+    <w:p>
+      <w:pPr>
+        <w:rPr>
+          <w:rFonts w:asciiTheme="majorBidi" w:hAnsiTheme="majorBidi" w:cstheme="majorBidi"/>
+          <w:sz w:val="28"/>
+          <w:szCs w:val="28"/>
+        </w:rPr>
+      </w:pPr>
+      <w:r>
+        <w:rPr>
+          <w:rFonts w:asciiTheme="majorBidi" w:hAnsiTheme="majorBidi" w:cstheme="majorBidi"/>
+          <w:sz w:val="28"/>
+          <w:szCs w:val="28"/>
+        </w:rPr>
+        <w:t>If you run:</w:t>
+      </w:r>
+      <w:r>
+        <w:rPr>
+          <w:rFonts w:asciiTheme="majorBidi" w:hAnsiTheme="majorBidi" w:cstheme="majorBidi"/>
+          <w:sz w:val="28"/>
+          <w:szCs w:val="28"/>
+        </w:rPr>
+        <w:t xml:space="preserve"> </w:t>
+      </w:r>
+      <w:r>
+        <w:rPr>
+          <w:rFonts w:asciiTheme="majorBidi" w:hAnsiTheme="majorBidi" w:cstheme="majorBidi"/>
+          <w:b/>
+          <w:bCs/>
+          <w:i/>
+          <w:iCs/>
+          <w:sz w:val="28"/>
+          <w:szCs w:val="28"/>
+        </w:rPr>
+        <w:t>docker run centos:7 top</w:t>
+      </w:r>
+      <w:r>
+        <w:rPr>
+          <w:rFonts w:asciiTheme="majorBidi" w:hAnsiTheme="majorBidi" w:cstheme="majorBidi"/>
+          <w:sz w:val="28"/>
+          <w:szCs w:val="28"/>
+        </w:rPr>
+        <w:t xml:space="preserve"> </w:t>
+      </w:r>
+      <w:r>
+        <w:rPr>
+          <w:rFonts w:asciiTheme="majorBidi" w:hAnsiTheme="majorBidi" w:cstheme="majorBidi"/>
+          <w:sz w:val="28"/>
+          <w:szCs w:val="28"/>
+        </w:rPr>
+        <w:t>→</w:t>
+      </w:r>
+      <w:r>
+        <w:rPr>
+          <w:rFonts w:asciiTheme="majorBidi" w:hAnsiTheme="majorBidi" w:cstheme="majorBidi"/>
+          <w:sz w:val="28"/>
+          <w:szCs w:val="28"/>
+        </w:rPr>
+        <w:t xml:space="preserve"> </w:t>
+      </w:r>
+      <w:r>
+        <w:rPr>
+          <w:rFonts w:asciiTheme="majorBidi" w:hAnsiTheme="majorBidi" w:cstheme="majorBidi"/>
+          <w:sz w:val="28"/>
+          <w:szCs w:val="28"/>
+        </w:rPr>
+        <w:t>Now top becomes PID 1. When top exits, the container stops. Same rule.</w:t>
+      </w:r>
+    </w:p>
+    <w:p>
+      <w:pPr>
+        <w:pStyle w:val="ListParagraph"/>
+        <w:numPr>
+          <w:ilvl w:val="0"/>
+          <w:numId w:val="32"/>
+        </w:numPr>
+        <w:ind w:left="360"/>
+        <w:rPr>
+          <w:rFonts w:asciiTheme="majorBidi" w:hAnsiTheme="majorBidi" w:cstheme="majorBidi"/>
+          <w:sz w:val="28"/>
+          <w:szCs w:val="28"/>
+        </w:rPr>
+      </w:pPr>
+      <w:r>
+        <w:rPr>
+          <w:rFonts w:asciiTheme="majorBidi" w:hAnsiTheme="majorBidi" w:cstheme="majorBidi"/>
+          <w:b/>
+          <w:bCs/>
+          <w:i/>
+          <w:iCs/>
+          <w:sz w:val="28"/>
+          <w:szCs w:val="28"/>
+        </w:rPr>
+        <w:t>-it</w:t>
+      </w:r>
+      <w:r>
+        <w:rPr>
+          <w:rFonts w:asciiTheme="majorBidi" w:hAnsiTheme="majorBidi" w:cstheme="majorBidi"/>
+          <w:sz w:val="28"/>
+          <w:szCs w:val="28"/>
+        </w:rPr>
+        <w:t xml:space="preserve"> does not define the “mission.” It only allocates a pseudo-TTY (</w:t>
+      </w:r>
+      <w:r>
+        <w:rPr>
+          <w:rFonts w:asciiTheme="majorBidi" w:hAnsiTheme="majorBidi" w:cstheme="majorBidi"/>
+          <w:b/>
+          <w:bCs/>
+          <w:i/>
+          <w:iCs/>
+          <w:sz w:val="28"/>
+          <w:szCs w:val="28"/>
+        </w:rPr>
+        <w:t>-t</w:t>
+      </w:r>
+      <w:r>
+        <w:rPr>
+          <w:rFonts w:asciiTheme="majorBidi" w:hAnsiTheme="majorBidi" w:cstheme="majorBidi"/>
+          <w:sz w:val="28"/>
+          <w:szCs w:val="28"/>
+        </w:rPr>
+        <w:t>) and keeps STDIN open (</w:t>
+      </w:r>
+      <w:r>
+        <w:rPr>
+          <w:rFonts w:asciiTheme="majorBidi" w:hAnsiTheme="majorBidi" w:cstheme="majorBidi"/>
+          <w:b/>
+          <w:bCs/>
+          <w:i/>
+          <w:iCs/>
+          <w:sz w:val="28"/>
+          <w:szCs w:val="28"/>
+        </w:rPr>
+        <w:t>-</w:t>
+      </w:r>
+      <w:proofErr w:type="spellStart"/>
+      <w:r>
+        <w:rPr>
+          <w:rFonts w:asciiTheme="majorBidi" w:hAnsiTheme="majorBidi" w:cstheme="majorBidi"/>
+          <w:b/>
+          <w:bCs/>
+          <w:i/>
+          <w:iCs/>
+          <w:sz w:val="28"/>
+          <w:szCs w:val="28"/>
+        </w:rPr>
+        <w:t>i</w:t>
+      </w:r>
+      <w:proofErr w:type="spellEnd"/>
+      <w:r>
+        <w:rPr>
+          <w:rFonts w:asciiTheme="majorBidi" w:hAnsiTheme="majorBidi" w:cstheme="majorBidi"/>
+          <w:sz w:val="28"/>
+          <w:szCs w:val="28"/>
+        </w:rPr>
+        <w:t>). The actual mission is determined by:</w:t>
+      </w:r>
+    </w:p>
+    <w:p>
+      <w:pPr>
+        <w:pStyle w:val="ListParagraph"/>
+        <w:numPr>
+          <w:ilvl w:val="0"/>
+          <w:numId w:val="33"/>
+        </w:numPr>
+        <w:rPr>
+          <w:rFonts w:asciiTheme="majorBidi" w:hAnsiTheme="majorBidi" w:cstheme="majorBidi"/>
+          <w:sz w:val="28"/>
+          <w:szCs w:val="28"/>
+        </w:rPr>
+      </w:pPr>
+      <w:r>
+        <w:rPr>
+          <w:rFonts w:asciiTheme="majorBidi" w:hAnsiTheme="majorBidi" w:cstheme="majorBidi"/>
+          <w:sz w:val="28"/>
+          <w:szCs w:val="28"/>
+        </w:rPr>
+        <w:t>ENTRYPOINT</w:t>
+      </w:r>
+    </w:p>
+    <w:p>
+      <w:pPr>
+        <w:pStyle w:val="ListParagraph"/>
+        <w:numPr>
+          <w:ilvl w:val="0"/>
+          <w:numId w:val="33"/>
+        </w:numPr>
+        <w:rPr>
+          <w:rFonts w:asciiTheme="majorBidi" w:hAnsiTheme="majorBidi" w:cstheme="majorBidi"/>
+          <w:sz w:val="28"/>
+          <w:szCs w:val="28"/>
+        </w:rPr>
+      </w:pPr>
+      <w:r>
+        <w:rPr>
+          <w:rFonts w:asciiTheme="majorBidi" w:hAnsiTheme="majorBidi" w:cstheme="majorBidi"/>
+          <w:sz w:val="28"/>
+          <w:szCs w:val="28"/>
+        </w:rPr>
+        <w:t>CMD</w:t>
+      </w:r>
+    </w:p>
+    <w:p>
+      <w:pPr>
+        <w:pStyle w:val="ListParagraph"/>
+        <w:numPr>
+          <w:ilvl w:val="0"/>
+          <w:numId w:val="33"/>
+        </w:numPr>
+        <w:rPr>
+          <w:rFonts w:asciiTheme="majorBidi" w:hAnsiTheme="majorBidi" w:cstheme="majorBidi"/>
+          <w:sz w:val="28"/>
+          <w:szCs w:val="28"/>
+        </w:rPr>
+      </w:pPr>
+      <w:r>
+        <w:rPr>
+          <w:rFonts w:asciiTheme="majorBidi" w:hAnsiTheme="majorBidi" w:cstheme="majorBidi"/>
+          <w:sz w:val="28"/>
+          <w:szCs w:val="28"/>
+        </w:rPr>
+        <w:t>or the command you pass at the end of docker run</w:t>
+      </w:r>
+    </w:p>
+    <w:p>
+      <w:pPr>
+        <w:jc w:val="both"/>
+        <w:rPr>
+          <w:rFonts w:asciiTheme="majorBidi" w:hAnsiTheme="majorBidi" w:cstheme="majorBidi"/>
+          <w:sz w:val="28"/>
+          <w:szCs w:val="28"/>
+        </w:rPr>
+      </w:pPr>
+      <w:r>
+        <w:rPr>
+          <w:rFonts w:asciiTheme="majorBidi" w:hAnsiTheme="majorBidi" w:cstheme="majorBidi"/>
+          <w:sz w:val="28"/>
+          <w:szCs w:val="28"/>
+        </w:rPr>
+        <w:lastRenderedPageBreak/>
+        <w:t>Now let’s correct the architectural flow carefully.</w:t>
+      </w:r>
+    </w:p>
+    <w:p>
+      <w:pPr>
+        <w:rPr>
+          <w:rFonts w:asciiTheme="majorBidi" w:hAnsiTheme="majorBidi" w:cstheme="majorBidi"/>
+          <w:sz w:val="28"/>
+          <w:szCs w:val="28"/>
+        </w:rPr>
+      </w:pPr>
+      <w:r>
+        <w:rPr>
+          <w:rFonts w:asciiTheme="majorBidi" w:hAnsiTheme="majorBidi" w:cstheme="majorBidi"/>
+          <w:sz w:val="28"/>
+          <w:szCs w:val="28"/>
+        </w:rPr>
+        <w:t xml:space="preserve">When you run </w:t>
+      </w:r>
+      <w:r>
+        <w:rPr>
+          <w:rFonts w:asciiTheme="majorBidi" w:hAnsiTheme="majorBidi" w:cstheme="majorBidi"/>
+          <w:b/>
+          <w:bCs/>
+          <w:i/>
+          <w:iCs/>
+          <w:sz w:val="28"/>
+          <w:szCs w:val="28"/>
+          <w:u w:val="single"/>
+        </w:rPr>
+        <w:t>docker run</w:t>
+      </w:r>
+      <w:r>
+        <w:rPr>
+          <w:rFonts w:asciiTheme="majorBidi" w:hAnsiTheme="majorBidi" w:cstheme="majorBidi"/>
+          <w:sz w:val="28"/>
+          <w:szCs w:val="28"/>
+        </w:rPr>
+        <w:t>:</w:t>
+      </w:r>
+    </w:p>
+    <w:p>
+      <w:pPr>
+        <w:pStyle w:val="ListParagraph"/>
+        <w:numPr>
+          <w:ilvl w:val="0"/>
+          <w:numId w:val="34"/>
+        </w:numPr>
+        <w:ind w:left="360"/>
+        <w:jc w:val="both"/>
+        <w:rPr>
+          <w:rFonts w:asciiTheme="majorBidi" w:hAnsiTheme="majorBidi" w:cstheme="majorBidi"/>
+          <w:sz w:val="28"/>
+          <w:szCs w:val="28"/>
+        </w:rPr>
+      </w:pPr>
+      <w:r>
+        <w:rPr>
+          <w:rFonts w:asciiTheme="majorBidi" w:hAnsiTheme="majorBidi" w:cstheme="majorBidi"/>
+          <w:sz w:val="28"/>
+          <w:szCs w:val="28"/>
+        </w:rPr>
+        <w:t xml:space="preserve">Docker CLI sends the request to </w:t>
+      </w:r>
+      <w:proofErr w:type="spellStart"/>
+      <w:r>
+        <w:rPr>
+          <w:rFonts w:asciiTheme="majorBidi" w:hAnsiTheme="majorBidi" w:cstheme="majorBidi"/>
+          <w:sz w:val="28"/>
+          <w:szCs w:val="28"/>
+        </w:rPr>
+        <w:t>dockerd</w:t>
+      </w:r>
+      <w:proofErr w:type="spellEnd"/>
+      <w:r>
+        <w:rPr>
+          <w:rFonts w:asciiTheme="majorBidi" w:hAnsiTheme="majorBidi" w:cstheme="majorBidi"/>
+          <w:sz w:val="28"/>
+          <w:szCs w:val="28"/>
+        </w:rPr>
+        <w:t xml:space="preserve"> over the Unix socket (Docker API).</w:t>
+      </w:r>
+    </w:p>
+    <w:p>
+      <w:pPr>
+        <w:pStyle w:val="ListParagraph"/>
+        <w:numPr>
+          <w:ilvl w:val="0"/>
+          <w:numId w:val="34"/>
+        </w:numPr>
+        <w:ind w:left="360"/>
+        <w:jc w:val="both"/>
+        <w:rPr>
+          <w:rFonts w:asciiTheme="majorBidi" w:hAnsiTheme="majorBidi" w:cstheme="majorBidi"/>
+          <w:sz w:val="28"/>
+          <w:szCs w:val="28"/>
+        </w:rPr>
+      </w:pPr>
+      <w:proofErr w:type="spellStart"/>
+      <w:r>
+        <w:rPr>
+          <w:rFonts w:asciiTheme="majorBidi" w:hAnsiTheme="majorBidi" w:cstheme="majorBidi"/>
+          <w:sz w:val="28"/>
+          <w:szCs w:val="28"/>
+        </w:rPr>
+        <w:t>dockerd</w:t>
+      </w:r>
+      <w:proofErr w:type="spellEnd"/>
+      <w:r>
+        <w:rPr>
+          <w:rFonts w:asciiTheme="majorBidi" w:hAnsiTheme="majorBidi" w:cstheme="majorBidi"/>
+          <w:sz w:val="28"/>
+          <w:szCs w:val="28"/>
+        </w:rPr>
+        <w:t xml:space="preserve"> parses the request and prepares container configuration.</w:t>
+      </w:r>
+    </w:p>
+    <w:p>
+      <w:pPr>
+        <w:pStyle w:val="ListParagraph"/>
+        <w:numPr>
+          <w:ilvl w:val="0"/>
+          <w:numId w:val="34"/>
+        </w:numPr>
+        <w:ind w:left="360"/>
+        <w:jc w:val="both"/>
+        <w:rPr>
+          <w:rFonts w:asciiTheme="majorBidi" w:hAnsiTheme="majorBidi" w:cstheme="majorBidi"/>
+          <w:sz w:val="28"/>
+          <w:szCs w:val="28"/>
+        </w:rPr>
+      </w:pPr>
+      <w:proofErr w:type="spellStart"/>
+      <w:r>
+        <w:rPr>
+          <w:rFonts w:asciiTheme="majorBidi" w:hAnsiTheme="majorBidi" w:cstheme="majorBidi"/>
+          <w:sz w:val="28"/>
+          <w:szCs w:val="28"/>
+        </w:rPr>
+        <w:t>dockerd</w:t>
+      </w:r>
+      <w:proofErr w:type="spellEnd"/>
+      <w:r>
+        <w:rPr>
+          <w:rFonts w:asciiTheme="majorBidi" w:hAnsiTheme="majorBidi" w:cstheme="majorBidi"/>
+          <w:sz w:val="28"/>
+          <w:szCs w:val="28"/>
+        </w:rPr>
+        <w:t xml:space="preserve"> asks </w:t>
+      </w:r>
+      <w:proofErr w:type="spellStart"/>
+      <w:r>
+        <w:rPr>
+          <w:rFonts w:asciiTheme="majorBidi" w:hAnsiTheme="majorBidi" w:cstheme="majorBidi"/>
+          <w:sz w:val="28"/>
+          <w:szCs w:val="28"/>
+        </w:rPr>
+        <w:t>containerd</w:t>
+      </w:r>
+      <w:proofErr w:type="spellEnd"/>
+      <w:r>
+        <w:rPr>
+          <w:rFonts w:asciiTheme="majorBidi" w:hAnsiTheme="majorBidi" w:cstheme="majorBidi"/>
+          <w:sz w:val="28"/>
+          <w:szCs w:val="28"/>
+        </w:rPr>
+        <w:t xml:space="preserve"> to create and start the container.</w:t>
+      </w:r>
+    </w:p>
+    <w:p>
+      <w:pPr>
+        <w:pStyle w:val="ListParagraph"/>
+        <w:numPr>
+          <w:ilvl w:val="0"/>
+          <w:numId w:val="34"/>
+        </w:numPr>
+        <w:ind w:left="360"/>
+        <w:jc w:val="both"/>
+        <w:rPr>
+          <w:rFonts w:asciiTheme="majorBidi" w:hAnsiTheme="majorBidi" w:cstheme="majorBidi"/>
+          <w:sz w:val="28"/>
+          <w:szCs w:val="28"/>
+        </w:rPr>
+      </w:pPr>
+      <w:proofErr w:type="spellStart"/>
+      <w:r>
+        <w:rPr>
+          <w:rFonts w:asciiTheme="majorBidi" w:hAnsiTheme="majorBidi" w:cstheme="majorBidi"/>
+          <w:sz w:val="28"/>
+          <w:szCs w:val="28"/>
+        </w:rPr>
+        <w:t>containerd</w:t>
+      </w:r>
+      <w:proofErr w:type="spellEnd"/>
+      <w:r>
+        <w:rPr>
+          <w:rFonts w:asciiTheme="majorBidi" w:hAnsiTheme="majorBidi" w:cstheme="majorBidi"/>
+          <w:sz w:val="28"/>
+          <w:szCs w:val="28"/>
+        </w:rPr>
+        <w:t xml:space="preserve"> prepares the OCI specification (runtime config file).</w:t>
+      </w:r>
+    </w:p>
+    <w:p>
+      <w:pPr>
+        <w:pStyle w:val="ListParagraph"/>
+        <w:numPr>
+          <w:ilvl w:val="0"/>
+          <w:numId w:val="34"/>
+        </w:numPr>
+        <w:ind w:left="360"/>
+        <w:jc w:val="both"/>
+        <w:rPr>
+          <w:rFonts w:asciiTheme="majorBidi" w:hAnsiTheme="majorBidi" w:cstheme="majorBidi"/>
+          <w:sz w:val="28"/>
+          <w:szCs w:val="28"/>
+        </w:rPr>
+      </w:pPr>
+      <w:proofErr w:type="spellStart"/>
+      <w:r>
+        <w:rPr>
+          <w:rFonts w:asciiTheme="majorBidi" w:hAnsiTheme="majorBidi" w:cstheme="majorBidi"/>
+          <w:sz w:val="28"/>
+          <w:szCs w:val="28"/>
+        </w:rPr>
+        <w:t>containerd</w:t>
+      </w:r>
+      <w:proofErr w:type="spellEnd"/>
+      <w:r>
+        <w:rPr>
+          <w:rFonts w:asciiTheme="majorBidi" w:hAnsiTheme="majorBidi" w:cstheme="majorBidi"/>
+          <w:sz w:val="28"/>
+          <w:szCs w:val="28"/>
+        </w:rPr>
+        <w:t xml:space="preserve"> starts a </w:t>
+      </w:r>
+      <w:proofErr w:type="spellStart"/>
+      <w:r>
+        <w:rPr>
+          <w:rFonts w:asciiTheme="majorBidi" w:hAnsiTheme="majorBidi" w:cstheme="majorBidi"/>
+          <w:sz w:val="28"/>
+          <w:szCs w:val="28"/>
+        </w:rPr>
+        <w:t>containerd</w:t>
+      </w:r>
+      <w:proofErr w:type="spellEnd"/>
+      <w:r>
+        <w:rPr>
+          <w:rFonts w:asciiTheme="majorBidi" w:hAnsiTheme="majorBidi" w:cstheme="majorBidi"/>
+          <w:sz w:val="28"/>
+          <w:szCs w:val="28"/>
+        </w:rPr>
+        <w:t>-shim process for this container.</w:t>
+      </w:r>
+    </w:p>
+    <w:p>
+      <w:pPr>
+        <w:pStyle w:val="ListParagraph"/>
+        <w:numPr>
+          <w:ilvl w:val="0"/>
+          <w:numId w:val="34"/>
+        </w:numPr>
+        <w:ind w:left="360"/>
+        <w:jc w:val="both"/>
+        <w:rPr>
+          <w:rFonts w:asciiTheme="majorBidi" w:hAnsiTheme="majorBidi" w:cstheme="majorBidi"/>
+          <w:sz w:val="28"/>
+          <w:szCs w:val="28"/>
+        </w:rPr>
+      </w:pPr>
+      <w:r>
+        <w:rPr>
+          <w:rFonts w:asciiTheme="majorBidi" w:hAnsiTheme="majorBidi" w:cstheme="majorBidi"/>
+          <w:sz w:val="28"/>
+          <w:szCs w:val="28"/>
+        </w:rPr>
+        <w:t xml:space="preserve">The shim invokes </w:t>
+      </w:r>
+      <w:proofErr w:type="spellStart"/>
+      <w:r>
+        <w:rPr>
+          <w:rFonts w:asciiTheme="majorBidi" w:hAnsiTheme="majorBidi" w:cstheme="majorBidi"/>
+          <w:sz w:val="28"/>
+          <w:szCs w:val="28"/>
+        </w:rPr>
+        <w:t>runc</w:t>
+      </w:r>
+      <w:proofErr w:type="spellEnd"/>
+      <w:r>
+        <w:rPr>
+          <w:rFonts w:asciiTheme="majorBidi" w:hAnsiTheme="majorBidi" w:cstheme="majorBidi"/>
+          <w:sz w:val="28"/>
+          <w:szCs w:val="28"/>
+        </w:rPr>
+        <w:t>.</w:t>
+      </w:r>
+    </w:p>
+    <w:p>
+      <w:pPr>
+        <w:pStyle w:val="ListParagraph"/>
+        <w:numPr>
+          <w:ilvl w:val="0"/>
+          <w:numId w:val="34"/>
+        </w:numPr>
+        <w:ind w:left="360"/>
+        <w:jc w:val="both"/>
+        <w:rPr>
+          <w:rFonts w:asciiTheme="majorBidi" w:hAnsiTheme="majorBidi" w:cstheme="majorBidi"/>
+          <w:sz w:val="28"/>
+          <w:szCs w:val="28"/>
+        </w:rPr>
+      </w:pPr>
+      <w:proofErr w:type="spellStart"/>
+      <w:r>
+        <w:rPr>
+          <w:rFonts w:asciiTheme="majorBidi" w:hAnsiTheme="majorBidi" w:cstheme="majorBidi"/>
+          <w:sz w:val="28"/>
+          <w:szCs w:val="28"/>
+        </w:rPr>
+        <w:t>runc</w:t>
+      </w:r>
+      <w:proofErr w:type="spellEnd"/>
+      <w:r>
+        <w:rPr>
+          <w:rFonts w:asciiTheme="majorBidi" w:hAnsiTheme="majorBidi" w:cstheme="majorBidi"/>
+          <w:sz w:val="28"/>
+          <w:szCs w:val="28"/>
+        </w:rPr>
+        <w:t xml:space="preserve"> configures namespaces, </w:t>
+      </w:r>
+      <w:proofErr w:type="spellStart"/>
+      <w:r>
+        <w:rPr>
+          <w:rFonts w:asciiTheme="majorBidi" w:hAnsiTheme="majorBidi" w:cstheme="majorBidi"/>
+          <w:sz w:val="28"/>
+          <w:szCs w:val="28"/>
+        </w:rPr>
+        <w:t>cgroups</w:t>
+      </w:r>
+      <w:proofErr w:type="spellEnd"/>
+      <w:r>
+        <w:rPr>
+          <w:rFonts w:asciiTheme="majorBidi" w:hAnsiTheme="majorBidi" w:cstheme="majorBidi"/>
+          <w:sz w:val="28"/>
+          <w:szCs w:val="28"/>
+        </w:rPr>
+        <w:t>, mounts, and then executes the specified process (which becomes PID 1 inside the container).</w:t>
+      </w:r>
+    </w:p>
+    <w:p>
+      <w:pPr>
+        <w:pStyle w:val="ListParagraph"/>
+        <w:numPr>
+          <w:ilvl w:val="0"/>
+          <w:numId w:val="34"/>
+        </w:numPr>
+        <w:ind w:left="360"/>
+        <w:jc w:val="both"/>
+        <w:rPr>
+          <w:rFonts w:asciiTheme="majorBidi" w:hAnsiTheme="majorBidi" w:cstheme="majorBidi"/>
+          <w:sz w:val="28"/>
+          <w:szCs w:val="28"/>
+        </w:rPr>
+      </w:pPr>
+      <w:proofErr w:type="spellStart"/>
+      <w:r>
+        <w:rPr>
+          <w:rFonts w:asciiTheme="majorBidi" w:hAnsiTheme="majorBidi" w:cstheme="majorBidi"/>
+          <w:sz w:val="28"/>
+          <w:szCs w:val="28"/>
+        </w:rPr>
+        <w:t>runc</w:t>
+      </w:r>
+      <w:proofErr w:type="spellEnd"/>
+      <w:r>
+        <w:rPr>
+          <w:rFonts w:asciiTheme="majorBidi" w:hAnsiTheme="majorBidi" w:cstheme="majorBidi"/>
+          <w:sz w:val="28"/>
+          <w:szCs w:val="28"/>
+        </w:rPr>
+        <w:t xml:space="preserve"> exits immediately.</w:t>
+      </w:r>
+    </w:p>
+    <w:p>
+      <w:pPr>
+        <w:pStyle w:val="ListParagraph"/>
+        <w:numPr>
+          <w:ilvl w:val="0"/>
+          <w:numId w:val="34"/>
+        </w:numPr>
+        <w:ind w:left="360"/>
+        <w:jc w:val="both"/>
+        <w:rPr>
+          <w:rFonts w:asciiTheme="majorBidi" w:hAnsiTheme="majorBidi" w:cstheme="majorBidi"/>
+          <w:sz w:val="28"/>
+          <w:szCs w:val="28"/>
+        </w:rPr>
+      </w:pPr>
+      <w:r>
+        <w:rPr>
+          <w:rFonts w:asciiTheme="majorBidi" w:hAnsiTheme="majorBidi" w:cstheme="majorBidi"/>
+          <w:sz w:val="28"/>
+          <w:szCs w:val="28"/>
+        </w:rPr>
+        <w:t>The shim remains as the parent of the container process and manages its lifecycle.</w:t>
+      </w:r>
+    </w:p>
+    <w:p>
+      <w:pPr>
+        <w:pStyle w:val="ListParagraph"/>
+        <w:ind w:left="360"/>
+        <w:jc w:val="both"/>
+        <w:rPr>
+          <w:rFonts w:asciiTheme="majorBidi" w:hAnsiTheme="majorBidi" w:cstheme="majorBidi"/>
+          <w:sz w:val="8"/>
+          <w:szCs w:val="8"/>
+        </w:rPr>
+      </w:pPr>
+    </w:p>
+    <w:p>
+      <w:pPr>
+        <w:pStyle w:val="ListParagraph"/>
+        <w:numPr>
+          <w:ilvl w:val="0"/>
+          <w:numId w:val="35"/>
+        </w:numPr>
+        <w:ind w:left="360"/>
+        <w:rPr>
+          <w:rFonts w:asciiTheme="majorBidi" w:hAnsiTheme="majorBidi" w:cstheme="majorBidi"/>
+          <w:sz w:val="28"/>
+          <w:szCs w:val="28"/>
+        </w:rPr>
+      </w:pPr>
+      <w:proofErr w:type="spellStart"/>
+      <w:r>
+        <w:rPr>
+          <w:rFonts w:asciiTheme="majorBidi" w:hAnsiTheme="majorBidi" w:cstheme="majorBidi"/>
+          <w:sz w:val="28"/>
+          <w:szCs w:val="28"/>
+        </w:rPr>
+        <w:t>dockerd</w:t>
+      </w:r>
+      <w:proofErr w:type="spellEnd"/>
+      <w:r>
+        <w:rPr>
+          <w:rFonts w:asciiTheme="majorBidi" w:hAnsiTheme="majorBidi" w:cstheme="majorBidi"/>
+          <w:sz w:val="28"/>
+          <w:szCs w:val="28"/>
+        </w:rPr>
+        <w:t xml:space="preserve"> does not “convert the command into an understandable format” in a vague sense. It translates Docker’s higher-level API request into an OCI-compliant runtime specification that </w:t>
+      </w:r>
+      <w:proofErr w:type="spellStart"/>
+      <w:r>
+        <w:rPr>
+          <w:rFonts w:asciiTheme="majorBidi" w:hAnsiTheme="majorBidi" w:cstheme="majorBidi"/>
+          <w:sz w:val="28"/>
+          <w:szCs w:val="28"/>
+        </w:rPr>
+        <w:t>runc</w:t>
+      </w:r>
+      <w:proofErr w:type="spellEnd"/>
+      <w:r>
+        <w:rPr>
+          <w:rFonts w:asciiTheme="majorBidi" w:hAnsiTheme="majorBidi" w:cstheme="majorBidi"/>
+          <w:sz w:val="28"/>
+          <w:szCs w:val="28"/>
+        </w:rPr>
+        <w:t xml:space="preserve"> understands.</w:t>
+      </w:r>
+    </w:p>
+    <w:p>
+      <w:pPr>
+        <w:pStyle w:val="ListParagraph"/>
+        <w:ind w:left="360"/>
+        <w:rPr>
+          <w:rFonts w:asciiTheme="majorBidi" w:hAnsiTheme="majorBidi" w:cstheme="majorBidi"/>
+          <w:sz w:val="8"/>
+          <w:szCs w:val="8"/>
+        </w:rPr>
+      </w:pPr>
+    </w:p>
+    <w:p>
+      <w:pPr>
+        <w:pStyle w:val="ListParagraph"/>
+        <w:numPr>
+          <w:ilvl w:val="0"/>
+          <w:numId w:val="36"/>
+        </w:numPr>
+        <w:ind w:left="360"/>
+        <w:jc w:val="both"/>
+        <w:rPr>
+          <w:rFonts w:asciiTheme="majorBidi" w:hAnsiTheme="majorBidi" w:cstheme="majorBidi"/>
+          <w:sz w:val="28"/>
+          <w:szCs w:val="28"/>
+        </w:rPr>
+      </w:pPr>
+      <w:proofErr w:type="spellStart"/>
+      <w:r>
+        <w:rPr>
+          <w:rFonts w:asciiTheme="majorBidi" w:hAnsiTheme="majorBidi" w:cstheme="majorBidi"/>
+          <w:sz w:val="28"/>
+          <w:szCs w:val="28"/>
+        </w:rPr>
+        <w:t>dockerd</w:t>
+      </w:r>
+      <w:proofErr w:type="spellEnd"/>
+      <w:r>
+        <w:rPr>
+          <w:rFonts w:asciiTheme="majorBidi" w:hAnsiTheme="majorBidi" w:cstheme="majorBidi"/>
+          <w:sz w:val="28"/>
+          <w:szCs w:val="28"/>
+        </w:rPr>
+        <w:t xml:space="preserve"> technically can create containers, but in modern architecture it delegates that responsibility to </w:t>
+      </w:r>
+      <w:proofErr w:type="spellStart"/>
+      <w:r>
+        <w:rPr>
+          <w:rFonts w:asciiTheme="majorBidi" w:hAnsiTheme="majorBidi" w:cstheme="majorBidi"/>
+          <w:sz w:val="28"/>
+          <w:szCs w:val="28"/>
+        </w:rPr>
+        <w:t>containerd</w:t>
+      </w:r>
+      <w:proofErr w:type="spellEnd"/>
+      <w:r>
+        <w:rPr>
+          <w:rFonts w:asciiTheme="majorBidi" w:hAnsiTheme="majorBidi" w:cstheme="majorBidi"/>
+          <w:sz w:val="28"/>
+          <w:szCs w:val="28"/>
+        </w:rPr>
+        <w:t xml:space="preserve"> for separation of concerns. That separation allows </w:t>
+      </w:r>
+      <w:proofErr w:type="spellStart"/>
+      <w:r>
+        <w:rPr>
+          <w:rFonts w:asciiTheme="majorBidi" w:hAnsiTheme="majorBidi" w:cstheme="majorBidi"/>
+          <w:sz w:val="28"/>
+          <w:szCs w:val="28"/>
+        </w:rPr>
+        <w:t>containerd</w:t>
+      </w:r>
+      <w:proofErr w:type="spellEnd"/>
+      <w:r>
+        <w:rPr>
+          <w:rFonts w:asciiTheme="majorBidi" w:hAnsiTheme="majorBidi" w:cstheme="majorBidi"/>
+          <w:sz w:val="28"/>
+          <w:szCs w:val="28"/>
+        </w:rPr>
+        <w:t xml:space="preserve"> and </w:t>
+      </w:r>
+      <w:proofErr w:type="spellStart"/>
+      <w:r>
+        <w:rPr>
+          <w:rFonts w:asciiTheme="majorBidi" w:hAnsiTheme="majorBidi" w:cstheme="majorBidi"/>
+          <w:sz w:val="28"/>
+          <w:szCs w:val="28"/>
+        </w:rPr>
+        <w:t>runc</w:t>
+      </w:r>
+      <w:proofErr w:type="spellEnd"/>
+      <w:r>
+        <w:rPr>
+          <w:rFonts w:asciiTheme="majorBidi" w:hAnsiTheme="majorBidi" w:cstheme="majorBidi"/>
+          <w:sz w:val="28"/>
+          <w:szCs w:val="28"/>
+        </w:rPr>
+        <w:t xml:space="preserve"> to be used independently of Docker.</w:t>
+      </w:r>
+    </w:p>
+    <w:p>
+      <w:pPr>
+        <w:pStyle w:val="ListParagraph"/>
+        <w:ind w:left="360"/>
+        <w:jc w:val="both"/>
+        <w:rPr>
+          <w:rFonts w:asciiTheme="majorBidi" w:hAnsiTheme="majorBidi" w:cstheme="majorBidi"/>
+          <w:sz w:val="8"/>
+          <w:szCs w:val="8"/>
+        </w:rPr>
+      </w:pPr>
+    </w:p>
+    <w:p>
+      <w:pPr>
+        <w:pStyle w:val="ListParagraph"/>
+        <w:numPr>
+          <w:ilvl w:val="0"/>
+          <w:numId w:val="36"/>
+        </w:numPr>
+        <w:ind w:left="360"/>
+        <w:jc w:val="both"/>
+        <w:rPr>
+          <w:rFonts w:asciiTheme="majorBidi" w:hAnsiTheme="majorBidi" w:cstheme="majorBidi"/>
+          <w:sz w:val="28"/>
+          <w:szCs w:val="28"/>
+        </w:rPr>
+      </w:pPr>
+      <w:r>
+        <w:rPr>
+          <w:rFonts w:asciiTheme="majorBidi" w:hAnsiTheme="majorBidi" w:cstheme="majorBidi"/>
+          <w:sz w:val="28"/>
+          <w:szCs w:val="28"/>
+        </w:rPr>
+        <w:t xml:space="preserve">PID 1 in Linux has special signal-handling behavior. It ignores some signals by default and does not automatically reap zombie processes unless programmed to do so. That means if you run something simple like /bin/bash or top as PID 1, you may accidentally create zombie processes if child processes exit and are not reaped. This is why lightweight </w:t>
+      </w:r>
+      <w:proofErr w:type="spellStart"/>
+      <w:r>
+        <w:rPr>
+          <w:rFonts w:asciiTheme="majorBidi" w:hAnsiTheme="majorBidi" w:cstheme="majorBidi"/>
+          <w:sz w:val="28"/>
+          <w:szCs w:val="28"/>
+        </w:rPr>
+        <w:t>init</w:t>
+      </w:r>
+      <w:proofErr w:type="spellEnd"/>
+      <w:r>
+        <w:rPr>
+          <w:rFonts w:asciiTheme="majorBidi" w:hAnsiTheme="majorBidi" w:cstheme="majorBidi"/>
+          <w:sz w:val="28"/>
+          <w:szCs w:val="28"/>
+        </w:rPr>
+        <w:t xml:space="preserve"> systems like </w:t>
+      </w:r>
+      <w:proofErr w:type="spellStart"/>
+      <w:r>
+        <w:rPr>
+          <w:rFonts w:asciiTheme="majorBidi" w:hAnsiTheme="majorBidi" w:cstheme="majorBidi"/>
+          <w:sz w:val="28"/>
+          <w:szCs w:val="28"/>
+        </w:rPr>
+        <w:t>tini</w:t>
+      </w:r>
+      <w:proofErr w:type="spellEnd"/>
+      <w:r>
+        <w:rPr>
+          <w:rFonts w:asciiTheme="majorBidi" w:hAnsiTheme="majorBidi" w:cstheme="majorBidi"/>
+          <w:sz w:val="28"/>
+          <w:szCs w:val="28"/>
+        </w:rPr>
+        <w:t xml:space="preserve"> are sometimes used in containers.</w:t>
+      </w:r>
+    </w:p>
+    <w:p>
+      <w:pPr>
+        <w:pStyle w:val="ListParagraph"/>
+        <w:ind w:left="360"/>
+        <w:jc w:val="both"/>
+        <w:rPr>
+          <w:rFonts w:asciiTheme="majorBidi" w:hAnsiTheme="majorBidi" w:cstheme="majorBidi"/>
+          <w:sz w:val="8"/>
+          <w:szCs w:val="8"/>
+        </w:rPr>
+      </w:pPr>
+    </w:p>
+    <w:p>
+      <w:pPr>
+        <w:pStyle w:val="ListParagraph"/>
+        <w:numPr>
+          <w:ilvl w:val="0"/>
+          <w:numId w:val="36"/>
+        </w:numPr>
+        <w:ind w:left="360"/>
+        <w:jc w:val="both"/>
+        <w:rPr>
+          <w:rFonts w:asciiTheme="majorBidi" w:hAnsiTheme="majorBidi" w:cstheme="majorBidi"/>
+          <w:sz w:val="28"/>
+          <w:szCs w:val="28"/>
+        </w:rPr>
+      </w:pPr>
+      <w:r>
+        <w:rPr>
+          <w:rFonts w:asciiTheme="majorBidi" w:hAnsiTheme="majorBidi" w:cstheme="majorBidi"/>
+          <w:sz w:val="28"/>
+          <w:szCs w:val="28"/>
+        </w:rPr>
+        <w:t>The deep truth is this:</w:t>
+      </w:r>
+      <w:r>
+        <w:rPr>
+          <w:rFonts w:asciiTheme="majorBidi" w:hAnsiTheme="majorBidi" w:cstheme="majorBidi"/>
+          <w:sz w:val="28"/>
+          <w:szCs w:val="28"/>
+        </w:rPr>
+        <w:t xml:space="preserve"> </w:t>
+      </w:r>
+      <w:r>
+        <w:rPr>
+          <w:rFonts w:asciiTheme="majorBidi" w:hAnsiTheme="majorBidi" w:cstheme="majorBidi"/>
+          <w:sz w:val="28"/>
+          <w:szCs w:val="28"/>
+        </w:rPr>
+        <w:t>A container is not an environment</w:t>
+      </w:r>
+      <w:r>
+        <w:rPr>
+          <w:rFonts w:asciiTheme="majorBidi" w:hAnsiTheme="majorBidi" w:cstheme="majorBidi"/>
+          <w:sz w:val="28"/>
+          <w:szCs w:val="28"/>
+        </w:rPr>
+        <w:t xml:space="preserve">, </w:t>
+      </w:r>
+      <w:proofErr w:type="gramStart"/>
+      <w:r>
+        <w:rPr>
+          <w:rFonts w:asciiTheme="majorBidi" w:hAnsiTheme="majorBidi" w:cstheme="majorBidi"/>
+          <w:sz w:val="28"/>
+          <w:szCs w:val="28"/>
+        </w:rPr>
+        <w:t>It</w:t>
+      </w:r>
+      <w:proofErr w:type="gramEnd"/>
+      <w:r>
+        <w:rPr>
+          <w:rFonts w:asciiTheme="majorBidi" w:hAnsiTheme="majorBidi" w:cstheme="majorBidi"/>
+          <w:sz w:val="28"/>
+          <w:szCs w:val="28"/>
+        </w:rPr>
+        <w:t xml:space="preserve"> is a process tree rooted at PID 1.</w:t>
+      </w:r>
+      <w:r>
+        <w:rPr>
+          <w:rFonts w:asciiTheme="majorBidi" w:hAnsiTheme="majorBidi" w:cstheme="majorBidi"/>
+          <w:sz w:val="28"/>
+          <w:szCs w:val="28"/>
+        </w:rPr>
+        <w:t xml:space="preserve"> </w:t>
+      </w:r>
+      <w:r>
+        <w:rPr>
+          <w:rFonts w:asciiTheme="majorBidi" w:hAnsiTheme="majorBidi" w:cstheme="majorBidi"/>
+          <w:sz w:val="28"/>
+          <w:szCs w:val="28"/>
+        </w:rPr>
+        <w:t>When that root process dies, the container dies. No mystery. Just Unix rules applied with namespace isolation.</w:t>
+      </w:r>
+      <w:r>
+        <w:rPr>
+          <w:rFonts w:asciiTheme="majorBidi" w:hAnsiTheme="majorBidi" w:cstheme="majorBidi"/>
+          <w:sz w:val="28"/>
+          <w:szCs w:val="28"/>
+        </w:rPr>
+        <w:t xml:space="preserve"> </w:t>
+      </w:r>
+      <w:r>
+        <w:rPr>
+          <w:rFonts w:asciiTheme="majorBidi" w:hAnsiTheme="majorBidi" w:cstheme="majorBidi"/>
+          <w:sz w:val="28"/>
+          <w:szCs w:val="28"/>
+        </w:rPr>
+        <w:t>Understanding that containers are process-centric rather than machine-centric is the conceptual shift that separates VM thinking from container thinking.</w:t>
       </w:r>
     </w:p>
     <w:sectPr>
@@ -9700,7 +10823,7 @@
 </file>
 
 <file path=word/numbering.xml><?xml version="1.0" encoding="utf-8"?>
-<w:numbering xmlns:wpc="http://schemas.microsoft.com/office/word/2010/wordprocessingCanvas" xmlns:cx="http://schemas.microsoft.com/office/drawing/2014/chartex" xmlns:cx1="http://schemas.microsoft.com/office/drawing/2015/9/8/chartex" xmlns:cx2="http://schemas.microsoft.com/office/drawing/2015/10/21/chartex" xmlns:cx3="http://schemas.microsoft.com/office/drawing/2016/5/9/chartex" xmlns:cx4="http://schemas.microsoft.com/office/drawing/2016/5/10/chartex" xmlns:cx5="http://schemas.microsoft.com/office/drawing/2016/5/11/chartex" xmlns:cx6="http://schemas.microsoft.com/office/drawing/2016/5/12/chartex" xmlns:cx7="http://schemas.microsoft.com/office/drawing/2016/5/13/chartex" xmlns:cx8="http://schemas.microsoft.com/office/drawing/2016/5/14/chartex" xmlns:mc="http://schemas.openxmlformats.org/markup-compatibility/2006" xmlns:aink="http://schemas.microsoft.com/office/drawing/2016/ink" xmlns:am3d="http://schemas.microsoft.com/office/drawing/2017/model3d" xmlns:o="urn:schemas-microsoft-com:office:office" xmlns:oel="http://schemas.microsoft.com/office/2019/extlst" xmlns:r="http://schemas.openxmlformats.org/officeDocument/2006/relationships" xmlns:m="http://schemas.openxmlformats.org/officeDocument/2006/math" xmlns:v="urn:schemas-microsoft-com:vml" xmlns:wp14="http://schemas.microsoft.com/office/word/2010/wordprocessingDrawing" xmlns:wp="http://schemas.openxmlformats.org/drawingml/2006/wordprocessingDrawing" xmlns:w10="urn:schemas-microsoft-com:office:word" xmlns:w="http://schemas.openxmlformats.org/wordprocessingml/2006/main" xmlns:w14="http://schemas.microsoft.com/office/word/2010/wordml" xmlns:w15="http://schemas.microsoft.com/office/word/2012/wordml" xmlns:w16cex="http://schemas.microsoft.com/office/word/2018/wordml/cex" xmlns:w16cid="http://schemas.microsoft.com/office/word/2016/wordml/cid" xmlns:w16="http://schemas.microsoft.com/office/word/2018/wordml" xmlns:w16du="http://schemas.microsoft.com/office/word/2023/wordml/word16du" xmlns:w16sdtdh="http://schemas.microsoft.com/office/word/2020/wordml/sdtdatahash" xmlns:w16sdtfl="http://schemas.microsoft.com/office/word/2024/wordml/sdtformatlock" xmlns:w16se="http://schemas.microsoft.com/office/word/2015/wordml/symex" xmlns:wpg="http://schemas.microsoft.com/office/word/2010/wordprocessingGroup" xmlns:wpi="http://schemas.microsoft.com/office/word/2010/wordprocessingInk" xmlns:wne="http://schemas.microsoft.com/office/word/2006/wordml" xmlns:wps="http://schemas.microsoft.com/office/word/2010/wordprocessingShape" mc:Ignorable="w14 w15 w16se w16cid w16 w16cex w16sdtdh w16sdtfl w16du wp14">
+<w:numbering xmlns:wpc="http://schemas.microsoft.com/office/word/2010/wordprocessingCanvas" xmlns:cx="http://schemas.microsoft.com/office/drawing/2014/chartex" xmlns:cx1="http://schemas.microsoft.com/office/drawing/2015/9/8/chartex" xmlns:cx2="http://schemas.microsoft.com/office/drawing/2015/10/21/chartex" xmlns:cx3="http://schemas.microsoft.com/office/drawing/2016/5/9/chartex" xmlns:cx4="http://schemas.microsoft.com/office/drawing/2016/5/10/chartex" xmlns:cx5="http://schemas.microsoft.com/office/drawing/2016/5/11/chartex" xmlns:cx6="http://schemas.microsoft.com/office/drawing/2016/5/12/chartex" xmlns:cx7="http://schemas.microsoft.com/office/drawing/2016/5/13/chartex" xmlns:cx8="http://schemas.microsoft.com/office/drawing/2016/5/14/chartex" xmlns:mc="http://schemas.openxmlformats.org/markup-compatibility/2006" xmlns:aink="http://schemas.microsoft.com/office/drawing/2016/ink" xmlns:am3d="http://schemas.microsoft.com/office/drawing/2017/model3d" xmlns:o="urn:schemas-microsoft-com:office:office" xmlns:oel="http://schemas.microsoft.com/office/2019/extlst" xmlns:r="http://schemas.openxmlformats.org/officeDocument/2006/relationships" xmlns:m="http://schemas.openxmlformats.org/officeDocument/2006/math" xmlns:v="urn:schemas-microsoft-com:vml" xmlns:wp14="http://schemas.microsoft.com/office/word/2010/wordprocessingDrawing" xmlns:wp="http://schemas.openxmlformats.org/drawingml/2006/wordprocessingDrawing" xmlns:w10="urn:schemas-microsoft-com:office:word" xmlns:w="http://schemas.openxmlformats.org/wordprocessingml/2006/main" xmlns:w14="http://schemas.microsoft.com/office/word/2010/wordml" xmlns:w15="http://schemas.microsoft.com/office/word/2012/wordml" xmlns:w16cex="http://schemas.microsoft.com/office/word/2018/wordml/cex" xmlns:w16cid="http://schemas.microsoft.com/office/word/2016/wordml/cid" xmlns:w16="http://schemas.microsoft.com/office/word/2018/wordml" xmlns:w16sdtdh="http://schemas.microsoft.com/office/word/2020/wordml/sdtdatahash" xmlns:w16se="http://schemas.microsoft.com/office/word/2015/wordml/symex" xmlns:wpg="http://schemas.microsoft.com/office/word/2010/wordprocessingGroup" xmlns:wpi="http://schemas.microsoft.com/office/word/2010/wordprocessingInk" xmlns:wne="http://schemas.microsoft.com/office/word/2006/wordml" xmlns:wps="http://schemas.microsoft.com/office/word/2010/wordprocessingShape" mc:Ignorable="w14 w15 w16se w16cid w16 w16cex w16sdtdh wp14">
   <w:abstractNum w:abstractNumId="0" w15:restartNumberingAfterBreak="0">
     <w:nsid w:val="005B4A6E"/>
     <w:multiLevelType w:val="hybridMultilevel"/>
@@ -9930,7 +11053,7 @@
   <w:abstractNum w:abstractNumId="2" w15:restartNumberingAfterBreak="0">
     <w:nsid w:val="02CF77D5"/>
     <w:multiLevelType w:val="hybridMultilevel"/>
-    <w:tmpl w:val="5D40DC34"/>
+    <w:tmpl w:val="C7B4D7D2"/>
     <w:lvl w:ilvl="0" w:tplc="0409000F">
       <w:start w:val="1"/>
       <w:numFmt w:val="decimal"/>
@@ -10240,6 +11363,92 @@
     </w:lvl>
   </w:abstractNum>
   <w:abstractNum w:abstractNumId="5" w15:restartNumberingAfterBreak="0">
+    <w:nsid w:val="0EAB61EE"/>
+    <w:multiLevelType w:val="hybridMultilevel"/>
+    <w:tmpl w:val="C7B4D7D2"/>
+    <w:lvl w:ilvl="0" w:tplc="FFFFFFFF">
+      <w:start w:val="1"/>
+      <w:numFmt w:val="decimal"/>
+      <w:lvlText w:val="%1."/>
+      <w:lvlJc w:val="left"/>
+      <w:pPr>
+        <w:ind w:left="720" w:hanging="360"/>
+      </w:pPr>
+    </w:lvl>
+    <w:lvl w:ilvl="1" w:tplc="FFFFFFFF" w:tentative="1">
+      <w:start w:val="1"/>
+      <w:numFmt w:val="lowerLetter"/>
+      <w:lvlText w:val="%2."/>
+      <w:lvlJc w:val="left"/>
+      <w:pPr>
+        <w:ind w:left="1440" w:hanging="360"/>
+      </w:pPr>
+    </w:lvl>
+    <w:lvl w:ilvl="2" w:tplc="FFFFFFFF" w:tentative="1">
+      <w:start w:val="1"/>
+      <w:numFmt w:val="lowerRoman"/>
+      <w:lvlText w:val="%3."/>
+      <w:lvlJc w:val="right"/>
+      <w:pPr>
+        <w:ind w:left="2160" w:hanging="180"/>
+      </w:pPr>
+    </w:lvl>
+    <w:lvl w:ilvl="3" w:tplc="FFFFFFFF" w:tentative="1">
+      <w:start w:val="1"/>
+      <w:numFmt w:val="decimal"/>
+      <w:lvlText w:val="%4."/>
+      <w:lvlJc w:val="left"/>
+      <w:pPr>
+        <w:ind w:left="2880" w:hanging="360"/>
+      </w:pPr>
+    </w:lvl>
+    <w:lvl w:ilvl="4" w:tplc="FFFFFFFF" w:tentative="1">
+      <w:start w:val="1"/>
+      <w:numFmt w:val="lowerLetter"/>
+      <w:lvlText w:val="%5."/>
+      <w:lvlJc w:val="left"/>
+      <w:pPr>
+        <w:ind w:left="3600" w:hanging="360"/>
+      </w:pPr>
+    </w:lvl>
+    <w:lvl w:ilvl="5" w:tplc="FFFFFFFF" w:tentative="1">
+      <w:start w:val="1"/>
+      <w:numFmt w:val="lowerRoman"/>
+      <w:lvlText w:val="%6."/>
+      <w:lvlJc w:val="right"/>
+      <w:pPr>
+        <w:ind w:left="4320" w:hanging="180"/>
+      </w:pPr>
+    </w:lvl>
+    <w:lvl w:ilvl="6" w:tplc="FFFFFFFF" w:tentative="1">
+      <w:start w:val="1"/>
+      <w:numFmt w:val="decimal"/>
+      <w:lvlText w:val="%7."/>
+      <w:lvlJc w:val="left"/>
+      <w:pPr>
+        <w:ind w:left="5040" w:hanging="360"/>
+      </w:pPr>
+    </w:lvl>
+    <w:lvl w:ilvl="7" w:tplc="FFFFFFFF" w:tentative="1">
+      <w:start w:val="1"/>
+      <w:numFmt w:val="lowerLetter"/>
+      <w:lvlText w:val="%8."/>
+      <w:lvlJc w:val="left"/>
+      <w:pPr>
+        <w:ind w:left="5760" w:hanging="360"/>
+      </w:pPr>
+    </w:lvl>
+    <w:lvl w:ilvl="8" w:tplc="FFFFFFFF" w:tentative="1">
+      <w:start w:val="1"/>
+      <w:numFmt w:val="lowerRoman"/>
+      <w:lvlText w:val="%9."/>
+      <w:lvlJc w:val="right"/>
+      <w:pPr>
+        <w:ind w:left="6480" w:hanging="180"/>
+      </w:pPr>
+    </w:lvl>
+  </w:abstractNum>
+  <w:abstractNum w:abstractNumId="6" w15:restartNumberingAfterBreak="0">
     <w:nsid w:val="0F724923"/>
     <w:multiLevelType w:val="hybridMultilevel"/>
     <w:tmpl w:val="0FDA852C"/>
@@ -10352,7 +11561,7 @@
       </w:rPr>
     </w:lvl>
   </w:abstractNum>
-  <w:abstractNum w:abstractNumId="6" w15:restartNumberingAfterBreak="0">
+  <w:abstractNum w:abstractNumId="7" w15:restartNumberingAfterBreak="0">
     <w:nsid w:val="11E41729"/>
     <w:multiLevelType w:val="hybridMultilevel"/>
     <w:tmpl w:val="5ABA1398"/>
@@ -10465,7 +11674,7 @@
       </w:rPr>
     </w:lvl>
   </w:abstractNum>
-  <w:abstractNum w:abstractNumId="7" w15:restartNumberingAfterBreak="0">
+  <w:abstractNum w:abstractNumId="8" w15:restartNumberingAfterBreak="0">
     <w:nsid w:val="143C6BD0"/>
     <w:multiLevelType w:val="hybridMultilevel"/>
     <w:tmpl w:val="D804A9F2"/>
@@ -10578,7 +11787,7 @@
       </w:rPr>
     </w:lvl>
   </w:abstractNum>
-  <w:abstractNum w:abstractNumId="8" w15:restartNumberingAfterBreak="0">
+  <w:abstractNum w:abstractNumId="9" w15:restartNumberingAfterBreak="0">
     <w:nsid w:val="14A8188E"/>
     <w:multiLevelType w:val="hybridMultilevel"/>
     <w:tmpl w:val="AAA2A268"/>
@@ -10691,7 +11900,7 @@
       </w:rPr>
     </w:lvl>
   </w:abstractNum>
-  <w:abstractNum w:abstractNumId="9" w15:restartNumberingAfterBreak="0">
+  <w:abstractNum w:abstractNumId="10" w15:restartNumberingAfterBreak="0">
     <w:nsid w:val="15E069CA"/>
     <w:multiLevelType w:val="hybridMultilevel"/>
     <w:tmpl w:val="7B169B72"/>
@@ -10804,7 +12013,7 @@
       </w:rPr>
     </w:lvl>
   </w:abstractNum>
-  <w:abstractNum w:abstractNumId="10" w15:restartNumberingAfterBreak="0">
+  <w:abstractNum w:abstractNumId="11" w15:restartNumberingAfterBreak="0">
     <w:nsid w:val="2A425DD0"/>
     <w:multiLevelType w:val="hybridMultilevel"/>
     <w:tmpl w:val="FC5CFAF2"/>
@@ -10890,7 +12099,7 @@
       </w:pPr>
     </w:lvl>
   </w:abstractNum>
-  <w:abstractNum w:abstractNumId="11" w15:restartNumberingAfterBreak="0">
+  <w:abstractNum w:abstractNumId="12" w15:restartNumberingAfterBreak="0">
     <w:nsid w:val="2F9D4EBC"/>
     <w:multiLevelType w:val="hybridMultilevel"/>
     <w:tmpl w:val="75BE8682"/>
@@ -11003,7 +12212,7 @@
       </w:rPr>
     </w:lvl>
   </w:abstractNum>
-  <w:abstractNum w:abstractNumId="12" w15:restartNumberingAfterBreak="0">
+  <w:abstractNum w:abstractNumId="13" w15:restartNumberingAfterBreak="0">
     <w:nsid w:val="30B67E2F"/>
     <w:multiLevelType w:val="hybridMultilevel"/>
     <w:tmpl w:val="59660B40"/>
@@ -11116,7 +12325,120 @@
       </w:rPr>
     </w:lvl>
   </w:abstractNum>
-  <w:abstractNum w:abstractNumId="13" w15:restartNumberingAfterBreak="0">
+  <w:abstractNum w:abstractNumId="14" w15:restartNumberingAfterBreak="0">
+    <w:nsid w:val="39984B4A"/>
+    <w:multiLevelType w:val="hybridMultilevel"/>
+    <w:tmpl w:val="4B9CFE62"/>
+    <w:lvl w:ilvl="0" w:tplc="0409000D">
+      <w:start w:val="1"/>
+      <w:numFmt w:val="bullet"/>
+      <w:lvlText w:val=""/>
+      <w:lvlJc w:val="left"/>
+      <w:pPr>
+        <w:ind w:left="720" w:hanging="360"/>
+      </w:pPr>
+      <w:rPr>
+        <w:rFonts w:ascii="Wingdings" w:hAnsi="Wingdings" w:hint="default"/>
+      </w:rPr>
+    </w:lvl>
+    <w:lvl w:ilvl="1" w:tplc="04090003" w:tentative="1">
+      <w:start w:val="1"/>
+      <w:numFmt w:val="bullet"/>
+      <w:lvlText w:val="o"/>
+      <w:lvlJc w:val="left"/>
+      <w:pPr>
+        <w:ind w:left="1440" w:hanging="360"/>
+      </w:pPr>
+      <w:rPr>
+        <w:rFonts w:ascii="Courier New" w:hAnsi="Courier New" w:cs="Courier New" w:hint="default"/>
+      </w:rPr>
+    </w:lvl>
+    <w:lvl w:ilvl="2" w:tplc="04090005" w:tentative="1">
+      <w:start w:val="1"/>
+      <w:numFmt w:val="bullet"/>
+      <w:lvlText w:val=""/>
+      <w:lvlJc w:val="left"/>
+      <w:pPr>
+        <w:ind w:left="2160" w:hanging="360"/>
+      </w:pPr>
+      <w:rPr>
+        <w:rFonts w:ascii="Wingdings" w:hAnsi="Wingdings" w:hint="default"/>
+      </w:rPr>
+    </w:lvl>
+    <w:lvl w:ilvl="3" w:tplc="04090001" w:tentative="1">
+      <w:start w:val="1"/>
+      <w:numFmt w:val="bullet"/>
+      <w:lvlText w:val=""/>
+      <w:lvlJc w:val="left"/>
+      <w:pPr>
+        <w:ind w:left="2880" w:hanging="360"/>
+      </w:pPr>
+      <w:rPr>
+        <w:rFonts w:ascii="Symbol" w:hAnsi="Symbol" w:hint="default"/>
+      </w:rPr>
+    </w:lvl>
+    <w:lvl w:ilvl="4" w:tplc="04090003" w:tentative="1">
+      <w:start w:val="1"/>
+      <w:numFmt w:val="bullet"/>
+      <w:lvlText w:val="o"/>
+      <w:lvlJc w:val="left"/>
+      <w:pPr>
+        <w:ind w:left="3600" w:hanging="360"/>
+      </w:pPr>
+      <w:rPr>
+        <w:rFonts w:ascii="Courier New" w:hAnsi="Courier New" w:cs="Courier New" w:hint="default"/>
+      </w:rPr>
+    </w:lvl>
+    <w:lvl w:ilvl="5" w:tplc="04090005" w:tentative="1">
+      <w:start w:val="1"/>
+      <w:numFmt w:val="bullet"/>
+      <w:lvlText w:val=""/>
+      <w:lvlJc w:val="left"/>
+      <w:pPr>
+        <w:ind w:left="4320" w:hanging="360"/>
+      </w:pPr>
+      <w:rPr>
+        <w:rFonts w:ascii="Wingdings" w:hAnsi="Wingdings" w:hint="default"/>
+      </w:rPr>
+    </w:lvl>
+    <w:lvl w:ilvl="6" w:tplc="04090001" w:tentative="1">
+      <w:start w:val="1"/>
+      <w:numFmt w:val="bullet"/>
+      <w:lvlText w:val=""/>
+      <w:lvlJc w:val="left"/>
+      <w:pPr>
+        <w:ind w:left="5040" w:hanging="360"/>
+      </w:pPr>
+      <w:rPr>
+        <w:rFonts w:ascii="Symbol" w:hAnsi="Symbol" w:hint="default"/>
+      </w:rPr>
+    </w:lvl>
+    <w:lvl w:ilvl="7" w:tplc="04090003" w:tentative="1">
+      <w:start w:val="1"/>
+      <w:numFmt w:val="bullet"/>
+      <w:lvlText w:val="o"/>
+      <w:lvlJc w:val="left"/>
+      <w:pPr>
+        <w:ind w:left="5760" w:hanging="360"/>
+      </w:pPr>
+      <w:rPr>
+        <w:rFonts w:ascii="Courier New" w:hAnsi="Courier New" w:cs="Courier New" w:hint="default"/>
+      </w:rPr>
+    </w:lvl>
+    <w:lvl w:ilvl="8" w:tplc="04090005" w:tentative="1">
+      <w:start w:val="1"/>
+      <w:numFmt w:val="bullet"/>
+      <w:lvlText w:val=""/>
+      <w:lvlJc w:val="left"/>
+      <w:pPr>
+        <w:ind w:left="6480" w:hanging="360"/>
+      </w:pPr>
+      <w:rPr>
+        <w:rFonts w:ascii="Wingdings" w:hAnsi="Wingdings" w:hint="default"/>
+      </w:rPr>
+    </w:lvl>
+  </w:abstractNum>
+  <w:abstractNum w:abstractNumId="15" w15:restartNumberingAfterBreak="0">
     <w:nsid w:val="3D8272C8"/>
     <w:multiLevelType w:val="hybridMultilevel"/>
     <w:tmpl w:val="69A42A26"/>
@@ -11229,7 +12551,7 @@
       </w:rPr>
     </w:lvl>
   </w:abstractNum>
-  <w:abstractNum w:abstractNumId="14" w15:restartNumberingAfterBreak="0">
+  <w:abstractNum w:abstractNumId="16" w15:restartNumberingAfterBreak="0">
     <w:nsid w:val="42767048"/>
     <w:multiLevelType w:val="hybridMultilevel"/>
     <w:tmpl w:val="1E98EFE6"/>
@@ -11315,7 +12637,7 @@
       </w:pPr>
     </w:lvl>
   </w:abstractNum>
-  <w:abstractNum w:abstractNumId="15" w15:restartNumberingAfterBreak="0">
+  <w:abstractNum w:abstractNumId="17" w15:restartNumberingAfterBreak="0">
     <w:nsid w:val="43067A6B"/>
     <w:multiLevelType w:val="hybridMultilevel"/>
     <w:tmpl w:val="6B8AF690"/>
@@ -11428,7 +12750,7 @@
       </w:rPr>
     </w:lvl>
   </w:abstractNum>
-  <w:abstractNum w:abstractNumId="16" w15:restartNumberingAfterBreak="0">
+  <w:abstractNum w:abstractNumId="18" w15:restartNumberingAfterBreak="0">
     <w:nsid w:val="438638CD"/>
     <w:multiLevelType w:val="hybridMultilevel"/>
     <w:tmpl w:val="8526AD56"/>
@@ -11541,7 +12863,120 @@
       </w:rPr>
     </w:lvl>
   </w:abstractNum>
-  <w:abstractNum w:abstractNumId="17" w15:restartNumberingAfterBreak="0">
+  <w:abstractNum w:abstractNumId="19" w15:restartNumberingAfterBreak="0">
+    <w:nsid w:val="43FE2240"/>
+    <w:multiLevelType w:val="hybridMultilevel"/>
+    <w:tmpl w:val="379010B8"/>
+    <w:lvl w:ilvl="0" w:tplc="04090001">
+      <w:start w:val="1"/>
+      <w:numFmt w:val="bullet"/>
+      <w:lvlText w:val=""/>
+      <w:lvlJc w:val="left"/>
+      <w:pPr>
+        <w:ind w:left="720" w:hanging="360"/>
+      </w:pPr>
+      <w:rPr>
+        <w:rFonts w:ascii="Symbol" w:hAnsi="Symbol" w:hint="default"/>
+      </w:rPr>
+    </w:lvl>
+    <w:lvl w:ilvl="1" w:tplc="04090003" w:tentative="1">
+      <w:start w:val="1"/>
+      <w:numFmt w:val="bullet"/>
+      <w:lvlText w:val="o"/>
+      <w:lvlJc w:val="left"/>
+      <w:pPr>
+        <w:ind w:left="1440" w:hanging="360"/>
+      </w:pPr>
+      <w:rPr>
+        <w:rFonts w:ascii="Courier New" w:hAnsi="Courier New" w:cs="Courier New" w:hint="default"/>
+      </w:rPr>
+    </w:lvl>
+    <w:lvl w:ilvl="2" w:tplc="04090005" w:tentative="1">
+      <w:start w:val="1"/>
+      <w:numFmt w:val="bullet"/>
+      <w:lvlText w:val=""/>
+      <w:lvlJc w:val="left"/>
+      <w:pPr>
+        <w:ind w:left="2160" w:hanging="360"/>
+      </w:pPr>
+      <w:rPr>
+        <w:rFonts w:ascii="Wingdings" w:hAnsi="Wingdings" w:hint="default"/>
+      </w:rPr>
+    </w:lvl>
+    <w:lvl w:ilvl="3" w:tplc="04090001" w:tentative="1">
+      <w:start w:val="1"/>
+      <w:numFmt w:val="bullet"/>
+      <w:lvlText w:val=""/>
+      <w:lvlJc w:val="left"/>
+      <w:pPr>
+        <w:ind w:left="2880" w:hanging="360"/>
+      </w:pPr>
+      <w:rPr>
+        <w:rFonts w:ascii="Symbol" w:hAnsi="Symbol" w:hint="default"/>
+      </w:rPr>
+    </w:lvl>
+    <w:lvl w:ilvl="4" w:tplc="04090003" w:tentative="1">
+      <w:start w:val="1"/>
+      <w:numFmt w:val="bullet"/>
+      <w:lvlText w:val="o"/>
+      <w:lvlJc w:val="left"/>
+      <w:pPr>
+        <w:ind w:left="3600" w:hanging="360"/>
+      </w:pPr>
+      <w:rPr>
+        <w:rFonts w:ascii="Courier New" w:hAnsi="Courier New" w:cs="Courier New" w:hint="default"/>
+      </w:rPr>
+    </w:lvl>
+    <w:lvl w:ilvl="5" w:tplc="04090005" w:tentative="1">
+      <w:start w:val="1"/>
+      <w:numFmt w:val="bullet"/>
+      <w:lvlText w:val=""/>
+      <w:lvlJc w:val="left"/>
+      <w:pPr>
+        <w:ind w:left="4320" w:hanging="360"/>
+      </w:pPr>
+      <w:rPr>
+        <w:rFonts w:ascii="Wingdings" w:hAnsi="Wingdings" w:hint="default"/>
+      </w:rPr>
+    </w:lvl>
+    <w:lvl w:ilvl="6" w:tplc="04090001" w:tentative="1">
+      <w:start w:val="1"/>
+      <w:numFmt w:val="bullet"/>
+      <w:lvlText w:val=""/>
+      <w:lvlJc w:val="left"/>
+      <w:pPr>
+        <w:ind w:left="5040" w:hanging="360"/>
+      </w:pPr>
+      <w:rPr>
+        <w:rFonts w:ascii="Symbol" w:hAnsi="Symbol" w:hint="default"/>
+      </w:rPr>
+    </w:lvl>
+    <w:lvl w:ilvl="7" w:tplc="04090003" w:tentative="1">
+      <w:start w:val="1"/>
+      <w:numFmt w:val="bullet"/>
+      <w:lvlText w:val="o"/>
+      <w:lvlJc w:val="left"/>
+      <w:pPr>
+        <w:ind w:left="5760" w:hanging="360"/>
+      </w:pPr>
+      <w:rPr>
+        <w:rFonts w:ascii="Courier New" w:hAnsi="Courier New" w:cs="Courier New" w:hint="default"/>
+      </w:rPr>
+    </w:lvl>
+    <w:lvl w:ilvl="8" w:tplc="04090005" w:tentative="1">
+      <w:start w:val="1"/>
+      <w:numFmt w:val="bullet"/>
+      <w:lvlText w:val=""/>
+      <w:lvlJc w:val="left"/>
+      <w:pPr>
+        <w:ind w:left="6480" w:hanging="360"/>
+      </w:pPr>
+      <w:rPr>
+        <w:rFonts w:ascii="Wingdings" w:hAnsi="Wingdings" w:hint="default"/>
+      </w:rPr>
+    </w:lvl>
+  </w:abstractNum>
+  <w:abstractNum w:abstractNumId="20" w15:restartNumberingAfterBreak="0">
     <w:nsid w:val="440542AF"/>
     <w:multiLevelType w:val="hybridMultilevel"/>
     <w:tmpl w:val="3D3CB302"/>
@@ -11654,7 +13089,120 @@
       </w:rPr>
     </w:lvl>
   </w:abstractNum>
-  <w:abstractNum w:abstractNumId="18" w15:restartNumberingAfterBreak="0">
+  <w:abstractNum w:abstractNumId="21" w15:restartNumberingAfterBreak="0">
+    <w:nsid w:val="465D19C4"/>
+    <w:multiLevelType w:val="hybridMultilevel"/>
+    <w:tmpl w:val="59DA5D9A"/>
+    <w:lvl w:ilvl="0" w:tplc="0409000D">
+      <w:start w:val="1"/>
+      <w:numFmt w:val="bullet"/>
+      <w:lvlText w:val=""/>
+      <w:lvlJc w:val="left"/>
+      <w:pPr>
+        <w:ind w:left="720" w:hanging="360"/>
+      </w:pPr>
+      <w:rPr>
+        <w:rFonts w:ascii="Wingdings" w:hAnsi="Wingdings" w:hint="default"/>
+      </w:rPr>
+    </w:lvl>
+    <w:lvl w:ilvl="1" w:tplc="04090003" w:tentative="1">
+      <w:start w:val="1"/>
+      <w:numFmt w:val="bullet"/>
+      <w:lvlText w:val="o"/>
+      <w:lvlJc w:val="left"/>
+      <w:pPr>
+        <w:ind w:left="1440" w:hanging="360"/>
+      </w:pPr>
+      <w:rPr>
+        <w:rFonts w:ascii="Courier New" w:hAnsi="Courier New" w:cs="Courier New" w:hint="default"/>
+      </w:rPr>
+    </w:lvl>
+    <w:lvl w:ilvl="2" w:tplc="04090005" w:tentative="1">
+      <w:start w:val="1"/>
+      <w:numFmt w:val="bullet"/>
+      <w:lvlText w:val=""/>
+      <w:lvlJc w:val="left"/>
+      <w:pPr>
+        <w:ind w:left="2160" w:hanging="360"/>
+      </w:pPr>
+      <w:rPr>
+        <w:rFonts w:ascii="Wingdings" w:hAnsi="Wingdings" w:hint="default"/>
+      </w:rPr>
+    </w:lvl>
+    <w:lvl w:ilvl="3" w:tplc="04090001" w:tentative="1">
+      <w:start w:val="1"/>
+      <w:numFmt w:val="bullet"/>
+      <w:lvlText w:val=""/>
+      <w:lvlJc w:val="left"/>
+      <w:pPr>
+        <w:ind w:left="2880" w:hanging="360"/>
+      </w:pPr>
+      <w:rPr>
+        <w:rFonts w:ascii="Symbol" w:hAnsi="Symbol" w:hint="default"/>
+      </w:rPr>
+    </w:lvl>
+    <w:lvl w:ilvl="4" w:tplc="04090003" w:tentative="1">
+      <w:start w:val="1"/>
+      <w:numFmt w:val="bullet"/>
+      <w:lvlText w:val="o"/>
+      <w:lvlJc w:val="left"/>
+      <w:pPr>
+        <w:ind w:left="3600" w:hanging="360"/>
+      </w:pPr>
+      <w:rPr>
+        <w:rFonts w:ascii="Courier New" w:hAnsi="Courier New" w:cs="Courier New" w:hint="default"/>
+      </w:rPr>
+    </w:lvl>
+    <w:lvl w:ilvl="5" w:tplc="04090005" w:tentative="1">
+      <w:start w:val="1"/>
+      <w:numFmt w:val="bullet"/>
+      <w:lvlText w:val=""/>
+      <w:lvlJc w:val="left"/>
+      <w:pPr>
+        <w:ind w:left="4320" w:hanging="360"/>
+      </w:pPr>
+      <w:rPr>
+        <w:rFonts w:ascii="Wingdings" w:hAnsi="Wingdings" w:hint="default"/>
+      </w:rPr>
+    </w:lvl>
+    <w:lvl w:ilvl="6" w:tplc="04090001" w:tentative="1">
+      <w:start w:val="1"/>
+      <w:numFmt w:val="bullet"/>
+      <w:lvlText w:val=""/>
+      <w:lvlJc w:val="left"/>
+      <w:pPr>
+        <w:ind w:left="5040" w:hanging="360"/>
+      </w:pPr>
+      <w:rPr>
+        <w:rFonts w:ascii="Symbol" w:hAnsi="Symbol" w:hint="default"/>
+      </w:rPr>
+    </w:lvl>
+    <w:lvl w:ilvl="7" w:tplc="04090003" w:tentative="1">
+      <w:start w:val="1"/>
+      <w:numFmt w:val="bullet"/>
+      <w:lvlText w:val="o"/>
+      <w:lvlJc w:val="left"/>
+      <w:pPr>
+        <w:ind w:left="5760" w:hanging="360"/>
+      </w:pPr>
+      <w:rPr>
+        <w:rFonts w:ascii="Courier New" w:hAnsi="Courier New" w:cs="Courier New" w:hint="default"/>
+      </w:rPr>
+    </w:lvl>
+    <w:lvl w:ilvl="8" w:tplc="04090005" w:tentative="1">
+      <w:start w:val="1"/>
+      <w:numFmt w:val="bullet"/>
+      <w:lvlText w:val=""/>
+      <w:lvlJc w:val="left"/>
+      <w:pPr>
+        <w:ind w:left="6480" w:hanging="360"/>
+      </w:pPr>
+      <w:rPr>
+        <w:rFonts w:ascii="Wingdings" w:hAnsi="Wingdings" w:hint="default"/>
+      </w:rPr>
+    </w:lvl>
+  </w:abstractNum>
+  <w:abstractNum w:abstractNumId="22" w15:restartNumberingAfterBreak="0">
     <w:nsid w:val="49417DC1"/>
     <w:multiLevelType w:val="hybridMultilevel"/>
     <w:tmpl w:val="357411BA"/>
@@ -11767,7 +13315,7 @@
       </w:rPr>
     </w:lvl>
   </w:abstractNum>
-  <w:abstractNum w:abstractNumId="19" w15:restartNumberingAfterBreak="0">
+  <w:abstractNum w:abstractNumId="23" w15:restartNumberingAfterBreak="0">
     <w:nsid w:val="4EB719F3"/>
     <w:multiLevelType w:val="hybridMultilevel"/>
     <w:tmpl w:val="9306D736"/>
@@ -11880,7 +13428,120 @@
       </w:rPr>
     </w:lvl>
   </w:abstractNum>
-  <w:abstractNum w:abstractNumId="20" w15:restartNumberingAfterBreak="0">
+  <w:abstractNum w:abstractNumId="24" w15:restartNumberingAfterBreak="0">
+    <w:nsid w:val="4F1224C7"/>
+    <w:multiLevelType w:val="hybridMultilevel"/>
+    <w:tmpl w:val="026C68CA"/>
+    <w:lvl w:ilvl="0" w:tplc="0409000D">
+      <w:start w:val="1"/>
+      <w:numFmt w:val="bullet"/>
+      <w:lvlText w:val=""/>
+      <w:lvlJc w:val="left"/>
+      <w:pPr>
+        <w:ind w:left="720" w:hanging="360"/>
+      </w:pPr>
+      <w:rPr>
+        <w:rFonts w:ascii="Wingdings" w:hAnsi="Wingdings" w:hint="default"/>
+      </w:rPr>
+    </w:lvl>
+    <w:lvl w:ilvl="1" w:tplc="04090003" w:tentative="1">
+      <w:start w:val="1"/>
+      <w:numFmt w:val="bullet"/>
+      <w:lvlText w:val="o"/>
+      <w:lvlJc w:val="left"/>
+      <w:pPr>
+        <w:ind w:left="1440" w:hanging="360"/>
+      </w:pPr>
+      <w:rPr>
+        <w:rFonts w:ascii="Courier New" w:hAnsi="Courier New" w:cs="Courier New" w:hint="default"/>
+      </w:rPr>
+    </w:lvl>
+    <w:lvl w:ilvl="2" w:tplc="04090005" w:tentative="1">
+      <w:start w:val="1"/>
+      <w:numFmt w:val="bullet"/>
+      <w:lvlText w:val=""/>
+      <w:lvlJc w:val="left"/>
+      <w:pPr>
+        <w:ind w:left="2160" w:hanging="360"/>
+      </w:pPr>
+      <w:rPr>
+        <w:rFonts w:ascii="Wingdings" w:hAnsi="Wingdings" w:hint="default"/>
+      </w:rPr>
+    </w:lvl>
+    <w:lvl w:ilvl="3" w:tplc="04090001" w:tentative="1">
+      <w:start w:val="1"/>
+      <w:numFmt w:val="bullet"/>
+      <w:lvlText w:val=""/>
+      <w:lvlJc w:val="left"/>
+      <w:pPr>
+        <w:ind w:left="2880" w:hanging="360"/>
+      </w:pPr>
+      <w:rPr>
+        <w:rFonts w:ascii="Symbol" w:hAnsi="Symbol" w:hint="default"/>
+      </w:rPr>
+    </w:lvl>
+    <w:lvl w:ilvl="4" w:tplc="04090003" w:tentative="1">
+      <w:start w:val="1"/>
+      <w:numFmt w:val="bullet"/>
+      <w:lvlText w:val="o"/>
+      <w:lvlJc w:val="left"/>
+      <w:pPr>
+        <w:ind w:left="3600" w:hanging="360"/>
+      </w:pPr>
+      <w:rPr>
+        <w:rFonts w:ascii="Courier New" w:hAnsi="Courier New" w:cs="Courier New" w:hint="default"/>
+      </w:rPr>
+    </w:lvl>
+    <w:lvl w:ilvl="5" w:tplc="04090005" w:tentative="1">
+      <w:start w:val="1"/>
+      <w:numFmt w:val="bullet"/>
+      <w:lvlText w:val=""/>
+      <w:lvlJc w:val="left"/>
+      <w:pPr>
+        <w:ind w:left="4320" w:hanging="360"/>
+      </w:pPr>
+      <w:rPr>
+        <w:rFonts w:ascii="Wingdings" w:hAnsi="Wingdings" w:hint="default"/>
+      </w:rPr>
+    </w:lvl>
+    <w:lvl w:ilvl="6" w:tplc="04090001" w:tentative="1">
+      <w:start w:val="1"/>
+      <w:numFmt w:val="bullet"/>
+      <w:lvlText w:val=""/>
+      <w:lvlJc w:val="left"/>
+      <w:pPr>
+        <w:ind w:left="5040" w:hanging="360"/>
+      </w:pPr>
+      <w:rPr>
+        <w:rFonts w:ascii="Symbol" w:hAnsi="Symbol" w:hint="default"/>
+      </w:rPr>
+    </w:lvl>
+    <w:lvl w:ilvl="7" w:tplc="04090003" w:tentative="1">
+      <w:start w:val="1"/>
+      <w:numFmt w:val="bullet"/>
+      <w:lvlText w:val="o"/>
+      <w:lvlJc w:val="left"/>
+      <w:pPr>
+        <w:ind w:left="5760" w:hanging="360"/>
+      </w:pPr>
+      <w:rPr>
+        <w:rFonts w:ascii="Courier New" w:hAnsi="Courier New" w:cs="Courier New" w:hint="default"/>
+      </w:rPr>
+    </w:lvl>
+    <w:lvl w:ilvl="8" w:tplc="04090005" w:tentative="1">
+      <w:start w:val="1"/>
+      <w:numFmt w:val="bullet"/>
+      <w:lvlText w:val=""/>
+      <w:lvlJc w:val="left"/>
+      <w:pPr>
+        <w:ind w:left="6480" w:hanging="360"/>
+      </w:pPr>
+      <w:rPr>
+        <w:rFonts w:ascii="Wingdings" w:hAnsi="Wingdings" w:hint="default"/>
+      </w:rPr>
+    </w:lvl>
+  </w:abstractNum>
+  <w:abstractNum w:abstractNumId="25" w15:restartNumberingAfterBreak="0">
     <w:nsid w:val="53E65E4A"/>
     <w:multiLevelType w:val="hybridMultilevel"/>
     <w:tmpl w:val="8C7E6872"/>
@@ -11993,7 +13654,7 @@
       </w:rPr>
     </w:lvl>
   </w:abstractNum>
-  <w:abstractNum w:abstractNumId="21" w15:restartNumberingAfterBreak="0">
+  <w:abstractNum w:abstractNumId="26" w15:restartNumberingAfterBreak="0">
     <w:nsid w:val="5BD1365B"/>
     <w:multiLevelType w:val="hybridMultilevel"/>
     <w:tmpl w:val="E5B0176A"/>
@@ -12106,7 +13767,7 @@
       </w:rPr>
     </w:lvl>
   </w:abstractNum>
-  <w:abstractNum w:abstractNumId="22" w15:restartNumberingAfterBreak="0">
+  <w:abstractNum w:abstractNumId="27" w15:restartNumberingAfterBreak="0">
     <w:nsid w:val="5EDB35EC"/>
     <w:multiLevelType w:val="hybridMultilevel"/>
     <w:tmpl w:val="74A42BD4"/>
@@ -12219,7 +13880,7 @@
       </w:rPr>
     </w:lvl>
   </w:abstractNum>
-  <w:abstractNum w:abstractNumId="23" w15:restartNumberingAfterBreak="0">
+  <w:abstractNum w:abstractNumId="28" w15:restartNumberingAfterBreak="0">
     <w:nsid w:val="68E30751"/>
     <w:multiLevelType w:val="hybridMultilevel"/>
     <w:tmpl w:val="C180F3BC"/>
@@ -12332,7 +13993,7 @@
       </w:rPr>
     </w:lvl>
   </w:abstractNum>
-  <w:abstractNum w:abstractNumId="24" w15:restartNumberingAfterBreak="0">
+  <w:abstractNum w:abstractNumId="29" w15:restartNumberingAfterBreak="0">
     <w:nsid w:val="690A7EF9"/>
     <w:multiLevelType w:val="hybridMultilevel"/>
     <w:tmpl w:val="DD549D3C"/>
@@ -12445,7 +14106,7 @@
       </w:rPr>
     </w:lvl>
   </w:abstractNum>
-  <w:abstractNum w:abstractNumId="25" w15:restartNumberingAfterBreak="0">
+  <w:abstractNum w:abstractNumId="30" w15:restartNumberingAfterBreak="0">
     <w:nsid w:val="69E07337"/>
     <w:multiLevelType w:val="hybridMultilevel"/>
     <w:tmpl w:val="8BD25784"/>
@@ -12558,7 +14219,7 @@
       </w:rPr>
     </w:lvl>
   </w:abstractNum>
-  <w:abstractNum w:abstractNumId="26" w15:restartNumberingAfterBreak="0">
+  <w:abstractNum w:abstractNumId="31" w15:restartNumberingAfterBreak="0">
     <w:nsid w:val="6A921E1A"/>
     <w:multiLevelType w:val="hybridMultilevel"/>
     <w:tmpl w:val="EC482F82"/>
@@ -12671,7 +14332,7 @@
       </w:rPr>
     </w:lvl>
   </w:abstractNum>
-  <w:abstractNum w:abstractNumId="27" w15:restartNumberingAfterBreak="0">
+  <w:abstractNum w:abstractNumId="32" w15:restartNumberingAfterBreak="0">
     <w:nsid w:val="6A992E25"/>
     <w:multiLevelType w:val="hybridMultilevel"/>
     <w:tmpl w:val="7CB82F38"/>
@@ -12784,7 +14445,7 @@
       </w:rPr>
     </w:lvl>
   </w:abstractNum>
-  <w:abstractNum w:abstractNumId="28" w15:restartNumberingAfterBreak="0">
+  <w:abstractNum w:abstractNumId="33" w15:restartNumberingAfterBreak="0">
     <w:nsid w:val="6EE87CD0"/>
     <w:multiLevelType w:val="hybridMultilevel"/>
     <w:tmpl w:val="1326F5B2"/>
@@ -12897,7 +14558,7 @@
       </w:rPr>
     </w:lvl>
   </w:abstractNum>
-  <w:abstractNum w:abstractNumId="29" w15:restartNumberingAfterBreak="0">
+  <w:abstractNum w:abstractNumId="34" w15:restartNumberingAfterBreak="0">
     <w:nsid w:val="74BC1C1B"/>
     <w:multiLevelType w:val="hybridMultilevel"/>
     <w:tmpl w:val="DF3A32BC"/>
@@ -13010,7 +14671,7 @@
       </w:rPr>
     </w:lvl>
   </w:abstractNum>
-  <w:abstractNum w:abstractNumId="30" w15:restartNumberingAfterBreak="0">
+  <w:abstractNum w:abstractNumId="35" w15:restartNumberingAfterBreak="0">
     <w:nsid w:val="78E404C7"/>
     <w:multiLevelType w:val="hybridMultilevel"/>
     <w:tmpl w:val="FB0ED528"/>
@@ -13097,103 +14758,118 @@
     </w:lvl>
   </w:abstractNum>
   <w:num w:numId="1" w16cid:durableId="451706812">
-    <w:abstractNumId w:val="6"/>
+    <w:abstractNumId w:val="7"/>
   </w:num>
   <w:num w:numId="2" w16cid:durableId="943072337">
-    <w:abstractNumId w:val="22"/>
+    <w:abstractNumId w:val="27"/>
   </w:num>
   <w:num w:numId="3" w16cid:durableId="667709974">
-    <w:abstractNumId w:val="30"/>
+    <w:abstractNumId w:val="35"/>
   </w:num>
   <w:num w:numId="4" w16cid:durableId="42875176">
     <w:abstractNumId w:val="2"/>
   </w:num>
   <w:num w:numId="5" w16cid:durableId="1469126308">
-    <w:abstractNumId w:val="13"/>
+    <w:abstractNumId w:val="15"/>
   </w:num>
   <w:num w:numId="6" w16cid:durableId="2092892987">
-    <w:abstractNumId w:val="17"/>
+    <w:abstractNumId w:val="20"/>
   </w:num>
   <w:num w:numId="7" w16cid:durableId="722296573">
-    <w:abstractNumId w:val="24"/>
+    <w:abstractNumId w:val="29"/>
   </w:num>
   <w:num w:numId="8" w16cid:durableId="938299569">
-    <w:abstractNumId w:val="14"/>
+    <w:abstractNumId w:val="16"/>
   </w:num>
   <w:num w:numId="9" w16cid:durableId="1003119981">
     <w:abstractNumId w:val="1"/>
   </w:num>
   <w:num w:numId="10" w16cid:durableId="742533557">
+    <w:abstractNumId w:val="9"/>
+  </w:num>
+  <w:num w:numId="11" w16cid:durableId="1140876254">
     <w:abstractNumId w:val="8"/>
   </w:num>
-  <w:num w:numId="11" w16cid:durableId="1140876254">
-    <w:abstractNumId w:val="7"/>
-  </w:num>
   <w:num w:numId="12" w16cid:durableId="311175087">
-    <w:abstractNumId w:val="12"/>
+    <w:abstractNumId w:val="13"/>
   </w:num>
   <w:num w:numId="13" w16cid:durableId="1643578613">
-    <w:abstractNumId w:val="23"/>
+    <w:abstractNumId w:val="28"/>
   </w:num>
   <w:num w:numId="14" w16cid:durableId="28188523">
-    <w:abstractNumId w:val="9"/>
+    <w:abstractNumId w:val="10"/>
   </w:num>
   <w:num w:numId="15" w16cid:durableId="273635984">
     <w:abstractNumId w:val="0"/>
   </w:num>
   <w:num w:numId="16" w16cid:durableId="632515647">
-    <w:abstractNumId w:val="28"/>
+    <w:abstractNumId w:val="33"/>
   </w:num>
   <w:num w:numId="17" w16cid:durableId="1717313687">
     <w:abstractNumId w:val="3"/>
   </w:num>
   <w:num w:numId="18" w16cid:durableId="350423995">
-    <w:abstractNumId w:val="20"/>
+    <w:abstractNumId w:val="25"/>
   </w:num>
   <w:num w:numId="19" w16cid:durableId="1476485022">
-    <w:abstractNumId w:val="29"/>
+    <w:abstractNumId w:val="34"/>
   </w:num>
   <w:num w:numId="20" w16cid:durableId="798887380">
-    <w:abstractNumId w:val="10"/>
+    <w:abstractNumId w:val="11"/>
   </w:num>
   <w:num w:numId="21" w16cid:durableId="865338109">
-    <w:abstractNumId w:val="15"/>
+    <w:abstractNumId w:val="17"/>
   </w:num>
   <w:num w:numId="22" w16cid:durableId="1891963560">
-    <w:abstractNumId w:val="26"/>
+    <w:abstractNumId w:val="31"/>
   </w:num>
   <w:num w:numId="23" w16cid:durableId="337780777">
-    <w:abstractNumId w:val="25"/>
+    <w:abstractNumId w:val="30"/>
   </w:num>
   <w:num w:numId="24" w16cid:durableId="1319992471">
     <w:abstractNumId w:val="4"/>
   </w:num>
   <w:num w:numId="25" w16cid:durableId="127862042">
+    <w:abstractNumId w:val="26"/>
+  </w:num>
+  <w:num w:numId="26" w16cid:durableId="1227882914">
+    <w:abstractNumId w:val="12"/>
+  </w:num>
+  <w:num w:numId="27" w16cid:durableId="780151792">
+    <w:abstractNumId w:val="18"/>
+  </w:num>
+  <w:num w:numId="28" w16cid:durableId="1863471563">
+    <w:abstractNumId w:val="6"/>
+  </w:num>
+  <w:num w:numId="29" w16cid:durableId="371878930">
+    <w:abstractNumId w:val="23"/>
+  </w:num>
+  <w:num w:numId="30" w16cid:durableId="388262574">
+    <w:abstractNumId w:val="32"/>
+  </w:num>
+  <w:num w:numId="31" w16cid:durableId="1178665434">
+    <w:abstractNumId w:val="22"/>
+  </w:num>
+  <w:num w:numId="32" w16cid:durableId="915287788">
     <w:abstractNumId w:val="21"/>
   </w:num>
-  <w:num w:numId="26" w16cid:durableId="1227882914">
-    <w:abstractNumId w:val="11"/>
+  <w:num w:numId="33" w16cid:durableId="1896235540">
+    <w:abstractNumId w:val="19"/>
   </w:num>
-  <w:num w:numId="27" w16cid:durableId="780151792">
-    <w:abstractNumId w:val="16"/>
-  </w:num>
-  <w:num w:numId="28" w16cid:durableId="1863471563">
+  <w:num w:numId="34" w16cid:durableId="1107042679">
     <w:abstractNumId w:val="5"/>
   </w:num>
-  <w:num w:numId="29" w16cid:durableId="371878930">
-    <w:abstractNumId w:val="19"/>
+  <w:num w:numId="35" w16cid:durableId="874779833">
+    <w:abstractNumId w:val="14"/>
   </w:num>
-  <w:num w:numId="30" w16cid:durableId="388262574">
-    <w:abstractNumId w:val="27"/>
-  </w:num>
-  <w:num w:numId="31" w16cid:durableId="1178665434">
-    <w:abstractNumId w:val="18"/>
+  <w:num w:numId="36" w16cid:durableId="948898611">
+    <w:abstractNumId w:val="24"/>
   </w:num>
 </w:numbering>
 </file>
 
 <file path=word/styles.xml><?xml version="1.0" encoding="utf-8"?>
-<w:styles xmlns:mc="http://schemas.openxmlformats.org/markup-compatibility/2006" xmlns:r="http://schemas.openxmlformats.org/officeDocument/2006/relationships" xmlns:w="http://schemas.openxmlformats.org/wordprocessingml/2006/main" xmlns:w14="http://schemas.microsoft.com/office/word/2010/wordml" xmlns:w15="http://schemas.microsoft.com/office/word/2012/wordml" xmlns:w16cex="http://schemas.microsoft.com/office/word/2018/wordml/cex" xmlns:w16cid="http://schemas.microsoft.com/office/word/2016/wordml/cid" xmlns:w16="http://schemas.microsoft.com/office/word/2018/wordml" xmlns:w16du="http://schemas.microsoft.com/office/word/2023/wordml/word16du" xmlns:w16sdtdh="http://schemas.microsoft.com/office/word/2020/wordml/sdtdatahash" xmlns:w16sdtfl="http://schemas.microsoft.com/office/word/2024/wordml/sdtformatlock" xmlns:w16se="http://schemas.microsoft.com/office/word/2015/wordml/symex" mc:Ignorable="w14 w15 w16se w16cid w16 w16cex w16sdtdh w16sdtfl w16du">
+<w:styles xmlns:mc="http://schemas.openxmlformats.org/markup-compatibility/2006" xmlns:r="http://schemas.openxmlformats.org/officeDocument/2006/relationships" xmlns:w="http://schemas.openxmlformats.org/wordprocessingml/2006/main" xmlns:w14="http://schemas.microsoft.com/office/word/2010/wordml" xmlns:w15="http://schemas.microsoft.com/office/word/2012/wordml" xmlns:w16cex="http://schemas.microsoft.com/office/word/2018/wordml/cex" xmlns:w16cid="http://schemas.microsoft.com/office/word/2016/wordml/cid" xmlns:w16="http://schemas.microsoft.com/office/word/2018/wordml" xmlns:w16sdtdh="http://schemas.microsoft.com/office/word/2020/wordml/sdtdatahash" xmlns:w16se="http://schemas.microsoft.com/office/word/2015/wordml/symex" mc:Ignorable="w14 w15 w16se w16cid w16 w16cex w16sdtdh">
   <w:docDefaults>
     <w:rPrDefault>
       <w:rPr>

</xml_diff>